<commit_message>
Se modificó el modelo entidades
</commit_message>
<xml_diff>
--- a/modelo_entidades.docx
+++ b/modelo_entidades.docx
@@ -3,11 +3,16 @@
 <w:document xmlns:wpc="http://schemas.microsoft.com/office/word/2010/wordprocessingCanvas" xmlns:cx="http://schemas.microsoft.com/office/drawing/2014/chartex" xmlns:cx1="http://schemas.microsoft.com/office/drawing/2015/9/8/chartex" xmlns:cx2="http://schemas.microsoft.com/office/drawing/2015/10/21/chartex" xmlns:cx3="http://schemas.microsoft.com/office/drawing/2016/5/9/chartex" xmlns:cx4="http://schemas.microsoft.com/office/drawing/2016/5/10/chartex" xmlns:cx5="http://schemas.microsoft.com/office/drawing/2016/5/11/chartex" xmlns:cx6="http://schemas.microsoft.com/office/drawing/2016/5/12/chartex" xmlns:cx7="http://schemas.microsoft.com/office/drawing/2016/5/13/chartex" xmlns:cx8="http://schemas.microsoft.com/office/drawing/2016/5/14/chartex" xmlns:mc="http://schemas.openxmlformats.org/markup-compatibility/2006" xmlns:aink="http://schemas.microsoft.com/office/drawing/2016/ink" xmlns:am3d="http://schemas.microsoft.com/office/drawing/2017/model3d" xmlns:o="urn:schemas-microsoft-com:office:office" xmlns:oel="http://schemas.microsoft.com/office/2019/extlst" xmlns:r="http://schemas.openxmlformats.org/officeDocument/2006/relationships" xmlns:m="http://schemas.openxmlformats.org/officeDocument/2006/math" xmlns:v="urn:schemas-microsoft-com:vml" xmlns:wp14="http://schemas.microsoft.com/office/word/2010/wordprocessingDrawing" xmlns:wp="http://schemas.openxmlformats.org/drawingml/2006/wordprocessingDrawing" xmlns:w10="urn:schemas-microsoft-com:office:word" xmlns:w="http://schemas.openxmlformats.org/wordprocessingml/2006/main" xmlns:w14="http://schemas.microsoft.com/office/word/2010/wordml" xmlns:w15="http://schemas.microsoft.com/office/word/2012/wordml" xmlns:w16cex="http://schemas.microsoft.com/office/word/2018/wordml/cex" xmlns:w16cid="http://schemas.microsoft.com/office/word/2016/wordml/cid" xmlns:w16="http://schemas.microsoft.com/office/word/2018/wordml" xmlns:w16sdtdh="http://schemas.microsoft.com/office/word/2020/wordml/sdtdatahash" xmlns:w16se="http://schemas.microsoft.com/office/word/2015/wordml/symex" xmlns:wpg="http://schemas.microsoft.com/office/word/2010/wordprocessingGroup" xmlns:wpi="http://schemas.microsoft.com/office/word/2010/wordprocessingInk" xmlns:wne="http://schemas.microsoft.com/office/word/2006/wordml" xmlns:wps="http://schemas.microsoft.com/office/word/2010/wordprocessingShape" mc:Ignorable="w14 w15 w16se w16cid w16 w16cex w16sdtdh wp14">
   <w:body>
     <w:p>
+      <w:pPr>
+        <w:rPr>
+          <w:u w:val="single"/>
+        </w:rPr>
+      </w:pPr>
       <w:r>
         <w:drawing>
-          <wp:inline distT="0" distB="0" distL="0" distR="0" wp14:anchorId="4F2118E2" wp14:editId="02D39DE8">
-            <wp:extent cx="5821680" cy="5149948"/>
-            <wp:effectExtent l="0" t="0" r="7620" b="0"/>
+          <wp:inline distT="0" distB="0" distL="0" distR="0" wp14:anchorId="3A717C50" wp14:editId="2EBAE587">
+            <wp:extent cx="5547841" cy="5052498"/>
+            <wp:effectExtent l="0" t="0" r="0" b="0"/>
             <wp:docPr id="1" name="Imagen 1"/>
             <wp:cNvGraphicFramePr>
               <a:graphicFrameLocks xmlns:a="http://schemas.openxmlformats.org/drawingml/2006/main" noChangeAspect="1"/>
@@ -28,7 +33,7 @@
                   <pic:spPr>
                     <a:xfrm>
                       <a:off x="0" y="0"/>
-                      <a:ext cx="5833555" cy="5160453"/>
+                      <a:ext cx="5547841" cy="5052498"/>
                     </a:xfrm>
                     <a:prstGeom prst="rect">
                       <a:avLst/>

</xml_diff>

<commit_message>
Se solucionó el error del usuario y se actualizó modelo entidades
</commit_message>
<xml_diff>
--- a/modelo_entidades.docx
+++ b/modelo_entidades.docx
@@ -9,10 +9,26 @@
         </w:rPr>
       </w:pPr>
       <w:r>
+        <w:rPr>
+          <w:u w:val="single"/>
+        </w:rPr>
+        <w:t>Modelo Entidades</w:t>
+      </w:r>
+    </w:p>
+    <w:p>
+      <w:pPr>
+        <w:rPr>
+          <w:u w:val="single"/>
+        </w:rPr>
+      </w:pPr>
+      <w:r>
+        <w:rPr>
+          <w:u w:val="single"/>
+        </w:rPr>
         <w:drawing>
-          <wp:inline distT="0" distB="0" distL="0" distR="0" wp14:anchorId="3A717C50" wp14:editId="2EBAE587">
-            <wp:extent cx="5547841" cy="5052498"/>
-            <wp:effectExtent l="0" t="0" r="0" b="0"/>
+          <wp:inline distT="0" distB="0" distL="0" distR="0" wp14:anchorId="2CE05730" wp14:editId="386F3DD9">
+            <wp:extent cx="5768428" cy="4465320"/>
+            <wp:effectExtent l="0" t="0" r="3810" b="0"/>
             <wp:docPr id="1" name="Imagen 1"/>
             <wp:cNvGraphicFramePr>
               <a:graphicFrameLocks xmlns:a="http://schemas.openxmlformats.org/drawingml/2006/main" noChangeAspect="1"/>
@@ -24,20 +40,27 @@
                     <pic:cNvPr id="1" name=""/>
                     <pic:cNvPicPr/>
                   </pic:nvPicPr>
-                  <pic:blipFill>
+                  <pic:blipFill rotWithShape="1">
                     <a:blip r:embed="rId4"/>
-                    <a:stretch>
-                      <a:fillRect/>
-                    </a:stretch>
+                    <a:srcRect b="963"/>
+                    <a:stretch/>
                   </pic:blipFill>
-                  <pic:spPr>
+                  <pic:spPr bwMode="auto">
                     <a:xfrm>
                       <a:off x="0" y="0"/>
-                      <a:ext cx="5547841" cy="5052498"/>
+                      <a:ext cx="5770629" cy="4467024"/>
                     </a:xfrm>
                     <a:prstGeom prst="rect">
                       <a:avLst/>
                     </a:prstGeom>
+                    <a:ln>
+                      <a:noFill/>
+                    </a:ln>
+                    <a:extLst>
+                      <a:ext uri="{53640926-AAD7-44D8-BBD7-CCE9431645EC}">
+                        <a14:shadowObscured xmlns:a14="http://schemas.microsoft.com/office/drawing/2010/main"/>
+                      </a:ext>
+                    </a:extLst>
                   </pic:spPr>
                 </pic:pic>
               </a:graphicData>

</xml_diff>

<commit_message>
se adjunto el modelo EntidadRelacion con los errores solucionados
</commit_message>
<xml_diff>
--- a/modelo_entidades.docx
+++ b/modelo_entidades.docx
@@ -8,21 +8,28 @@
           <w:u w:val="single"/>
         </w:rPr>
       </w:pPr>
-    </w:p>
-    <w:p>
-      <w:pPr>
-        <w:rPr>
-          <w:u w:val="single"/>
-        </w:rPr>
-      </w:pPr>
       <w:r>
         <w:rPr>
+          <w:u w:val="single"/>
+        </w:rPr>
+        <w:t>Modelo Entidades</w:t>
+      </w:r>
+    </w:p>
+    <w:p>
+      <w:pPr>
+        <w:rPr>
+          <w:u w:val="single"/>
+        </w:rPr>
+      </w:pPr>
+      <w:r>
+        <w:rPr>
           <w:noProof/>
+          <w:u w:val="single"/>
         </w:rPr>
         <w:drawing>
-          <wp:inline distT="0" distB="0" distL="0" distR="0" wp14:anchorId="3A717C50" wp14:editId="3503D96C">
-            <wp:extent cx="5547841" cy="5052498"/>
-            <wp:effectExtent l="0" t="0" r="0" b="0"/>
+          <wp:inline distT="0" distB="0" distL="0" distR="0" wp14:anchorId="2CE05730" wp14:editId="386F3DD9">
+            <wp:extent cx="5768428" cy="4465320"/>
+            <wp:effectExtent l="0" t="0" r="3810" b="0"/>
             <wp:docPr id="1" name="Imagen 1"/>
             <wp:cNvGraphicFramePr>
               <a:graphicFrameLocks xmlns:a="http://schemas.openxmlformats.org/drawingml/2006/main" noChangeAspect="1"/>
@@ -34,20 +41,27 @@
                     <pic:cNvPr id="1" name=""/>
                     <pic:cNvPicPr/>
                   </pic:nvPicPr>
-                  <pic:blipFill>
+                  <pic:blipFill rotWithShape="1">
                     <a:blip r:embed="rId4"/>
-                    <a:stretch>
-                      <a:fillRect/>
-                    </a:stretch>
+                    <a:srcRect b="963"/>
+                    <a:stretch/>
                   </pic:blipFill>
-                  <pic:spPr>
+                  <pic:spPr bwMode="auto">
                     <a:xfrm>
                       <a:off x="0" y="0"/>
-                      <a:ext cx="5547841" cy="5052498"/>
+                      <a:ext cx="5770629" cy="4467024"/>
                     </a:xfrm>
                     <a:prstGeom prst="rect">
                       <a:avLst/>
                     </a:prstGeom>
+                    <a:ln>
+                      <a:noFill/>
+                    </a:ln>
+                    <a:extLst>
+                      <a:ext uri="{53640926-AAD7-44D8-BBD7-CCE9431645EC}">
+                        <a14:shadowObscured xmlns:a14="http://schemas.microsoft.com/office/drawing/2010/main"/>
+                      </a:ext>
+                    </a:extLst>
                   </pic:spPr>
                 </pic:pic>
               </a:graphicData>
@@ -69,11 +83,89 @@
           <w:u w:val="single"/>
         </w:rPr>
       </w:pPr>
+    </w:p>
+    <w:p>
+      <w:pPr>
+        <w:rPr>
+          <w:u w:val="single"/>
+        </w:rPr>
+      </w:pPr>
+    </w:p>
+    <w:p>
+      <w:pPr>
+        <w:rPr>
+          <w:u w:val="single"/>
+        </w:rPr>
+      </w:pPr>
+    </w:p>
+    <w:p>
+      <w:pPr>
+        <w:rPr>
+          <w:u w:val="single"/>
+        </w:rPr>
+      </w:pPr>
+    </w:p>
+    <w:p>
+      <w:pPr>
+        <w:rPr>
+          <w:u w:val="single"/>
+        </w:rPr>
+      </w:pPr>
+    </w:p>
+    <w:p>
+      <w:pPr>
+        <w:rPr>
+          <w:u w:val="single"/>
+        </w:rPr>
+      </w:pPr>
+    </w:p>
+    <w:p>
+      <w:pPr>
+        <w:rPr>
+          <w:u w:val="single"/>
+        </w:rPr>
+      </w:pPr>
+    </w:p>
+    <w:p>
+      <w:pPr>
+        <w:rPr>
+          <w:u w:val="single"/>
+        </w:rPr>
+      </w:pPr>
+    </w:p>
+    <w:p>
+      <w:pPr>
+        <w:rPr>
+          <w:u w:val="single"/>
+        </w:rPr>
+      </w:pPr>
+    </w:p>
+    <w:p>
+      <w:pPr>
+        <w:rPr>
+          <w:u w:val="single"/>
+        </w:rPr>
+      </w:pPr>
+    </w:p>
+    <w:p>
+      <w:pPr>
+        <w:rPr>
+          <w:u w:val="single"/>
+        </w:rPr>
+      </w:pPr>
+    </w:p>
+    <w:p>
+      <w:pPr>
+        <w:rPr>
+          <w:u w:val="single"/>
+        </w:rPr>
+      </w:pPr>
       <w:r>
         <w:rPr>
           <w:u w:val="single"/>
         </w:rPr>
-        <w:br w:type="page"/>
+        <w:lastRenderedPageBreak/>
+        <w:t>Modelo E/R</w:t>
       </w:r>
     </w:p>
     <w:p>
@@ -87,20 +179,19 @@
           <w:noProof/>
           <w:u w:val="single"/>
         </w:rPr>
-        <w:lastRenderedPageBreak/>
         <w:drawing>
-          <wp:anchor distT="0" distB="0" distL="114300" distR="114300" simplePos="0" relativeHeight="251658240" behindDoc="0" locked="0" layoutInCell="1" allowOverlap="1" wp14:anchorId="19D7BC0F" wp14:editId="554D5C54">
+          <wp:anchor distT="0" distB="0" distL="114300" distR="114300" simplePos="0" relativeHeight="251658240" behindDoc="0" locked="0" layoutInCell="1" allowOverlap="1" wp14:anchorId="5EED5EC7" wp14:editId="61DCD430">
             <wp:simplePos x="0" y="0"/>
-            <wp:positionH relativeFrom="margin">
-              <wp:align>right</wp:align>
+            <wp:positionH relativeFrom="column">
+              <wp:posOffset>-3810</wp:posOffset>
             </wp:positionH>
             <wp:positionV relativeFrom="paragraph">
-              <wp:posOffset>567055</wp:posOffset>
+              <wp:posOffset>-4445</wp:posOffset>
             </wp:positionV>
-            <wp:extent cx="5612130" cy="5152390"/>
+            <wp:extent cx="5612130" cy="4671695"/>
             <wp:effectExtent l="0" t="0" r="7620" b="0"/>
             <wp:wrapNone/>
-            <wp:docPr id="2" name="Imagen 2" descr="Diagrama&#10;&#10;Descripción generada automáticamente"/>
+            <wp:docPr id="2" name="Imagen 2" descr="Diagrama, Esquemático&#10;&#10;Descripción generada automáticamente"/>
             <wp:cNvGraphicFramePr>
               <a:graphicFrameLocks xmlns:a="http://schemas.openxmlformats.org/drawingml/2006/main" noChangeAspect="1"/>
             </wp:cNvGraphicFramePr>
@@ -108,7 +199,7 @@
               <a:graphicData uri="http://schemas.openxmlformats.org/drawingml/2006/picture">
                 <pic:pic xmlns:pic="http://schemas.openxmlformats.org/drawingml/2006/picture">
                   <pic:nvPicPr>
-                    <pic:cNvPr id="2" name="Imagen 2" descr="Diagrama&#10;&#10;Descripción generada automáticamente"/>
+                    <pic:cNvPr id="2" name="Imagen 2" descr="Diagrama, Esquemático&#10;&#10;Descripción generada automáticamente"/>
                     <pic:cNvPicPr/>
                   </pic:nvPicPr>
                   <pic:blipFill>
@@ -126,7 +217,7 @@
                   <pic:spPr>
                     <a:xfrm>
                       <a:off x="0" y="0"/>
-                      <a:ext cx="5612130" cy="5152390"/>
+                      <a:ext cx="5612130" cy="4671695"/>
                     </a:xfrm>
                     <a:prstGeom prst="rect">
                       <a:avLst/>
@@ -135,14 +226,14 @@
                 </pic:pic>
               </a:graphicData>
             </a:graphic>
+            <wp14:sizeRelH relativeFrom="margin">
+              <wp14:pctWidth>0</wp14:pctWidth>
+            </wp14:sizeRelH>
+            <wp14:sizeRelV relativeFrom="margin">
+              <wp14:pctHeight>0</wp14:pctHeight>
+            </wp14:sizeRelV>
           </wp:anchor>
         </w:drawing>
-      </w:r>
-      <w:r>
-        <w:rPr>
-          <w:u w:val="single"/>
-        </w:rPr>
-        <w:t xml:space="preserve">Modelo E/R </w:t>
       </w:r>
     </w:p>
     <w:sectPr>

</xml_diff>

<commit_message>
Se agrego el modelo e/r corregido
</commit_message>
<xml_diff>
--- a/modelo_entidades.docx
+++ b/modelo_entidades.docx
@@ -1,6 +1,6 @@
 
 <file path=word/document.xml><?xml version="1.0" encoding="utf-8"?>
-<w:document xmlns:wpc="http://schemas.microsoft.com/office/word/2010/wordprocessingCanvas" xmlns:cx="http://schemas.microsoft.com/office/drawing/2014/chartex" xmlns:cx1="http://schemas.microsoft.com/office/drawing/2015/9/8/chartex" xmlns:cx2="http://schemas.microsoft.com/office/drawing/2015/10/21/chartex" xmlns:cx3="http://schemas.microsoft.com/office/drawing/2016/5/9/chartex" xmlns:cx4="http://schemas.microsoft.com/office/drawing/2016/5/10/chartex" xmlns:cx5="http://schemas.microsoft.com/office/drawing/2016/5/11/chartex" xmlns:cx6="http://schemas.microsoft.com/office/drawing/2016/5/12/chartex" xmlns:cx7="http://schemas.microsoft.com/office/drawing/2016/5/13/chartex" xmlns:cx8="http://schemas.microsoft.com/office/drawing/2016/5/14/chartex" xmlns:mc="http://schemas.openxmlformats.org/markup-compatibility/2006" xmlns:aink="http://schemas.microsoft.com/office/drawing/2016/ink" xmlns:am3d="http://schemas.microsoft.com/office/drawing/2017/model3d" xmlns:o="urn:schemas-microsoft-com:office:office" xmlns:oel="http://schemas.microsoft.com/office/2019/extlst" xmlns:r="http://schemas.openxmlformats.org/officeDocument/2006/relationships" xmlns:m="http://schemas.openxmlformats.org/officeDocument/2006/math" xmlns:v="urn:schemas-microsoft-com:vml" xmlns:wp14="http://schemas.microsoft.com/office/word/2010/wordprocessingDrawing" xmlns:wp="http://schemas.openxmlformats.org/drawingml/2006/wordprocessingDrawing" xmlns:w10="urn:schemas-microsoft-com:office:word" xmlns:w="http://schemas.openxmlformats.org/wordprocessingml/2006/main" xmlns:w14="http://schemas.microsoft.com/office/word/2010/wordml" xmlns:w15="http://schemas.microsoft.com/office/word/2012/wordml" xmlns:w16cex="http://schemas.microsoft.com/office/word/2018/wordml/cex" xmlns:w16cid="http://schemas.microsoft.com/office/word/2016/wordml/cid" xmlns:w16="http://schemas.microsoft.com/office/word/2018/wordml" xmlns:w16sdtdh="http://schemas.microsoft.com/office/word/2020/wordml/sdtdatahash" xmlns:w16se="http://schemas.microsoft.com/office/word/2015/wordml/symex" xmlns:wpg="http://schemas.microsoft.com/office/word/2010/wordprocessingGroup" xmlns:wpi="http://schemas.microsoft.com/office/word/2010/wordprocessingInk" xmlns:wne="http://schemas.microsoft.com/office/word/2006/wordml" xmlns:wps="http://schemas.microsoft.com/office/word/2010/wordprocessingShape" mc:Ignorable="w14 w15 w16se w16cid w16 w16cex w16sdtdh wp14">
+<w:document xmlns:wpc="http://schemas.microsoft.com/office/word/2010/wordprocessingCanvas" xmlns:cx="http://schemas.microsoft.com/office/drawing/2014/chartex" xmlns:cx1="http://schemas.microsoft.com/office/drawing/2015/9/8/chartex" xmlns:cx2="http://schemas.microsoft.com/office/drawing/2015/10/21/chartex" xmlns:cx3="http://schemas.microsoft.com/office/drawing/2016/5/9/chartex" xmlns:cx4="http://schemas.microsoft.com/office/drawing/2016/5/10/chartex" xmlns:cx5="http://schemas.microsoft.com/office/drawing/2016/5/11/chartex" xmlns:cx6="http://schemas.microsoft.com/office/drawing/2016/5/12/chartex" xmlns:cx7="http://schemas.microsoft.com/office/drawing/2016/5/13/chartex" xmlns:cx8="http://schemas.microsoft.com/office/drawing/2016/5/14/chartex" xmlns:mc="http://schemas.openxmlformats.org/markup-compatibility/2006" xmlns:aink="http://schemas.microsoft.com/office/drawing/2016/ink" xmlns:am3d="http://schemas.microsoft.com/office/drawing/2017/model3d" xmlns:o="urn:schemas-microsoft-com:office:office" xmlns:r="http://schemas.openxmlformats.org/officeDocument/2006/relationships" xmlns:m="http://schemas.openxmlformats.org/officeDocument/2006/math" xmlns:v="urn:schemas-microsoft-com:vml" xmlns:wp14="http://schemas.microsoft.com/office/word/2010/wordprocessingDrawing" xmlns:wp="http://schemas.openxmlformats.org/drawingml/2006/wordprocessingDrawing" xmlns:w10="urn:schemas-microsoft-com:office:word" xmlns:w="http://schemas.openxmlformats.org/wordprocessingml/2006/main" xmlns:w14="http://schemas.microsoft.com/office/word/2010/wordml" xmlns:w15="http://schemas.microsoft.com/office/word/2012/wordml" xmlns:w16cex="http://schemas.microsoft.com/office/word/2018/wordml/cex" xmlns:w16cid="http://schemas.microsoft.com/office/word/2016/wordml/cid" xmlns:w16="http://schemas.microsoft.com/office/word/2018/wordml" xmlns:w16sdtdh="http://schemas.microsoft.com/office/word/2020/wordml/sdtdatahash" xmlns:w16se="http://schemas.microsoft.com/office/word/2015/wordml/symex" xmlns:wpg="http://schemas.microsoft.com/office/word/2010/wordprocessingGroup" xmlns:wpi="http://schemas.microsoft.com/office/word/2010/wordprocessingInk" xmlns:wne="http://schemas.microsoft.com/office/word/2006/wordml" xmlns:wps="http://schemas.microsoft.com/office/word/2010/wordprocessingShape" mc:Ignorable="w14 w15 w16se w16cid w16 w16cex w16sdtdh wp14">
   <w:body>
     <w:p>
       <w:pPr>
@@ -23,6 +23,7 @@
       </w:pPr>
       <w:r>
         <w:rPr>
+          <w:noProof/>
           <w:u w:val="single"/>
         </w:rPr>
         <w:drawing>
@@ -66,6 +67,172 @@
               </a:graphicData>
             </a:graphic>
           </wp:inline>
+        </w:drawing>
+      </w:r>
+    </w:p>
+    <w:p>
+      <w:pPr>
+        <w:rPr>
+          <w:u w:val="single"/>
+        </w:rPr>
+      </w:pPr>
+    </w:p>
+    <w:p>
+      <w:pPr>
+        <w:rPr>
+          <w:u w:val="single"/>
+        </w:rPr>
+      </w:pPr>
+    </w:p>
+    <w:p>
+      <w:pPr>
+        <w:rPr>
+          <w:u w:val="single"/>
+        </w:rPr>
+      </w:pPr>
+    </w:p>
+    <w:p>
+      <w:pPr>
+        <w:rPr>
+          <w:u w:val="single"/>
+        </w:rPr>
+      </w:pPr>
+    </w:p>
+    <w:p>
+      <w:pPr>
+        <w:rPr>
+          <w:u w:val="single"/>
+        </w:rPr>
+      </w:pPr>
+    </w:p>
+    <w:p>
+      <w:pPr>
+        <w:rPr>
+          <w:u w:val="single"/>
+        </w:rPr>
+      </w:pPr>
+    </w:p>
+    <w:p>
+      <w:pPr>
+        <w:rPr>
+          <w:u w:val="single"/>
+        </w:rPr>
+      </w:pPr>
+    </w:p>
+    <w:p>
+      <w:pPr>
+        <w:rPr>
+          <w:u w:val="single"/>
+        </w:rPr>
+      </w:pPr>
+    </w:p>
+    <w:p>
+      <w:pPr>
+        <w:rPr>
+          <w:u w:val="single"/>
+        </w:rPr>
+      </w:pPr>
+    </w:p>
+    <w:p>
+      <w:pPr>
+        <w:rPr>
+          <w:u w:val="single"/>
+        </w:rPr>
+      </w:pPr>
+    </w:p>
+    <w:p>
+      <w:pPr>
+        <w:rPr>
+          <w:u w:val="single"/>
+        </w:rPr>
+      </w:pPr>
+    </w:p>
+    <w:p>
+      <w:pPr>
+        <w:rPr>
+          <w:u w:val="single"/>
+        </w:rPr>
+      </w:pPr>
+    </w:p>
+    <w:p>
+      <w:pPr>
+        <w:rPr>
+          <w:u w:val="single"/>
+        </w:rPr>
+      </w:pPr>
+      <w:r>
+        <w:rPr>
+          <w:u w:val="single"/>
+        </w:rPr>
+        <w:lastRenderedPageBreak/>
+        <w:t>Modelo E/R</w:t>
+      </w:r>
+    </w:p>
+    <w:p>
+      <w:pPr>
+        <w:rPr>
+          <w:u w:val="single"/>
+        </w:rPr>
+      </w:pPr>
+      <w:r>
+        <w:rPr>
+          <w:noProof/>
+          <w:u w:val="single"/>
+        </w:rPr>
+        <w:drawing>
+          <wp:anchor distT="0" distB="0" distL="114300" distR="114300" simplePos="0" relativeHeight="251658240" behindDoc="0" locked="0" layoutInCell="1" allowOverlap="1" wp14:anchorId="5EED5EC7" wp14:editId="61DCD430">
+            <wp:simplePos x="0" y="0"/>
+            <wp:positionH relativeFrom="column">
+              <wp:posOffset>-3810</wp:posOffset>
+            </wp:positionH>
+            <wp:positionV relativeFrom="paragraph">
+              <wp:posOffset>-4445</wp:posOffset>
+            </wp:positionV>
+            <wp:extent cx="5612130" cy="4671695"/>
+            <wp:effectExtent l="0" t="0" r="7620" b="0"/>
+            <wp:wrapNone/>
+            <wp:docPr id="2" name="Imagen 2" descr="Diagrama, Esquemático&#10;&#10;Descripción generada automáticamente"/>
+            <wp:cNvGraphicFramePr>
+              <a:graphicFrameLocks xmlns:a="http://schemas.openxmlformats.org/drawingml/2006/main" noChangeAspect="1"/>
+            </wp:cNvGraphicFramePr>
+            <a:graphic xmlns:a="http://schemas.openxmlformats.org/drawingml/2006/main">
+              <a:graphicData uri="http://schemas.openxmlformats.org/drawingml/2006/picture">
+                <pic:pic xmlns:pic="http://schemas.openxmlformats.org/drawingml/2006/picture">
+                  <pic:nvPicPr>
+                    <pic:cNvPr id="2" name="Imagen 2" descr="Diagrama, Esquemático&#10;&#10;Descripción generada automáticamente"/>
+                    <pic:cNvPicPr/>
+                  </pic:nvPicPr>
+                  <pic:blipFill>
+                    <a:blip r:embed="rId5" cstate="print">
+                      <a:extLst>
+                        <a:ext uri="{28A0092B-C50C-407E-A947-70E740481C1C}">
+                          <a14:useLocalDpi xmlns:a14="http://schemas.microsoft.com/office/drawing/2010/main" val="0"/>
+                        </a:ext>
+                      </a:extLst>
+                    </a:blip>
+                    <a:stretch>
+                      <a:fillRect/>
+                    </a:stretch>
+                  </pic:blipFill>
+                  <pic:spPr>
+                    <a:xfrm>
+                      <a:off x="0" y="0"/>
+                      <a:ext cx="5612130" cy="4671695"/>
+                    </a:xfrm>
+                    <a:prstGeom prst="rect">
+                      <a:avLst/>
+                    </a:prstGeom>
+                  </pic:spPr>
+                </pic:pic>
+              </a:graphicData>
+            </a:graphic>
+            <wp14:sizeRelH relativeFrom="margin">
+              <wp14:pctWidth>0</wp14:pctWidth>
+            </wp14:sizeRelH>
+            <wp14:sizeRelV relativeFrom="margin">
+              <wp14:pctHeight>0</wp14:pctHeight>
+            </wp14:sizeRelV>
+          </wp:anchor>
         </w:drawing>
       </w:r>
     </w:p>

</xml_diff>

<commit_message>
Se agregó el diagrama entidad relación
</commit_message>
<xml_diff>
--- a/modelo_entidades.docx
+++ b/modelo_entidades.docx
@@ -8,21 +8,28 @@
           <w:u w:val="single"/>
         </w:rPr>
       </w:pPr>
-    </w:p>
-    <w:p>
-      <w:pPr>
-        <w:rPr>
-          <w:u w:val="single"/>
-        </w:rPr>
-      </w:pPr>
       <w:r>
         <w:rPr>
+          <w:u w:val="single"/>
+        </w:rPr>
+        <w:t>Modelo Entidades</w:t>
+      </w:r>
+    </w:p>
+    <w:p>
+      <w:pPr>
+        <w:rPr>
+          <w:u w:val="single"/>
+        </w:rPr>
+      </w:pPr>
+      <w:r>
+        <w:rPr>
           <w:noProof/>
+          <w:u w:val="single"/>
         </w:rPr>
         <w:drawing>
-          <wp:inline distT="0" distB="0" distL="0" distR="0" wp14:anchorId="3A717C50" wp14:editId="3503D96C">
-            <wp:extent cx="5547841" cy="5052498"/>
-            <wp:effectExtent l="0" t="0" r="0" b="0"/>
+          <wp:inline distT="0" distB="0" distL="0" distR="0" wp14:anchorId="2CE05730" wp14:editId="386F3DD9">
+            <wp:extent cx="5768428" cy="4465320"/>
+            <wp:effectExtent l="0" t="0" r="3810" b="0"/>
             <wp:docPr id="1" name="Imagen 1"/>
             <wp:cNvGraphicFramePr>
               <a:graphicFrameLocks xmlns:a="http://schemas.openxmlformats.org/drawingml/2006/main" noChangeAspect="1"/>
@@ -34,20 +41,27 @@
                     <pic:cNvPr id="1" name=""/>
                     <pic:cNvPicPr/>
                   </pic:nvPicPr>
-                  <pic:blipFill>
+                  <pic:blipFill rotWithShape="1">
                     <a:blip r:embed="rId4"/>
-                    <a:stretch>
-                      <a:fillRect/>
-                    </a:stretch>
+                    <a:srcRect b="963"/>
+                    <a:stretch/>
                   </pic:blipFill>
-                  <pic:spPr>
+                  <pic:spPr bwMode="auto">
                     <a:xfrm>
                       <a:off x="0" y="0"/>
-                      <a:ext cx="5547841" cy="5052498"/>
+                      <a:ext cx="5770629" cy="4467024"/>
                     </a:xfrm>
                     <a:prstGeom prst="rect">
                       <a:avLst/>
                     </a:prstGeom>
+                    <a:ln>
+                      <a:noFill/>
+                    </a:ln>
+                    <a:extLst>
+                      <a:ext uri="{53640926-AAD7-44D8-BBD7-CCE9431645EC}">
+                        <a14:shadowObscured xmlns:a14="http://schemas.microsoft.com/office/drawing/2010/main"/>
+                      </a:ext>
+                    </a:extLst>
                   </pic:spPr>
                 </pic:pic>
               </a:graphicData>
@@ -69,11 +83,89 @@
           <w:u w:val="single"/>
         </w:rPr>
       </w:pPr>
+    </w:p>
+    <w:p>
+      <w:pPr>
+        <w:rPr>
+          <w:u w:val="single"/>
+        </w:rPr>
+      </w:pPr>
+    </w:p>
+    <w:p>
+      <w:pPr>
+        <w:rPr>
+          <w:u w:val="single"/>
+        </w:rPr>
+      </w:pPr>
+    </w:p>
+    <w:p>
+      <w:pPr>
+        <w:rPr>
+          <w:u w:val="single"/>
+        </w:rPr>
+      </w:pPr>
+    </w:p>
+    <w:p>
+      <w:pPr>
+        <w:rPr>
+          <w:u w:val="single"/>
+        </w:rPr>
+      </w:pPr>
+    </w:p>
+    <w:p>
+      <w:pPr>
+        <w:rPr>
+          <w:u w:val="single"/>
+        </w:rPr>
+      </w:pPr>
+    </w:p>
+    <w:p>
+      <w:pPr>
+        <w:rPr>
+          <w:u w:val="single"/>
+        </w:rPr>
+      </w:pPr>
+    </w:p>
+    <w:p>
+      <w:pPr>
+        <w:rPr>
+          <w:u w:val="single"/>
+        </w:rPr>
+      </w:pPr>
+    </w:p>
+    <w:p>
+      <w:pPr>
+        <w:rPr>
+          <w:u w:val="single"/>
+        </w:rPr>
+      </w:pPr>
+    </w:p>
+    <w:p>
+      <w:pPr>
+        <w:rPr>
+          <w:u w:val="single"/>
+        </w:rPr>
+      </w:pPr>
+    </w:p>
+    <w:p>
+      <w:pPr>
+        <w:rPr>
+          <w:u w:val="single"/>
+        </w:rPr>
+      </w:pPr>
+    </w:p>
+    <w:p>
+      <w:pPr>
+        <w:rPr>
+          <w:u w:val="single"/>
+        </w:rPr>
+      </w:pPr>
       <w:r>
         <w:rPr>
           <w:u w:val="single"/>
         </w:rPr>
-        <w:br w:type="page"/>
+        <w:lastRenderedPageBreak/>
+        <w:t>Modelo E/R</w:t>
       </w:r>
     </w:p>
     <w:p>
@@ -82,25 +174,31 @@
           <w:u w:val="single"/>
         </w:rPr>
       </w:pPr>
+    </w:p>
+    <w:p>
+      <w:pPr>
+        <w:rPr>
+          <w:u w:val="single"/>
+        </w:rPr>
+      </w:pPr>
       <w:r>
         <w:rPr>
           <w:noProof/>
           <w:u w:val="single"/>
         </w:rPr>
-        <w:lastRenderedPageBreak/>
         <w:drawing>
-          <wp:anchor distT="0" distB="0" distL="114300" distR="114300" simplePos="0" relativeHeight="251658240" behindDoc="0" locked="0" layoutInCell="1" allowOverlap="1" wp14:anchorId="19D7BC0F" wp14:editId="054B1D4F">
+          <wp:anchor distT="0" distB="0" distL="114300" distR="114300" simplePos="0" relativeHeight="251658240" behindDoc="0" locked="0" layoutInCell="1" allowOverlap="1" wp14:anchorId="5EED5EC7" wp14:editId="114F7404">
             <wp:simplePos x="0" y="0"/>
-            <wp:positionH relativeFrom="margin">
-              <wp:align>right</wp:align>
+            <wp:positionH relativeFrom="column">
+              <wp:posOffset>-251460</wp:posOffset>
             </wp:positionH>
             <wp:positionV relativeFrom="paragraph">
-              <wp:posOffset>567055</wp:posOffset>
+              <wp:posOffset>3012440</wp:posOffset>
             </wp:positionV>
-            <wp:extent cx="5612130" cy="5152390"/>
+            <wp:extent cx="5612130" cy="4671695"/>
             <wp:effectExtent l="0" t="0" r="7620" b="0"/>
             <wp:wrapSquare wrapText="bothSides"/>
-            <wp:docPr id="2" name="Imagen 2" descr="Diagrama&#10;&#10;Descripción generada automáticamente"/>
+            <wp:docPr id="2" name="Imagen 2" descr="Diagrama, Esquemático&#10;&#10;Descripción generada automáticamente"/>
             <wp:cNvGraphicFramePr>
               <a:graphicFrameLocks xmlns:a="http://schemas.openxmlformats.org/drawingml/2006/main" noChangeAspect="1"/>
             </wp:cNvGraphicFramePr>
@@ -108,7 +206,7 @@
               <a:graphicData uri="http://schemas.openxmlformats.org/drawingml/2006/picture">
                 <pic:pic xmlns:pic="http://schemas.openxmlformats.org/drawingml/2006/picture">
                   <pic:nvPicPr>
-                    <pic:cNvPr id="2" name="Imagen 2" descr="Diagrama&#10;&#10;Descripción generada automáticamente"/>
+                    <pic:cNvPr id="2" name="Imagen 2" descr="Diagrama, Esquemático&#10;&#10;Descripción generada automáticamente"/>
                     <pic:cNvPicPr/>
                   </pic:nvPicPr>
                   <pic:blipFill>
@@ -126,7 +224,7 @@
                   <pic:spPr>
                     <a:xfrm>
                       <a:off x="0" y="0"/>
-                      <a:ext cx="5612130" cy="5152390"/>
+                      <a:ext cx="5612130" cy="4671695"/>
                     </a:xfrm>
                     <a:prstGeom prst="rect">
                       <a:avLst/>
@@ -135,6 +233,12 @@
                 </pic:pic>
               </a:graphicData>
             </a:graphic>
+            <wp14:sizeRelH relativeFrom="margin">
+              <wp14:pctWidth>0</wp14:pctWidth>
+            </wp14:sizeRelH>
+            <wp14:sizeRelV relativeFrom="margin">
+              <wp14:pctHeight>0</wp14:pctHeight>
+            </wp14:sizeRelV>
           </wp:anchor>
         </w:drawing>
       </w:r>
@@ -142,19 +246,6 @@
         <w:rPr>
           <w:u w:val="single"/>
         </w:rPr>
-        <w:t xml:space="preserve">Modelo E/R </w:t>
-      </w:r>
-    </w:p>
-    <w:p>
-      <w:pPr>
-        <w:rPr>
-          <w:u w:val="single"/>
-        </w:rPr>
-      </w:pPr>
-      <w:r>
-        <w:rPr>
-          <w:u w:val="single"/>
-        </w:rPr>
         <w:br w:type="page"/>
       </w:r>
     </w:p>
@@ -168,7 +259,7 @@
         <w:rPr>
           <w:u w:val="single"/>
         </w:rPr>
-        <w:t>Diagrama E/R</w:t>
+        <w:t>DIAGRAMA E/R</w:t>
       </w:r>
     </w:p>
     <w:p>
@@ -183,10 +274,10 @@
           <w:u w:val="single"/>
         </w:rPr>
         <w:drawing>
-          <wp:inline distT="0" distB="0" distL="0" distR="0" wp14:anchorId="0AA51FD0" wp14:editId="2F3A19B4">
-            <wp:extent cx="5612130" cy="6049645"/>
-            <wp:effectExtent l="0" t="0" r="7620" b="8255"/>
-            <wp:docPr id="3" name="Imagen 3"/>
+          <wp:inline distT="0" distB="0" distL="0" distR="0" wp14:anchorId="6DE2FA3B" wp14:editId="1EE567B8">
+            <wp:extent cx="5612130" cy="6588125"/>
+            <wp:effectExtent l="0" t="0" r="7620" b="3175"/>
+            <wp:docPr id="3" name="Imagen 3" descr="Diagrama&#10;&#10;Descripción generada automáticamente"/>
             <wp:cNvGraphicFramePr>
               <a:graphicFrameLocks xmlns:a="http://schemas.openxmlformats.org/drawingml/2006/main" noChangeAspect="1"/>
             </wp:cNvGraphicFramePr>
@@ -194,7 +285,7 @@
               <a:graphicData uri="http://schemas.openxmlformats.org/drawingml/2006/picture">
                 <pic:pic xmlns:pic="http://schemas.openxmlformats.org/drawingml/2006/picture">
                   <pic:nvPicPr>
-                    <pic:cNvPr id="3" name="Imagen 3"/>
+                    <pic:cNvPr id="3" name="Imagen 3" descr="Diagrama&#10;&#10;Descripción generada automáticamente"/>
                     <pic:cNvPicPr/>
                   </pic:nvPicPr>
                   <pic:blipFill>
@@ -212,7 +303,7 @@
                   <pic:spPr>
                     <a:xfrm>
                       <a:off x="0" y="0"/>
-                      <a:ext cx="5612130" cy="6049645"/>
+                      <a:ext cx="5612130" cy="6588125"/>
                     </a:xfrm>
                     <a:prstGeom prst="rect">
                       <a:avLst/>

</xml_diff>

<commit_message>
Se agrego el Diagrama E/R actualizado
</commit_message>
<xml_diff>
--- a/modelo_entidades.docx
+++ b/modelo_entidades.docx
@@ -1,6 +1,6 @@
 
 <file path=word/document.xml><?xml version="1.0" encoding="utf-8"?>
-<w:document xmlns:wpc="http://schemas.microsoft.com/office/word/2010/wordprocessingCanvas" xmlns:cx="http://schemas.microsoft.com/office/drawing/2014/chartex" xmlns:cx1="http://schemas.microsoft.com/office/drawing/2015/9/8/chartex" xmlns:cx2="http://schemas.microsoft.com/office/drawing/2015/10/21/chartex" xmlns:cx3="http://schemas.microsoft.com/office/drawing/2016/5/9/chartex" xmlns:cx4="http://schemas.microsoft.com/office/drawing/2016/5/10/chartex" xmlns:cx5="http://schemas.microsoft.com/office/drawing/2016/5/11/chartex" xmlns:cx6="http://schemas.microsoft.com/office/drawing/2016/5/12/chartex" xmlns:cx7="http://schemas.microsoft.com/office/drawing/2016/5/13/chartex" xmlns:cx8="http://schemas.microsoft.com/office/drawing/2016/5/14/chartex" xmlns:mc="http://schemas.openxmlformats.org/markup-compatibility/2006" xmlns:aink="http://schemas.microsoft.com/office/drawing/2016/ink" xmlns:am3d="http://schemas.microsoft.com/office/drawing/2017/model3d" xmlns:o="urn:schemas-microsoft-com:office:office" xmlns:r="http://schemas.openxmlformats.org/officeDocument/2006/relationships" xmlns:m="http://schemas.openxmlformats.org/officeDocument/2006/math" xmlns:v="urn:schemas-microsoft-com:vml" xmlns:wp14="http://schemas.microsoft.com/office/word/2010/wordprocessingDrawing" xmlns:wp="http://schemas.openxmlformats.org/drawingml/2006/wordprocessingDrawing" xmlns:w10="urn:schemas-microsoft-com:office:word" xmlns:w="http://schemas.openxmlformats.org/wordprocessingml/2006/main" xmlns:w14="http://schemas.microsoft.com/office/word/2010/wordml" xmlns:w15="http://schemas.microsoft.com/office/word/2012/wordml" xmlns:w16cex="http://schemas.microsoft.com/office/word/2018/wordml/cex" xmlns:w16cid="http://schemas.microsoft.com/office/word/2016/wordml/cid" xmlns:w16="http://schemas.microsoft.com/office/word/2018/wordml" xmlns:w16sdtdh="http://schemas.microsoft.com/office/word/2020/wordml/sdtdatahash" xmlns:w16se="http://schemas.microsoft.com/office/word/2015/wordml/symex" xmlns:wpg="http://schemas.microsoft.com/office/word/2010/wordprocessingGroup" xmlns:wpi="http://schemas.microsoft.com/office/word/2010/wordprocessingInk" xmlns:wne="http://schemas.microsoft.com/office/word/2006/wordml" xmlns:wps="http://schemas.microsoft.com/office/word/2010/wordprocessingShape" mc:Ignorable="w14 w15 w16se w16cid w16 w16cex w16sdtdh wp14">
+<w:document xmlns:wpc="http://schemas.microsoft.com/office/word/2010/wordprocessingCanvas" xmlns:cx="http://schemas.microsoft.com/office/drawing/2014/chartex" xmlns:cx1="http://schemas.microsoft.com/office/drawing/2015/9/8/chartex" xmlns:cx2="http://schemas.microsoft.com/office/drawing/2015/10/21/chartex" xmlns:cx3="http://schemas.microsoft.com/office/drawing/2016/5/9/chartex" xmlns:cx4="http://schemas.microsoft.com/office/drawing/2016/5/10/chartex" xmlns:cx5="http://schemas.microsoft.com/office/drawing/2016/5/11/chartex" xmlns:cx6="http://schemas.microsoft.com/office/drawing/2016/5/12/chartex" xmlns:cx7="http://schemas.microsoft.com/office/drawing/2016/5/13/chartex" xmlns:cx8="http://schemas.microsoft.com/office/drawing/2016/5/14/chartex" xmlns:mc="http://schemas.openxmlformats.org/markup-compatibility/2006" xmlns:aink="http://schemas.microsoft.com/office/drawing/2016/ink" xmlns:am3d="http://schemas.microsoft.com/office/drawing/2017/model3d" xmlns:o="urn:schemas-microsoft-com:office:office" xmlns:oel="http://schemas.microsoft.com/office/2019/extlst" xmlns:r="http://schemas.openxmlformats.org/officeDocument/2006/relationships" xmlns:m="http://schemas.openxmlformats.org/officeDocument/2006/math" xmlns:v="urn:schemas-microsoft-com:vml" xmlns:wp14="http://schemas.microsoft.com/office/word/2010/wordprocessingDrawing" xmlns:wp="http://schemas.openxmlformats.org/drawingml/2006/wordprocessingDrawing" xmlns:w10="urn:schemas-microsoft-com:office:word" xmlns:w="http://schemas.openxmlformats.org/wordprocessingml/2006/main" xmlns:w14="http://schemas.microsoft.com/office/word/2010/wordml" xmlns:w15="http://schemas.microsoft.com/office/word/2012/wordml" xmlns:w16cex="http://schemas.microsoft.com/office/word/2018/wordml/cex" xmlns:w16cid="http://schemas.microsoft.com/office/word/2016/wordml/cid" xmlns:w16="http://schemas.microsoft.com/office/word/2018/wordml" xmlns:w16sdtdh="http://schemas.microsoft.com/office/word/2020/wordml/sdtdatahash" xmlns:w16se="http://schemas.microsoft.com/office/word/2015/wordml/symex" xmlns:wpg="http://schemas.microsoft.com/office/word/2010/wordprocessingGroup" xmlns:wpi="http://schemas.microsoft.com/office/word/2010/wordprocessingInk" xmlns:wne="http://schemas.microsoft.com/office/word/2006/wordml" xmlns:wps="http://schemas.microsoft.com/office/word/2010/wordprocessingShape" mc:Ignorable="w14 w15 w16se w16cid w16 w16cex w16sdtdh wp14">
   <w:body>
     <w:p>
       <w:pPr>
@@ -174,23 +174,30 @@
           <w:u w:val="single"/>
         </w:rPr>
       </w:pPr>
+    </w:p>
+    <w:p>
+      <w:pPr>
+        <w:rPr>
+          <w:u w:val="single"/>
+        </w:rPr>
+      </w:pPr>
       <w:r>
         <w:rPr>
           <w:noProof/>
           <w:u w:val="single"/>
         </w:rPr>
         <w:drawing>
-          <wp:anchor distT="0" distB="0" distL="114300" distR="114300" simplePos="0" relativeHeight="251658240" behindDoc="0" locked="0" layoutInCell="1" allowOverlap="1" wp14:anchorId="5EED5EC7" wp14:editId="61DCD430">
+          <wp:anchor distT="0" distB="0" distL="114300" distR="114300" simplePos="0" relativeHeight="251658240" behindDoc="0" locked="0" layoutInCell="1" allowOverlap="1" wp14:anchorId="5EED5EC7" wp14:editId="114F7404">
             <wp:simplePos x="0" y="0"/>
             <wp:positionH relativeFrom="column">
-              <wp:posOffset>-3810</wp:posOffset>
+              <wp:posOffset>-251460</wp:posOffset>
             </wp:positionH>
             <wp:positionV relativeFrom="paragraph">
-              <wp:posOffset>-4445</wp:posOffset>
+              <wp:posOffset>3012440</wp:posOffset>
             </wp:positionV>
             <wp:extent cx="5612130" cy="4671695"/>
             <wp:effectExtent l="0" t="0" r="7620" b="0"/>
-            <wp:wrapNone/>
+            <wp:wrapSquare wrapText="bothSides"/>
             <wp:docPr id="2" name="Imagen 2" descr="Diagrama, Esquemático&#10;&#10;Descripción generada automáticamente"/>
             <wp:cNvGraphicFramePr>
               <a:graphicFrameLocks xmlns:a="http://schemas.openxmlformats.org/drawingml/2006/main" noChangeAspect="1"/>
@@ -233,6 +240,79 @@
               <wp14:pctHeight>0</wp14:pctHeight>
             </wp14:sizeRelV>
           </wp:anchor>
+        </w:drawing>
+      </w:r>
+      <w:r>
+        <w:rPr>
+          <w:u w:val="single"/>
+        </w:rPr>
+        <w:br w:type="page"/>
+      </w:r>
+    </w:p>
+    <w:p>
+      <w:pPr>
+        <w:rPr>
+          <w:u w:val="single"/>
+        </w:rPr>
+      </w:pPr>
+      <w:r>
+        <w:rPr>
+          <w:u w:val="single"/>
+        </w:rPr>
+        <w:t>DIAGRAMA E/R</w:t>
+      </w:r>
+    </w:p>
+    <w:p>
+      <w:pPr>
+        <w:rPr>
+          <w:u w:val="single"/>
+        </w:rPr>
+      </w:pPr>
+      <w:r>
+        <w:rPr>
+          <w:noProof/>
+          <w:u w:val="single"/>
+        </w:rPr>
+        <w:drawing>
+          <wp:inline distT="0" distB="0" distL="0" distR="0" wp14:anchorId="6DE2FA3B" wp14:editId="1EE567B8">
+            <wp:extent cx="5612130" cy="6588125"/>
+            <wp:effectExtent l="0" t="0" r="7620" b="3175"/>
+            <wp:docPr id="3" name="Imagen 3" descr="Diagrama&#10;&#10;Descripción generada automáticamente"/>
+            <wp:cNvGraphicFramePr>
+              <a:graphicFrameLocks xmlns:a="http://schemas.openxmlformats.org/drawingml/2006/main" noChangeAspect="1"/>
+            </wp:cNvGraphicFramePr>
+            <a:graphic xmlns:a="http://schemas.openxmlformats.org/drawingml/2006/main">
+              <a:graphicData uri="http://schemas.openxmlformats.org/drawingml/2006/picture">
+                <pic:pic xmlns:pic="http://schemas.openxmlformats.org/drawingml/2006/picture">
+                  <pic:nvPicPr>
+                    <pic:cNvPr id="3" name="Imagen 3" descr="Diagrama&#10;&#10;Descripción generada automáticamente"/>
+                    <pic:cNvPicPr/>
+                  </pic:nvPicPr>
+                  <pic:blipFill>
+                    <a:blip r:embed="rId6">
+                      <a:extLst>
+                        <a:ext uri="{28A0092B-C50C-407E-A947-70E740481C1C}">
+                          <a14:useLocalDpi xmlns:a14="http://schemas.microsoft.com/office/drawing/2010/main" val="0"/>
+                        </a:ext>
+                      </a:extLst>
+                    </a:blip>
+                    <a:stretch>
+                      <a:fillRect/>
+                    </a:stretch>
+                  </pic:blipFill>
+                  <pic:spPr>
+                    <a:xfrm>
+                      <a:off x="0" y="0"/>
+                      <a:ext cx="5612130" cy="6588125"/>
+                    </a:xfrm>
+                    <a:prstGeom prst="rect">
+                      <a:avLst/>
+                    </a:prstGeom>
+                  </pic:spPr>
+                </pic:pic>
+              </a:graphicData>
+            </a:graphic>
+          </wp:inline>
         </w:drawing>
       </w:r>
     </w:p>

</xml_diff>

<commit_message>
Se agrego el word junto con la base de datos
</commit_message>
<xml_diff>
--- a/modelo_entidades.docx
+++ b/modelo_entidades.docx
@@ -1340,7 +1340,7 @@
       </w:r>
       <w:proofErr w:type="spellStart"/>
       <w:r>
-        <w:t>nombresCliente</w:t>
+        <w:t>nombreCliente</w:t>
       </w:r>
       <w:proofErr w:type="spellEnd"/>
       <w:r>
@@ -1377,7 +1377,7 @@
       </w:r>
       <w:proofErr w:type="spellStart"/>
       <w:r>
-        <w:t>apellidosCliente</w:t>
+        <w:t>apellidoCliente</w:t>
       </w:r>
       <w:proofErr w:type="spellEnd"/>
       <w:r>
@@ -2392,7 +2392,7 @@
       </w:r>
       <w:proofErr w:type="spellStart"/>
       <w:r>
-        <w:t>nombresEmpleado</w:t>
+        <w:t>nombreEmpleado</w:t>
       </w:r>
       <w:proofErr w:type="spellEnd"/>
       <w:r>
@@ -2429,7 +2429,7 @@
       </w:r>
       <w:proofErr w:type="spellStart"/>
       <w:r>
-        <w:t>apellidosEmpleado</w:t>
+        <w:t>apellidoEmpleado</w:t>
       </w:r>
       <w:proofErr w:type="spellEnd"/>
       <w:r>
@@ -4832,14 +4832,6 @@
       </w:r>
       <w:proofErr w:type="spellStart"/>
       <w:r>
-        <w:t>codigoMembresia</w:t>
-      </w:r>
-      <w:proofErr w:type="spellEnd"/>
-      <w:r>
-        <w:t xml:space="preserve">, </w:t>
-      </w:r>
-      <w:proofErr w:type="spellStart"/>
-      <w:r>
         <w:t>tipoMembresia</w:t>
       </w:r>
       <w:proofErr w:type="spellEnd"/>
@@ -4865,7 +4857,7 @@
       </w:r>
       <w:proofErr w:type="spellEnd"/>
       <w:r>
-        <w:t xml:space="preserve"> ('01', 'Oro', 'Te da el 50% de descuento en las compras');</w:t>
+        <w:t xml:space="preserve"> ('Oro', 'Te da el 50% de descuento en las compras');</w:t>
       </w:r>
     </w:p>
     <w:p>
@@ -4896,23 +4888,394 @@
       </w:r>
       <w:proofErr w:type="spellStart"/>
       <w:r>
+        <w:t>tipoMembresia</w:t>
+      </w:r>
+      <w:proofErr w:type="spellEnd"/>
+      <w:r>
+        <w:t xml:space="preserve">, </w:t>
+      </w:r>
+      <w:proofErr w:type="spellStart"/>
+      <w:r>
+        <w:t>descripcionMembresia</w:t>
+      </w:r>
+      <w:proofErr w:type="spellEnd"/>
+      <w:r>
+        <w:t>)</w:t>
+      </w:r>
+    </w:p>
+    <w:p>
+      <w:r>
+        <w:tab/>
+      </w:r>
+      <w:proofErr w:type="spellStart"/>
+      <w:r>
+        <w:t>value</w:t>
+      </w:r>
+      <w:proofErr w:type="spellEnd"/>
+      <w:r>
+        <w:t xml:space="preserve"> ('Plata', 'Te da el 25% de descuento en las compras');</w:t>
+      </w:r>
+    </w:p>
+    <w:p>
+      <w:proofErr w:type="spellStart"/>
+      <w:r>
+        <w:t>insert</w:t>
+      </w:r>
+      <w:proofErr w:type="spellEnd"/>
+      <w:r>
+        <w:t xml:space="preserve"> </w:t>
+      </w:r>
+      <w:proofErr w:type="spellStart"/>
+      <w:r>
+        <w:t>into</w:t>
+      </w:r>
+      <w:proofErr w:type="spellEnd"/>
+      <w:r>
+        <w:t xml:space="preserve"> </w:t>
+      </w:r>
+      <w:proofErr w:type="spellStart"/>
+      <w:r>
+        <w:t>Membresia</w:t>
+      </w:r>
+      <w:proofErr w:type="spellEnd"/>
+      <w:r>
+        <w:t xml:space="preserve"> (</w:t>
+      </w:r>
+      <w:proofErr w:type="spellStart"/>
+      <w:r>
+        <w:t>tipoMembresia</w:t>
+      </w:r>
+      <w:proofErr w:type="spellEnd"/>
+      <w:r>
+        <w:t xml:space="preserve">, </w:t>
+      </w:r>
+      <w:proofErr w:type="spellStart"/>
+      <w:r>
+        <w:t>descripcionMembresia</w:t>
+      </w:r>
+      <w:proofErr w:type="spellEnd"/>
+      <w:r>
+        <w:t>)</w:t>
+      </w:r>
+    </w:p>
+    <w:p>
+      <w:r>
+        <w:tab/>
+      </w:r>
+      <w:proofErr w:type="spellStart"/>
+      <w:r>
+        <w:t>value</w:t>
+      </w:r>
+      <w:proofErr w:type="spellEnd"/>
+      <w:r>
+        <w:t xml:space="preserve"> ('Bronce', 'Te da el 10% de descuento en las compras');</w:t>
+      </w:r>
+    </w:p>
+    <w:p>
+      <w:proofErr w:type="spellStart"/>
+      <w:r>
+        <w:t>insert</w:t>
+      </w:r>
+      <w:proofErr w:type="spellEnd"/>
+      <w:r>
+        <w:t xml:space="preserve"> </w:t>
+      </w:r>
+      <w:proofErr w:type="spellStart"/>
+      <w:r>
+        <w:t>into</w:t>
+      </w:r>
+      <w:proofErr w:type="spellEnd"/>
+      <w:r>
+        <w:t xml:space="preserve"> </w:t>
+      </w:r>
+      <w:proofErr w:type="spellStart"/>
+      <w:r>
+        <w:t>Membresia</w:t>
+      </w:r>
+      <w:proofErr w:type="spellEnd"/>
+      <w:r>
+        <w:t xml:space="preserve"> (</w:t>
+      </w:r>
+      <w:proofErr w:type="spellStart"/>
+      <w:r>
+        <w:t>tipoMembresia</w:t>
+      </w:r>
+      <w:proofErr w:type="spellEnd"/>
+      <w:r>
+        <w:t xml:space="preserve">, </w:t>
+      </w:r>
+      <w:proofErr w:type="spellStart"/>
+      <w:r>
+        <w:t>descripcionMembresia</w:t>
+      </w:r>
+      <w:proofErr w:type="spellEnd"/>
+      <w:r>
+        <w:t>)</w:t>
+      </w:r>
+    </w:p>
+    <w:p>
+      <w:r>
+        <w:tab/>
+      </w:r>
+      <w:proofErr w:type="spellStart"/>
+      <w:r>
+        <w:t>value</w:t>
+      </w:r>
+      <w:proofErr w:type="spellEnd"/>
+      <w:r>
+        <w:t xml:space="preserve"> ('</w:t>
+      </w:r>
+      <w:proofErr w:type="spellStart"/>
+      <w:r>
+        <w:t>Platinium</w:t>
+      </w:r>
+      <w:proofErr w:type="spellEnd"/>
+      <w:r>
+        <w:t>', 'Te da el 75% de descuento en las compras');</w:t>
+      </w:r>
+    </w:p>
+    <w:p>
+      <w:proofErr w:type="spellStart"/>
+      <w:r>
+        <w:t>insert</w:t>
+      </w:r>
+      <w:proofErr w:type="spellEnd"/>
+      <w:r>
+        <w:t xml:space="preserve"> </w:t>
+      </w:r>
+      <w:proofErr w:type="spellStart"/>
+      <w:r>
+        <w:t>into</w:t>
+      </w:r>
+      <w:proofErr w:type="spellEnd"/>
+      <w:r>
+        <w:t xml:space="preserve"> </w:t>
+      </w:r>
+      <w:proofErr w:type="spellStart"/>
+      <w:r>
+        <w:t>Membresia</w:t>
+      </w:r>
+      <w:proofErr w:type="spellEnd"/>
+      <w:r>
+        <w:t xml:space="preserve"> (</w:t>
+      </w:r>
+      <w:proofErr w:type="spellStart"/>
+      <w:r>
+        <w:t>tipoMembresia</w:t>
+      </w:r>
+      <w:proofErr w:type="spellEnd"/>
+      <w:r>
+        <w:t xml:space="preserve">, </w:t>
+      </w:r>
+      <w:proofErr w:type="spellStart"/>
+      <w:r>
+        <w:t>descripcionMembresia</w:t>
+      </w:r>
+      <w:proofErr w:type="spellEnd"/>
+      <w:r>
+        <w:t>)</w:t>
+      </w:r>
+    </w:p>
+    <w:p>
+      <w:r>
+        <w:tab/>
+      </w:r>
+      <w:proofErr w:type="spellStart"/>
+      <w:r>
+        <w:t>value</w:t>
+      </w:r>
+      <w:proofErr w:type="spellEnd"/>
+      <w:r>
+        <w:t xml:space="preserve"> ('Normal', 'Te da </w:t>
+      </w:r>
+      <w:proofErr w:type="spellStart"/>
+      <w:r>
+        <w:t>pts</w:t>
+      </w:r>
+      <w:proofErr w:type="spellEnd"/>
+      <w:r>
+        <w:t xml:space="preserve"> los que podes canjear un postre gratis');</w:t>
+      </w:r>
+    </w:p>
+    <w:p>
+      <w:r>
+        <w:t xml:space="preserve">    </w:t>
+      </w:r>
+    </w:p>
+    <w:p>
+      <w:proofErr w:type="spellStart"/>
+      <w:r>
+        <w:t>select</w:t>
+      </w:r>
+      <w:proofErr w:type="spellEnd"/>
+      <w:r>
+        <w:t xml:space="preserve"> * </w:t>
+      </w:r>
+      <w:proofErr w:type="spellStart"/>
+      <w:r>
+        <w:t>from</w:t>
+      </w:r>
+      <w:proofErr w:type="spellEnd"/>
+      <w:r>
+        <w:t xml:space="preserve"> </w:t>
+      </w:r>
+      <w:proofErr w:type="spellStart"/>
+      <w:r>
+        <w:t>Membresia</w:t>
+      </w:r>
+      <w:proofErr w:type="spellEnd"/>
+      <w:r>
+        <w:t>;</w:t>
+      </w:r>
+    </w:p>
+    <w:p/>
+    <w:p>
+      <w:proofErr w:type="spellStart"/>
+      <w:r>
+        <w:t>insert</w:t>
+      </w:r>
+      <w:proofErr w:type="spellEnd"/>
+      <w:r>
+        <w:t xml:space="preserve"> </w:t>
+      </w:r>
+      <w:proofErr w:type="spellStart"/>
+      <w:r>
+        <w:t>into</w:t>
+      </w:r>
+      <w:proofErr w:type="spellEnd"/>
+      <w:r>
+        <w:t xml:space="preserve"> Clientes (</w:t>
+      </w:r>
+      <w:proofErr w:type="spellStart"/>
+      <w:r>
+        <w:t>DPICliente</w:t>
+      </w:r>
+      <w:proofErr w:type="spellEnd"/>
+      <w:r>
+        <w:t xml:space="preserve">, </w:t>
+      </w:r>
+      <w:proofErr w:type="spellStart"/>
+      <w:r>
+        <w:t>nombreCliente</w:t>
+      </w:r>
+      <w:proofErr w:type="spellEnd"/>
+      <w:r>
+        <w:t xml:space="preserve">, </w:t>
+      </w:r>
+      <w:proofErr w:type="spellStart"/>
+      <w:r>
+        <w:t>apellidoCliente</w:t>
+      </w:r>
+      <w:proofErr w:type="spellEnd"/>
+      <w:r>
+        <w:t xml:space="preserve">, </w:t>
+      </w:r>
+      <w:proofErr w:type="spellStart"/>
+      <w:r>
+        <w:t>direccionCliente</w:t>
+      </w:r>
+      <w:proofErr w:type="spellEnd"/>
+      <w:r>
+        <w:t xml:space="preserve">, </w:t>
+      </w:r>
+      <w:proofErr w:type="spellStart"/>
+      <w:r>
+        <w:t>telefonoCliente</w:t>
+      </w:r>
+      <w:proofErr w:type="spellEnd"/>
+      <w:r>
+        <w:t xml:space="preserve">, </w:t>
+      </w:r>
+      <w:proofErr w:type="spellStart"/>
+      <w:r>
         <w:t>codigoMembresia</w:t>
       </w:r>
       <w:proofErr w:type="spellEnd"/>
       <w:r>
-        <w:t xml:space="preserve">, </w:t>
-      </w:r>
-      <w:proofErr w:type="spellStart"/>
-      <w:r>
-        <w:t>tipoMembresia</w:t>
-      </w:r>
-      <w:proofErr w:type="spellEnd"/>
-      <w:r>
-        <w:t xml:space="preserve">, </w:t>
-      </w:r>
-      <w:proofErr w:type="spellStart"/>
-      <w:r>
-        <w:t>descripcionMembresia</w:t>
+        <w:t xml:space="preserve">) </w:t>
+      </w:r>
+    </w:p>
+    <w:p>
+      <w:r>
+        <w:tab/>
+      </w:r>
+      <w:proofErr w:type="spellStart"/>
+      <w:r>
+        <w:t>values</w:t>
+      </w:r>
+      <w:proofErr w:type="spellEnd"/>
+      <w:r>
+        <w:t xml:space="preserve"> ('5854758589523', 'Pedro', 'Armas', '3ra </w:t>
+      </w:r>
+      <w:proofErr w:type="spellStart"/>
+      <w:r>
+        <w:t>av</w:t>
+      </w:r>
+      <w:proofErr w:type="spellEnd"/>
+      <w:r>
+        <w:t xml:space="preserve"> 11-05 zona 4 Guatemala', '85787896', '1');</w:t>
+      </w:r>
+    </w:p>
+    <w:p>
+      <w:proofErr w:type="spellStart"/>
+      <w:r>
+        <w:t>insert</w:t>
+      </w:r>
+      <w:proofErr w:type="spellEnd"/>
+      <w:r>
+        <w:t xml:space="preserve"> </w:t>
+      </w:r>
+      <w:proofErr w:type="spellStart"/>
+      <w:r>
+        <w:t>into</w:t>
+      </w:r>
+      <w:proofErr w:type="spellEnd"/>
+      <w:r>
+        <w:t xml:space="preserve"> Clientes (</w:t>
+      </w:r>
+      <w:proofErr w:type="spellStart"/>
+      <w:r>
+        <w:t>DPICliente</w:t>
+      </w:r>
+      <w:proofErr w:type="spellEnd"/>
+      <w:r>
+        <w:t xml:space="preserve">, </w:t>
+      </w:r>
+      <w:proofErr w:type="spellStart"/>
+      <w:r>
+        <w:t>nombreCliente</w:t>
+      </w:r>
+      <w:proofErr w:type="spellEnd"/>
+      <w:r>
+        <w:t xml:space="preserve">, </w:t>
+      </w:r>
+      <w:proofErr w:type="spellStart"/>
+      <w:r>
+        <w:t>apellidoCliente</w:t>
+      </w:r>
+      <w:proofErr w:type="spellEnd"/>
+      <w:r>
+        <w:t xml:space="preserve">, </w:t>
+      </w:r>
+      <w:proofErr w:type="spellStart"/>
+      <w:r>
+        <w:t>direccionCliente</w:t>
+      </w:r>
+      <w:proofErr w:type="spellEnd"/>
+      <w:r>
+        <w:t xml:space="preserve">, </w:t>
+      </w:r>
+      <w:proofErr w:type="spellStart"/>
+      <w:r>
+        <w:t>telefonoCliente</w:t>
+      </w:r>
+      <w:proofErr w:type="spellEnd"/>
+      <w:r>
+        <w:t xml:space="preserve">, </w:t>
+      </w:r>
+      <w:proofErr w:type="spellStart"/>
+      <w:r>
+        <w:t>codigoMembresia</w:t>
       </w:r>
       <w:proofErr w:type="spellEnd"/>
       <w:r>
@@ -4925,11 +5288,19 @@
       </w:r>
       <w:proofErr w:type="spellStart"/>
       <w:r>
-        <w:t>value</w:t>
-      </w:r>
-      <w:proofErr w:type="spellEnd"/>
-      <w:r>
-        <w:t xml:space="preserve"> ('02', 'Plata', 'Te da el 25% de descuento en las compras');</w:t>
+        <w:t>values</w:t>
+      </w:r>
+      <w:proofErr w:type="spellEnd"/>
+      <w:r>
+        <w:t xml:space="preserve"> ('8547574858565', 'Alexander' , 'Alessandro', '5ta </w:t>
+      </w:r>
+      <w:proofErr w:type="spellStart"/>
+      <w:r>
+        <w:t>av</w:t>
+      </w:r>
+      <w:proofErr w:type="spellEnd"/>
+      <w:r>
+        <w:t xml:space="preserve"> 12-10 zona 14 Guatemala', '85685475', '2');</w:t>
       </w:r>
     </w:p>
     <w:p>
@@ -4947,15 +5318,47 @@
       </w:r>
       <w:proofErr w:type="spellEnd"/>
       <w:r>
-        <w:t xml:space="preserve"> </w:t>
-      </w:r>
-      <w:proofErr w:type="spellStart"/>
-      <w:r>
-        <w:t>Membresia</w:t>
-      </w:r>
-      <w:proofErr w:type="spellEnd"/>
-      <w:r>
-        <w:t xml:space="preserve"> (</w:t>
+        <w:t xml:space="preserve"> Clientes (</w:t>
+      </w:r>
+      <w:proofErr w:type="spellStart"/>
+      <w:r>
+        <w:t>DPICliente</w:t>
+      </w:r>
+      <w:proofErr w:type="spellEnd"/>
+      <w:r>
+        <w:t xml:space="preserve">, </w:t>
+      </w:r>
+      <w:proofErr w:type="spellStart"/>
+      <w:r>
+        <w:t>nombreCliente</w:t>
+      </w:r>
+      <w:proofErr w:type="spellEnd"/>
+      <w:r>
+        <w:t xml:space="preserve">, </w:t>
+      </w:r>
+      <w:proofErr w:type="spellStart"/>
+      <w:r>
+        <w:t>apellidoCliente</w:t>
+      </w:r>
+      <w:proofErr w:type="spellEnd"/>
+      <w:r>
+        <w:t xml:space="preserve">, </w:t>
+      </w:r>
+      <w:proofErr w:type="spellStart"/>
+      <w:r>
+        <w:t>direccionCliente</w:t>
+      </w:r>
+      <w:proofErr w:type="spellEnd"/>
+      <w:r>
+        <w:t xml:space="preserve">, </w:t>
+      </w:r>
+      <w:proofErr w:type="spellStart"/>
+      <w:r>
+        <w:t>telefonoCliente</w:t>
+      </w:r>
+      <w:proofErr w:type="spellEnd"/>
+      <w:r>
+        <w:t xml:space="preserve">, </w:t>
       </w:r>
       <w:proofErr w:type="spellStart"/>
       <w:r>
@@ -4963,22 +5366,6 @@
       </w:r>
       <w:proofErr w:type="spellEnd"/>
       <w:r>
-        <w:t xml:space="preserve">, </w:t>
-      </w:r>
-      <w:proofErr w:type="spellStart"/>
-      <w:r>
-        <w:t>tipoMembresia</w:t>
-      </w:r>
-      <w:proofErr w:type="spellEnd"/>
-      <w:r>
-        <w:t xml:space="preserve">, </w:t>
-      </w:r>
-      <w:proofErr w:type="spellStart"/>
-      <w:r>
-        <w:t>descripcionMembresia</w:t>
-      </w:r>
-      <w:proofErr w:type="spellEnd"/>
-      <w:r>
         <w:t>)</w:t>
       </w:r>
     </w:p>
@@ -4988,11 +5375,27 @@
       </w:r>
       <w:proofErr w:type="spellStart"/>
       <w:r>
-        <w:t>value</w:t>
-      </w:r>
-      <w:proofErr w:type="spellEnd"/>
-      <w:r>
-        <w:t xml:space="preserve"> ('03', 'Bronce', 'Te da el 10% de descuento en las compras');</w:t>
+        <w:t>values</w:t>
+      </w:r>
+      <w:proofErr w:type="spellEnd"/>
+      <w:r>
+        <w:t xml:space="preserve"> ('5857856896585', 'Pablo', 'Diaz', '7ma </w:t>
+      </w:r>
+      <w:proofErr w:type="spellStart"/>
+      <w:r>
+        <w:t>av</w:t>
+      </w:r>
+      <w:proofErr w:type="spellEnd"/>
+      <w:r>
+        <w:t xml:space="preserve"> 18-02 zona 6 </w:t>
+      </w:r>
+      <w:proofErr w:type="spellStart"/>
+      <w:r>
+        <w:t>Tecpan</w:t>
+      </w:r>
+      <w:proofErr w:type="spellEnd"/>
+      <w:r>
+        <w:t>', '58965845', '3');</w:t>
       </w:r>
     </w:p>
     <w:p>
@@ -5010,15 +5413,47 @@
       </w:r>
       <w:proofErr w:type="spellEnd"/>
       <w:r>
-        <w:t xml:space="preserve"> </w:t>
-      </w:r>
-      <w:proofErr w:type="spellStart"/>
-      <w:r>
-        <w:t>Membresia</w:t>
-      </w:r>
-      <w:proofErr w:type="spellEnd"/>
-      <w:r>
-        <w:t xml:space="preserve"> (</w:t>
+        <w:t xml:space="preserve"> Clientes (</w:t>
+      </w:r>
+      <w:proofErr w:type="spellStart"/>
+      <w:r>
+        <w:t>DPICliente</w:t>
+      </w:r>
+      <w:proofErr w:type="spellEnd"/>
+      <w:r>
+        <w:t xml:space="preserve">, </w:t>
+      </w:r>
+      <w:proofErr w:type="spellStart"/>
+      <w:r>
+        <w:t>nombreCliente</w:t>
+      </w:r>
+      <w:proofErr w:type="spellEnd"/>
+      <w:r>
+        <w:t xml:space="preserve">, </w:t>
+      </w:r>
+      <w:proofErr w:type="spellStart"/>
+      <w:r>
+        <w:t>apellidoCliente</w:t>
+      </w:r>
+      <w:proofErr w:type="spellEnd"/>
+      <w:r>
+        <w:t xml:space="preserve">, </w:t>
+      </w:r>
+      <w:proofErr w:type="spellStart"/>
+      <w:r>
+        <w:t>direccionCliente</w:t>
+      </w:r>
+      <w:proofErr w:type="spellEnd"/>
+      <w:r>
+        <w:t xml:space="preserve">, </w:t>
+      </w:r>
+      <w:proofErr w:type="spellStart"/>
+      <w:r>
+        <w:t>telefonoCliente</w:t>
+      </w:r>
+      <w:proofErr w:type="spellEnd"/>
+      <w:r>
+        <w:t xml:space="preserve">, </w:t>
       </w:r>
       <w:proofErr w:type="spellStart"/>
       <w:r>
@@ -5026,22 +5461,6 @@
       </w:r>
       <w:proofErr w:type="spellEnd"/>
       <w:r>
-        <w:t xml:space="preserve">, </w:t>
-      </w:r>
-      <w:proofErr w:type="spellStart"/>
-      <w:r>
-        <w:t>tipoMembresia</w:t>
-      </w:r>
-      <w:proofErr w:type="spellEnd"/>
-      <w:r>
-        <w:t xml:space="preserve">, </w:t>
-      </w:r>
-      <w:proofErr w:type="spellStart"/>
-      <w:r>
-        <w:t>descripcionMembresia</w:t>
-      </w:r>
-      <w:proofErr w:type="spellEnd"/>
-      <w:r>
         <w:t>)</w:t>
       </w:r>
     </w:p>
@@ -5051,19 +5470,35 @@
       </w:r>
       <w:proofErr w:type="spellStart"/>
       <w:r>
-        <w:t>value</w:t>
-      </w:r>
-      <w:proofErr w:type="spellEnd"/>
-      <w:r>
-        <w:t xml:space="preserve"> ('04', '</w:t>
-      </w:r>
-      <w:proofErr w:type="spellStart"/>
-      <w:r>
-        <w:t>Platinium</w:t>
-      </w:r>
-      <w:proofErr w:type="spellEnd"/>
-      <w:r>
-        <w:t>', 'Te da el 75% de descuento en las compras');</w:t>
+        <w:t>values</w:t>
+      </w:r>
+      <w:proofErr w:type="spellEnd"/>
+      <w:r>
+        <w:t xml:space="preserve"> ('2547858965856', 'Estuardo',  '</w:t>
+      </w:r>
+      <w:proofErr w:type="spellStart"/>
+      <w:r>
+        <w:t>Gomez</w:t>
+      </w:r>
+      <w:proofErr w:type="spellEnd"/>
+      <w:r>
+        <w:t xml:space="preserve">', '2da </w:t>
+      </w:r>
+      <w:proofErr w:type="spellStart"/>
+      <w:r>
+        <w:t>av</w:t>
+      </w:r>
+      <w:proofErr w:type="spellEnd"/>
+      <w:r>
+        <w:t xml:space="preserve"> 20-45 zona 2 </w:t>
+      </w:r>
+      <w:proofErr w:type="spellStart"/>
+      <w:r>
+        <w:t>Amatitlan</w:t>
+      </w:r>
+      <w:proofErr w:type="spellEnd"/>
+      <w:r>
+        <w:t>', '54214585', '4');</w:t>
       </w:r>
     </w:p>
     <w:p>
@@ -5081,15 +5516,47 @@
       </w:r>
       <w:proofErr w:type="spellEnd"/>
       <w:r>
-        <w:t xml:space="preserve"> </w:t>
-      </w:r>
-      <w:proofErr w:type="spellStart"/>
-      <w:r>
-        <w:t>Membresia</w:t>
-      </w:r>
-      <w:proofErr w:type="spellEnd"/>
-      <w:r>
-        <w:t xml:space="preserve"> (</w:t>
+        <w:t xml:space="preserve"> Clientes (</w:t>
+      </w:r>
+      <w:proofErr w:type="spellStart"/>
+      <w:r>
+        <w:t>DPICliente</w:t>
+      </w:r>
+      <w:proofErr w:type="spellEnd"/>
+      <w:r>
+        <w:t xml:space="preserve">, </w:t>
+      </w:r>
+      <w:proofErr w:type="spellStart"/>
+      <w:r>
+        <w:t>nombreCliente</w:t>
+      </w:r>
+      <w:proofErr w:type="spellEnd"/>
+      <w:r>
+        <w:t xml:space="preserve">, </w:t>
+      </w:r>
+      <w:proofErr w:type="spellStart"/>
+      <w:r>
+        <w:t>apellidoCliente</w:t>
+      </w:r>
+      <w:proofErr w:type="spellEnd"/>
+      <w:r>
+        <w:t xml:space="preserve">, </w:t>
+      </w:r>
+      <w:proofErr w:type="spellStart"/>
+      <w:r>
+        <w:t>direccionCliente</w:t>
+      </w:r>
+      <w:proofErr w:type="spellEnd"/>
+      <w:r>
+        <w:t xml:space="preserve">, </w:t>
+      </w:r>
+      <w:proofErr w:type="spellStart"/>
+      <w:r>
+        <w:t>telefonoCliente</w:t>
+      </w:r>
+      <w:proofErr w:type="spellEnd"/>
+      <w:r>
+        <w:t xml:space="preserve">, </w:t>
       </w:r>
       <w:proofErr w:type="spellStart"/>
       <w:r>
@@ -5097,22 +5564,6 @@
       </w:r>
       <w:proofErr w:type="spellEnd"/>
       <w:r>
-        <w:t xml:space="preserve">, </w:t>
-      </w:r>
-      <w:proofErr w:type="spellStart"/>
-      <w:r>
-        <w:t>tipoMembresia</w:t>
-      </w:r>
-      <w:proofErr w:type="spellEnd"/>
-      <w:r>
-        <w:t xml:space="preserve">, </w:t>
-      </w:r>
-      <w:proofErr w:type="spellStart"/>
-      <w:r>
-        <w:t>descripcionMembresia</w:t>
-      </w:r>
-      <w:proofErr w:type="spellEnd"/>
-      <w:r>
         <w:t>)</w:t>
       </w:r>
     </w:p>
@@ -5122,19 +5573,298 @@
       </w:r>
       <w:proofErr w:type="spellStart"/>
       <w:r>
-        <w:t>value</w:t>
-      </w:r>
-      <w:proofErr w:type="spellEnd"/>
-      <w:r>
-        <w:t xml:space="preserve"> ('05', 'Normal', 'Te da </w:t>
-      </w:r>
-      <w:proofErr w:type="spellStart"/>
-      <w:r>
-        <w:t>pts</w:t>
-      </w:r>
-      <w:proofErr w:type="spellEnd"/>
-      <w:r>
-        <w:t xml:space="preserve"> los que podes canjear un postre gratis');</w:t>
+        <w:t>values</w:t>
+      </w:r>
+      <w:proofErr w:type="spellEnd"/>
+      <w:r>
+        <w:t xml:space="preserve"> ('5232415214520', 'Antonio', '</w:t>
+      </w:r>
+      <w:proofErr w:type="spellStart"/>
+      <w:r>
+        <w:t>Garcia</w:t>
+      </w:r>
+      <w:proofErr w:type="spellEnd"/>
+      <w:r>
+        <w:t xml:space="preserve">', '4ta </w:t>
+      </w:r>
+      <w:proofErr w:type="spellStart"/>
+      <w:r>
+        <w:t>av</w:t>
+      </w:r>
+      <w:proofErr w:type="spellEnd"/>
+      <w:r>
+        <w:t xml:space="preserve"> 15-20 zona 5Villanueva', '85696325', '5');</w:t>
+      </w:r>
+    </w:p>
+    <w:p/>
+    <w:p>
+      <w:proofErr w:type="spellStart"/>
+      <w:r>
+        <w:t>select</w:t>
+      </w:r>
+      <w:proofErr w:type="spellEnd"/>
+      <w:r>
+        <w:t xml:space="preserve"> * </w:t>
+      </w:r>
+      <w:proofErr w:type="spellStart"/>
+      <w:r>
+        <w:t>from</w:t>
+      </w:r>
+      <w:proofErr w:type="spellEnd"/>
+      <w:r>
+        <w:t xml:space="preserve"> Clientes;</w:t>
+      </w:r>
+    </w:p>
+    <w:p/>
+    <w:p>
+      <w:proofErr w:type="spellStart"/>
+      <w:r>
+        <w:t>insert</w:t>
+      </w:r>
+      <w:proofErr w:type="spellEnd"/>
+      <w:r>
+        <w:t xml:space="preserve"> </w:t>
+      </w:r>
+      <w:proofErr w:type="spellStart"/>
+      <w:r>
+        <w:t>into</w:t>
+      </w:r>
+      <w:proofErr w:type="spellEnd"/>
+      <w:r>
+        <w:t xml:space="preserve"> Marcas (</w:t>
+      </w:r>
+      <w:proofErr w:type="spellStart"/>
+      <w:r>
+        <w:t>nombreMarca</w:t>
+      </w:r>
+      <w:proofErr w:type="spellEnd"/>
+      <w:r>
+        <w:t xml:space="preserve">, </w:t>
+      </w:r>
+      <w:proofErr w:type="spellStart"/>
+      <w:r>
+        <w:t>codigoProveedor</w:t>
+      </w:r>
+      <w:proofErr w:type="spellEnd"/>
+      <w:r>
+        <w:t xml:space="preserve">) </w:t>
+      </w:r>
+    </w:p>
+    <w:p>
+      <w:r>
+        <w:tab/>
+      </w:r>
+      <w:proofErr w:type="spellStart"/>
+      <w:r>
+        <w:t>values</w:t>
+      </w:r>
+      <w:proofErr w:type="spellEnd"/>
+      <w:r>
+        <w:t xml:space="preserve"> ('</w:t>
+      </w:r>
+      <w:proofErr w:type="spellStart"/>
+      <w:r>
+        <w:t>Pops</w:t>
+      </w:r>
+      <w:proofErr w:type="spellEnd"/>
+      <w:r>
+        <w:t>', '1');</w:t>
+      </w:r>
+    </w:p>
+    <w:p>
+      <w:proofErr w:type="spellStart"/>
+      <w:r>
+        <w:t>insert</w:t>
+      </w:r>
+      <w:proofErr w:type="spellEnd"/>
+      <w:r>
+        <w:t xml:space="preserve"> </w:t>
+      </w:r>
+      <w:proofErr w:type="spellStart"/>
+      <w:r>
+        <w:t>into</w:t>
+      </w:r>
+      <w:proofErr w:type="spellEnd"/>
+      <w:r>
+        <w:t xml:space="preserve"> Marcas (</w:t>
+      </w:r>
+      <w:proofErr w:type="spellStart"/>
+      <w:r>
+        <w:t>nombreMarca</w:t>
+      </w:r>
+      <w:proofErr w:type="spellEnd"/>
+      <w:r>
+        <w:t xml:space="preserve">, </w:t>
+      </w:r>
+      <w:proofErr w:type="spellStart"/>
+      <w:r>
+        <w:t>codigoProveedor</w:t>
+      </w:r>
+      <w:proofErr w:type="spellEnd"/>
+      <w:r>
+        <w:t xml:space="preserve">) </w:t>
+      </w:r>
+    </w:p>
+    <w:p>
+      <w:r>
+        <w:tab/>
+      </w:r>
+      <w:proofErr w:type="spellStart"/>
+      <w:r>
+        <w:t>values</w:t>
+      </w:r>
+      <w:proofErr w:type="spellEnd"/>
+      <w:r>
+        <w:t xml:space="preserve"> ('Doña Lupe', '2');</w:t>
+      </w:r>
+    </w:p>
+    <w:p>
+      <w:proofErr w:type="spellStart"/>
+      <w:r>
+        <w:t>insert</w:t>
+      </w:r>
+      <w:proofErr w:type="spellEnd"/>
+      <w:r>
+        <w:t xml:space="preserve"> </w:t>
+      </w:r>
+      <w:proofErr w:type="spellStart"/>
+      <w:r>
+        <w:t>into</w:t>
+      </w:r>
+      <w:proofErr w:type="spellEnd"/>
+      <w:r>
+        <w:t xml:space="preserve"> Marcas (</w:t>
+      </w:r>
+      <w:proofErr w:type="spellStart"/>
+      <w:r>
+        <w:t>nombreMarca</w:t>
+      </w:r>
+      <w:proofErr w:type="spellEnd"/>
+      <w:r>
+        <w:t xml:space="preserve">, </w:t>
+      </w:r>
+      <w:proofErr w:type="spellStart"/>
+      <w:r>
+        <w:t>codigoProveedor</w:t>
+      </w:r>
+      <w:proofErr w:type="spellEnd"/>
+      <w:r>
+        <w:t xml:space="preserve">) </w:t>
+      </w:r>
+    </w:p>
+    <w:p>
+      <w:r>
+        <w:tab/>
+      </w:r>
+      <w:proofErr w:type="spellStart"/>
+      <w:r>
+        <w:t>values</w:t>
+      </w:r>
+      <w:proofErr w:type="spellEnd"/>
+      <w:r>
+        <w:t xml:space="preserve"> ('Sonrisas', '3');</w:t>
+      </w:r>
+    </w:p>
+    <w:p>
+      <w:proofErr w:type="spellStart"/>
+      <w:r>
+        <w:t>insert</w:t>
+      </w:r>
+      <w:proofErr w:type="spellEnd"/>
+      <w:r>
+        <w:t xml:space="preserve"> </w:t>
+      </w:r>
+      <w:proofErr w:type="spellStart"/>
+      <w:r>
+        <w:t>into</w:t>
+      </w:r>
+      <w:proofErr w:type="spellEnd"/>
+      <w:r>
+        <w:t xml:space="preserve"> Marcas (</w:t>
+      </w:r>
+      <w:proofErr w:type="spellStart"/>
+      <w:r>
+        <w:t>nombreMarca</w:t>
+      </w:r>
+      <w:proofErr w:type="spellEnd"/>
+      <w:r>
+        <w:t xml:space="preserve">, </w:t>
+      </w:r>
+      <w:proofErr w:type="spellStart"/>
+      <w:r>
+        <w:t>codigoProveedor</w:t>
+      </w:r>
+      <w:proofErr w:type="spellEnd"/>
+      <w:r>
+        <w:t xml:space="preserve">) </w:t>
+      </w:r>
+    </w:p>
+    <w:p>
+      <w:r>
+        <w:tab/>
+      </w:r>
+      <w:proofErr w:type="spellStart"/>
+      <w:r>
+        <w:t>values</w:t>
+      </w:r>
+      <w:proofErr w:type="spellEnd"/>
+      <w:r>
+        <w:t xml:space="preserve"> ('</w:t>
+      </w:r>
+      <w:proofErr w:type="spellStart"/>
+      <w:r>
+        <w:t>Delipostres</w:t>
+      </w:r>
+      <w:proofErr w:type="spellEnd"/>
+      <w:r>
+        <w:t>', '4');</w:t>
+      </w:r>
+    </w:p>
+    <w:p>
+      <w:proofErr w:type="spellStart"/>
+      <w:r>
+        <w:t>insert</w:t>
+      </w:r>
+      <w:proofErr w:type="spellEnd"/>
+      <w:r>
+        <w:t xml:space="preserve"> </w:t>
+      </w:r>
+      <w:proofErr w:type="spellStart"/>
+      <w:r>
+        <w:t>into</w:t>
+      </w:r>
+      <w:proofErr w:type="spellEnd"/>
+      <w:r>
+        <w:t xml:space="preserve"> Marcas (</w:t>
+      </w:r>
+      <w:proofErr w:type="spellStart"/>
+      <w:r>
+        <w:t>nombreMarca</w:t>
+      </w:r>
+      <w:proofErr w:type="spellEnd"/>
+      <w:r>
+        <w:t xml:space="preserve">, </w:t>
+      </w:r>
+      <w:proofErr w:type="spellStart"/>
+      <w:r>
+        <w:t>codigoProveedor</w:t>
+      </w:r>
+      <w:proofErr w:type="spellEnd"/>
+      <w:r>
+        <w:t xml:space="preserve">) </w:t>
+      </w:r>
+    </w:p>
+    <w:p>
+      <w:r>
+        <w:tab/>
+      </w:r>
+      <w:proofErr w:type="spellStart"/>
+      <w:r>
+        <w:t>values</w:t>
+      </w:r>
+      <w:proofErr w:type="spellEnd"/>
+      <w:r>
+        <w:t xml:space="preserve"> ('La granja', '5');</w:t>
       </w:r>
     </w:p>
     <w:p>
@@ -5157,15 +5887,310 @@
       </w:r>
       <w:proofErr w:type="spellEnd"/>
       <w:r>
-        <w:t xml:space="preserve"> </w:t>
-      </w:r>
-      <w:proofErr w:type="spellStart"/>
-      <w:r>
-        <w:t>Membresia</w:t>
-      </w:r>
-      <w:proofErr w:type="spellEnd"/>
-      <w:r>
-        <w:t>;</w:t>
+        <w:t xml:space="preserve"> Marcas;</w:t>
+      </w:r>
+    </w:p>
+    <w:p>
+      <w:r>
+        <w:t xml:space="preserve">    </w:t>
+      </w:r>
+    </w:p>
+    <w:p>
+      <w:proofErr w:type="spellStart"/>
+      <w:r>
+        <w:t>insert</w:t>
+      </w:r>
+      <w:proofErr w:type="spellEnd"/>
+      <w:r>
+        <w:t xml:space="preserve"> </w:t>
+      </w:r>
+      <w:proofErr w:type="spellStart"/>
+      <w:r>
+        <w:t>into</w:t>
+      </w:r>
+      <w:proofErr w:type="spellEnd"/>
+      <w:r>
+        <w:t xml:space="preserve"> Productos (</w:t>
+      </w:r>
+      <w:proofErr w:type="spellStart"/>
+      <w:r>
+        <w:t>nombreProducto</w:t>
+      </w:r>
+      <w:proofErr w:type="spellEnd"/>
+      <w:r>
+        <w:t xml:space="preserve">, precio, stock, </w:t>
+      </w:r>
+      <w:proofErr w:type="spellStart"/>
+      <w:r>
+        <w:t>codigoMarca</w:t>
+      </w:r>
+      <w:proofErr w:type="spellEnd"/>
+      <w:r>
+        <w:t xml:space="preserve">, </w:t>
+      </w:r>
+      <w:proofErr w:type="spellStart"/>
+      <w:r>
+        <w:t>codigoCategoria</w:t>
+      </w:r>
+      <w:proofErr w:type="spellEnd"/>
+      <w:r>
+        <w:t xml:space="preserve">) </w:t>
+      </w:r>
+    </w:p>
+    <w:p>
+      <w:r>
+        <w:tab/>
+      </w:r>
+      <w:proofErr w:type="spellStart"/>
+      <w:r>
+        <w:t>values</w:t>
+      </w:r>
+      <w:proofErr w:type="spellEnd"/>
+      <w:r>
+        <w:t xml:space="preserve"> ('Huevos Rancheros', '900.00', '30', '1', '1');</w:t>
+      </w:r>
+    </w:p>
+    <w:p>
+      <w:proofErr w:type="spellStart"/>
+      <w:r>
+        <w:t>insert</w:t>
+      </w:r>
+      <w:proofErr w:type="spellEnd"/>
+      <w:r>
+        <w:t xml:space="preserve"> </w:t>
+      </w:r>
+      <w:proofErr w:type="spellStart"/>
+      <w:r>
+        <w:t>into</w:t>
+      </w:r>
+      <w:proofErr w:type="spellEnd"/>
+      <w:r>
+        <w:t xml:space="preserve"> Productos (</w:t>
+      </w:r>
+      <w:proofErr w:type="spellStart"/>
+      <w:r>
+        <w:t>nombreProducto</w:t>
+      </w:r>
+      <w:proofErr w:type="spellEnd"/>
+      <w:r>
+        <w:t xml:space="preserve">, precio, stock, </w:t>
+      </w:r>
+      <w:proofErr w:type="spellStart"/>
+      <w:r>
+        <w:t>codigoMarca</w:t>
+      </w:r>
+      <w:proofErr w:type="spellEnd"/>
+      <w:r>
+        <w:t xml:space="preserve">, </w:t>
+      </w:r>
+      <w:proofErr w:type="spellStart"/>
+      <w:r>
+        <w:t>codigoCategoria</w:t>
+      </w:r>
+      <w:proofErr w:type="spellEnd"/>
+      <w:r>
+        <w:t xml:space="preserve">) </w:t>
+      </w:r>
+    </w:p>
+    <w:p>
+      <w:r>
+        <w:tab/>
+      </w:r>
+      <w:proofErr w:type="spellStart"/>
+      <w:r>
+        <w:t>values</w:t>
+      </w:r>
+      <w:proofErr w:type="spellEnd"/>
+      <w:r>
+        <w:t xml:space="preserve"> ('Divorciados', '500.00', '20', '2', '2');</w:t>
+      </w:r>
+    </w:p>
+    <w:p>
+      <w:proofErr w:type="spellStart"/>
+      <w:r>
+        <w:t>insert</w:t>
+      </w:r>
+      <w:proofErr w:type="spellEnd"/>
+      <w:r>
+        <w:t xml:space="preserve"> </w:t>
+      </w:r>
+      <w:proofErr w:type="spellStart"/>
+      <w:r>
+        <w:t>into</w:t>
+      </w:r>
+      <w:proofErr w:type="spellEnd"/>
+      <w:r>
+        <w:t xml:space="preserve"> Productos (</w:t>
+      </w:r>
+      <w:proofErr w:type="spellStart"/>
+      <w:r>
+        <w:t>nombreProducto</w:t>
+      </w:r>
+      <w:proofErr w:type="spellEnd"/>
+      <w:r>
+        <w:t xml:space="preserve">, precio, stock, </w:t>
+      </w:r>
+      <w:proofErr w:type="spellStart"/>
+      <w:r>
+        <w:t>codigoMarca</w:t>
+      </w:r>
+      <w:proofErr w:type="spellEnd"/>
+      <w:r>
+        <w:t xml:space="preserve">, </w:t>
+      </w:r>
+      <w:proofErr w:type="spellStart"/>
+      <w:r>
+        <w:t>codigoCategoria</w:t>
+      </w:r>
+      <w:proofErr w:type="spellEnd"/>
+      <w:r>
+        <w:t xml:space="preserve">) </w:t>
+      </w:r>
+    </w:p>
+    <w:p>
+      <w:r>
+        <w:tab/>
+      </w:r>
+      <w:proofErr w:type="spellStart"/>
+      <w:r>
+        <w:t>values</w:t>
+      </w:r>
+      <w:proofErr w:type="spellEnd"/>
+      <w:r>
+        <w:t xml:space="preserve"> ('Pollo en Crema', '450.00', '30', '3', '3');</w:t>
+      </w:r>
+    </w:p>
+    <w:p>
+      <w:proofErr w:type="spellStart"/>
+      <w:r>
+        <w:t>insert</w:t>
+      </w:r>
+      <w:proofErr w:type="spellEnd"/>
+      <w:r>
+        <w:t xml:space="preserve"> </w:t>
+      </w:r>
+      <w:proofErr w:type="spellStart"/>
+      <w:r>
+        <w:t>into</w:t>
+      </w:r>
+      <w:proofErr w:type="spellEnd"/>
+      <w:r>
+        <w:t xml:space="preserve"> Productos (</w:t>
+      </w:r>
+      <w:proofErr w:type="spellStart"/>
+      <w:r>
+        <w:t>nombreProducto</w:t>
+      </w:r>
+      <w:proofErr w:type="spellEnd"/>
+      <w:r>
+        <w:t xml:space="preserve">, precio, stock, </w:t>
+      </w:r>
+      <w:proofErr w:type="spellStart"/>
+      <w:r>
+        <w:t>codigoMarca</w:t>
+      </w:r>
+      <w:proofErr w:type="spellEnd"/>
+      <w:r>
+        <w:t xml:space="preserve">, </w:t>
+      </w:r>
+      <w:proofErr w:type="spellStart"/>
+      <w:r>
+        <w:t>codigoCategoria</w:t>
+      </w:r>
+      <w:proofErr w:type="spellEnd"/>
+      <w:r>
+        <w:t xml:space="preserve">) </w:t>
+      </w:r>
+    </w:p>
+    <w:p>
+      <w:r>
+        <w:tab/>
+      </w:r>
+      <w:proofErr w:type="spellStart"/>
+      <w:r>
+        <w:t>values</w:t>
+      </w:r>
+      <w:proofErr w:type="spellEnd"/>
+      <w:r>
+        <w:t xml:space="preserve"> ('Costilla', '1500.00', '25', '4', '4');</w:t>
+      </w:r>
+    </w:p>
+    <w:p>
+      <w:proofErr w:type="spellStart"/>
+      <w:r>
+        <w:t>insert</w:t>
+      </w:r>
+      <w:proofErr w:type="spellEnd"/>
+      <w:r>
+        <w:t xml:space="preserve"> </w:t>
+      </w:r>
+      <w:proofErr w:type="spellStart"/>
+      <w:r>
+        <w:t>into</w:t>
+      </w:r>
+      <w:proofErr w:type="spellEnd"/>
+      <w:r>
+        <w:t xml:space="preserve"> Productos (</w:t>
+      </w:r>
+      <w:proofErr w:type="spellStart"/>
+      <w:r>
+        <w:t>nombreProducto</w:t>
+      </w:r>
+      <w:proofErr w:type="spellEnd"/>
+      <w:r>
+        <w:t xml:space="preserve">, precio, stock, </w:t>
+      </w:r>
+      <w:proofErr w:type="spellStart"/>
+      <w:r>
+        <w:t>codigoMarca</w:t>
+      </w:r>
+      <w:proofErr w:type="spellEnd"/>
+      <w:r>
+        <w:t xml:space="preserve">, </w:t>
+      </w:r>
+      <w:proofErr w:type="spellStart"/>
+      <w:r>
+        <w:t>codigoCategoria</w:t>
+      </w:r>
+      <w:proofErr w:type="spellEnd"/>
+      <w:r>
+        <w:t xml:space="preserve">) </w:t>
+      </w:r>
+    </w:p>
+    <w:p>
+      <w:r>
+        <w:tab/>
+      </w:r>
+      <w:proofErr w:type="spellStart"/>
+      <w:r>
+        <w:t>values</w:t>
+      </w:r>
+      <w:proofErr w:type="spellEnd"/>
+      <w:r>
+        <w:t xml:space="preserve"> ('Pastelitos', '500.00', '50', '5', '5');</w:t>
+      </w:r>
+    </w:p>
+    <w:p>
+      <w:r>
+        <w:t xml:space="preserve">    </w:t>
+      </w:r>
+    </w:p>
+    <w:p>
+      <w:proofErr w:type="spellStart"/>
+      <w:r>
+        <w:t>select</w:t>
+      </w:r>
+      <w:proofErr w:type="spellEnd"/>
+      <w:r>
+        <w:t xml:space="preserve"> * </w:t>
+      </w:r>
+      <w:proofErr w:type="spellStart"/>
+      <w:r>
+        <w:t>from</w:t>
+      </w:r>
+      <w:proofErr w:type="spellEnd"/>
+      <w:r>
+        <w:t xml:space="preserve"> Productos;</w:t>
       </w:r>
     </w:p>
     <w:p/>
@@ -5184,51 +6209,51 @@
       </w:r>
       <w:proofErr w:type="spellEnd"/>
       <w:r>
-        <w:t xml:space="preserve"> Clientes (</w:t>
-      </w:r>
-      <w:proofErr w:type="spellStart"/>
-      <w:r>
-        <w:t>DPICliente</w:t>
-      </w:r>
-      <w:proofErr w:type="spellEnd"/>
-      <w:r>
-        <w:t xml:space="preserve">, </w:t>
-      </w:r>
-      <w:proofErr w:type="spellStart"/>
-      <w:r>
-        <w:t>nombresCliente</w:t>
-      </w:r>
-      <w:proofErr w:type="spellEnd"/>
-      <w:r>
-        <w:t xml:space="preserve">, </w:t>
-      </w:r>
-      <w:proofErr w:type="spellStart"/>
-      <w:r>
-        <w:t>apellidosCliente</w:t>
-      </w:r>
-      <w:proofErr w:type="spellEnd"/>
-      <w:r>
-        <w:t xml:space="preserve">, </w:t>
-      </w:r>
-      <w:proofErr w:type="spellStart"/>
-      <w:r>
-        <w:t>direccionCliente</w:t>
-      </w:r>
-      <w:proofErr w:type="spellEnd"/>
-      <w:r>
-        <w:t xml:space="preserve">, </w:t>
-      </w:r>
-      <w:proofErr w:type="spellStart"/>
-      <w:r>
-        <w:t>telefonoCliente</w:t>
-      </w:r>
-      <w:proofErr w:type="spellEnd"/>
-      <w:r>
-        <w:t xml:space="preserve">, </w:t>
-      </w:r>
-      <w:proofErr w:type="spellStart"/>
-      <w:r>
-        <w:t>codigoMembresia</w:t>
+        <w:t xml:space="preserve"> Empleados (</w:t>
+      </w:r>
+      <w:proofErr w:type="spellStart"/>
+      <w:r>
+        <w:t>DPIEmpleado</w:t>
+      </w:r>
+      <w:proofErr w:type="spellEnd"/>
+      <w:r>
+        <w:t xml:space="preserve">, </w:t>
+      </w:r>
+      <w:proofErr w:type="spellStart"/>
+      <w:r>
+        <w:t>nombreEmpleado</w:t>
+      </w:r>
+      <w:proofErr w:type="spellEnd"/>
+      <w:r>
+        <w:t xml:space="preserve">, </w:t>
+      </w:r>
+      <w:proofErr w:type="spellStart"/>
+      <w:r>
+        <w:t>apellidoEmpleado</w:t>
+      </w:r>
+      <w:proofErr w:type="spellEnd"/>
+      <w:r>
+        <w:t xml:space="preserve">, </w:t>
+      </w:r>
+      <w:proofErr w:type="spellStart"/>
+      <w:r>
+        <w:t>telefonoEmpleado</w:t>
+      </w:r>
+      <w:proofErr w:type="spellEnd"/>
+      <w:r>
+        <w:t xml:space="preserve">, usuario, </w:t>
+      </w:r>
+      <w:proofErr w:type="spellStart"/>
+      <w:r>
+        <w:t>codigoCargo</w:t>
+      </w:r>
+      <w:proofErr w:type="spellEnd"/>
+      <w:r>
+        <w:t xml:space="preserve">, </w:t>
+      </w:r>
+      <w:proofErr w:type="spellStart"/>
+      <w:r>
+        <w:t>codigoSucursal</w:t>
       </w:r>
       <w:proofErr w:type="spellEnd"/>
       <w:r>
@@ -5237,6 +6262,7 @@
     </w:p>
     <w:p>
       <w:r>
+        <w:lastRenderedPageBreak/>
         <w:tab/>
       </w:r>
       <w:proofErr w:type="spellStart"/>
@@ -5245,15 +6271,7 @@
       </w:r>
       <w:proofErr w:type="spellEnd"/>
       <w:r>
-        <w:t xml:space="preserve"> ('5854758589523', 'Pedro', 'Armas', '3ra </w:t>
-      </w:r>
-      <w:proofErr w:type="spellStart"/>
-      <w:r>
-        <w:t>av</w:t>
-      </w:r>
-      <w:proofErr w:type="spellEnd"/>
-      <w:r>
-        <w:t xml:space="preserve"> 11-05 zona 4 Guatemala', '85787896', '01');</w:t>
+        <w:t xml:space="preserve"> ('2547856589589', 'Angel' , 'Villanueva', '54747858', 'avillanueva', '1', '1');</w:t>
       </w:r>
     </w:p>
     <w:p>
@@ -5271,55 +6289,55 @@
       </w:r>
       <w:proofErr w:type="spellEnd"/>
       <w:r>
-        <w:t xml:space="preserve"> Clientes (</w:t>
-      </w:r>
-      <w:proofErr w:type="spellStart"/>
-      <w:r>
-        <w:t>DPICliente</w:t>
-      </w:r>
-      <w:proofErr w:type="spellEnd"/>
-      <w:r>
-        <w:t xml:space="preserve">, </w:t>
-      </w:r>
-      <w:proofErr w:type="spellStart"/>
-      <w:r>
-        <w:t>nombresCliente</w:t>
-      </w:r>
-      <w:proofErr w:type="spellEnd"/>
-      <w:r>
-        <w:t xml:space="preserve">, </w:t>
-      </w:r>
-      <w:proofErr w:type="spellStart"/>
-      <w:r>
-        <w:t>apellidosCliente</w:t>
-      </w:r>
-      <w:proofErr w:type="spellEnd"/>
-      <w:r>
-        <w:t xml:space="preserve">, </w:t>
-      </w:r>
-      <w:proofErr w:type="spellStart"/>
-      <w:r>
-        <w:t>direccionCliente</w:t>
-      </w:r>
-      <w:proofErr w:type="spellEnd"/>
-      <w:r>
-        <w:t xml:space="preserve">, </w:t>
-      </w:r>
-      <w:proofErr w:type="spellStart"/>
-      <w:r>
-        <w:t>telefonoCliente</w:t>
-      </w:r>
-      <w:proofErr w:type="spellEnd"/>
-      <w:r>
-        <w:t xml:space="preserve">, </w:t>
-      </w:r>
-      <w:proofErr w:type="spellStart"/>
-      <w:r>
-        <w:t>codigoMembresia</w:t>
-      </w:r>
-      <w:proofErr w:type="spellEnd"/>
-      <w:r>
-        <w:t>)</w:t>
+        <w:t xml:space="preserve"> Empleados (</w:t>
+      </w:r>
+      <w:proofErr w:type="spellStart"/>
+      <w:r>
+        <w:t>DPIEmpleado</w:t>
+      </w:r>
+      <w:proofErr w:type="spellEnd"/>
+      <w:r>
+        <w:t xml:space="preserve">, </w:t>
+      </w:r>
+      <w:proofErr w:type="spellStart"/>
+      <w:r>
+        <w:t>nombreEmpleado</w:t>
+      </w:r>
+      <w:proofErr w:type="spellEnd"/>
+      <w:r>
+        <w:t xml:space="preserve">, </w:t>
+      </w:r>
+      <w:proofErr w:type="spellStart"/>
+      <w:r>
+        <w:t>apellidoEmpleado</w:t>
+      </w:r>
+      <w:proofErr w:type="spellEnd"/>
+      <w:r>
+        <w:t xml:space="preserve">, </w:t>
+      </w:r>
+      <w:proofErr w:type="spellStart"/>
+      <w:r>
+        <w:t>telefonoEmpleado</w:t>
+      </w:r>
+      <w:proofErr w:type="spellEnd"/>
+      <w:r>
+        <w:t xml:space="preserve">, usuario, </w:t>
+      </w:r>
+      <w:proofErr w:type="spellStart"/>
+      <w:r>
+        <w:t>codigoCargo</w:t>
+      </w:r>
+      <w:proofErr w:type="spellEnd"/>
+      <w:r>
+        <w:t xml:space="preserve">, </w:t>
+      </w:r>
+      <w:proofErr w:type="spellStart"/>
+      <w:r>
+        <w:t>codigoSucursal</w:t>
+      </w:r>
+      <w:proofErr w:type="spellEnd"/>
+      <w:r>
+        <w:t xml:space="preserve">) </w:t>
       </w:r>
     </w:p>
     <w:p>
@@ -5332,15 +6350,15 @@
       </w:r>
       <w:proofErr w:type="spellEnd"/>
       <w:r>
-        <w:t xml:space="preserve"> ('8547574858565', 'Alexander' , 'Alessandro', '5ta </w:t>
-      </w:r>
-      <w:proofErr w:type="spellStart"/>
-      <w:r>
-        <w:t>av</w:t>
-      </w:r>
-      <w:proofErr w:type="spellEnd"/>
-      <w:r>
-        <w:t xml:space="preserve"> 12-10 zona 14 Guatemala', '85685475', '02');</w:t>
+        <w:t xml:space="preserve"> ('5889658568965', 'Patrick', 'Villatoro', '58547478', '</w:t>
+      </w:r>
+      <w:proofErr w:type="spellStart"/>
+      <w:r>
+        <w:t>pvillatoro</w:t>
+      </w:r>
+      <w:proofErr w:type="spellEnd"/>
+      <w:r>
+        <w:t>', '2', '2');</w:t>
       </w:r>
     </w:p>
     <w:p>
@@ -5358,55 +6376,55 @@
       </w:r>
       <w:proofErr w:type="spellEnd"/>
       <w:r>
-        <w:t xml:space="preserve"> Clientes (</w:t>
-      </w:r>
-      <w:proofErr w:type="spellStart"/>
-      <w:r>
-        <w:t>DPICliente</w:t>
-      </w:r>
-      <w:proofErr w:type="spellEnd"/>
-      <w:r>
-        <w:t xml:space="preserve">, </w:t>
-      </w:r>
-      <w:proofErr w:type="spellStart"/>
-      <w:r>
-        <w:t>nombresCliente</w:t>
-      </w:r>
-      <w:proofErr w:type="spellEnd"/>
-      <w:r>
-        <w:t xml:space="preserve">, </w:t>
-      </w:r>
-      <w:proofErr w:type="spellStart"/>
-      <w:r>
-        <w:t>apellidosCliente</w:t>
-      </w:r>
-      <w:proofErr w:type="spellEnd"/>
-      <w:r>
-        <w:t xml:space="preserve">, </w:t>
-      </w:r>
-      <w:proofErr w:type="spellStart"/>
-      <w:r>
-        <w:t>direccionCliente</w:t>
-      </w:r>
-      <w:proofErr w:type="spellEnd"/>
-      <w:r>
-        <w:t xml:space="preserve">, </w:t>
-      </w:r>
-      <w:proofErr w:type="spellStart"/>
-      <w:r>
-        <w:t>telefonoCliente</w:t>
-      </w:r>
-      <w:proofErr w:type="spellEnd"/>
-      <w:r>
-        <w:t xml:space="preserve">, </w:t>
-      </w:r>
-      <w:proofErr w:type="spellStart"/>
-      <w:r>
-        <w:t>codigoMembresia</w:t>
-      </w:r>
-      <w:proofErr w:type="spellEnd"/>
-      <w:r>
-        <w:t>)</w:t>
+        <w:t xml:space="preserve"> Empleados (</w:t>
+      </w:r>
+      <w:proofErr w:type="spellStart"/>
+      <w:r>
+        <w:t>DPIEmpleado</w:t>
+      </w:r>
+      <w:proofErr w:type="spellEnd"/>
+      <w:r>
+        <w:t xml:space="preserve">, </w:t>
+      </w:r>
+      <w:proofErr w:type="spellStart"/>
+      <w:r>
+        <w:t>nombreEmpleado</w:t>
+      </w:r>
+      <w:proofErr w:type="spellEnd"/>
+      <w:r>
+        <w:t xml:space="preserve">, </w:t>
+      </w:r>
+      <w:proofErr w:type="spellStart"/>
+      <w:r>
+        <w:t>apellidoEmpleado</w:t>
+      </w:r>
+      <w:proofErr w:type="spellEnd"/>
+      <w:r>
+        <w:t xml:space="preserve">, </w:t>
+      </w:r>
+      <w:proofErr w:type="spellStart"/>
+      <w:r>
+        <w:t>telefonoEmpleado</w:t>
+      </w:r>
+      <w:proofErr w:type="spellEnd"/>
+      <w:r>
+        <w:t xml:space="preserve">, usuario, </w:t>
+      </w:r>
+      <w:proofErr w:type="spellStart"/>
+      <w:r>
+        <w:t>codigoCargo</w:t>
+      </w:r>
+      <w:proofErr w:type="spellEnd"/>
+      <w:r>
+        <w:t xml:space="preserve">, </w:t>
+      </w:r>
+      <w:proofErr w:type="spellStart"/>
+      <w:r>
+        <w:t>codigoSucursal</w:t>
+      </w:r>
+      <w:proofErr w:type="spellEnd"/>
+      <w:r>
+        <w:t xml:space="preserve">) </w:t>
       </w:r>
     </w:p>
     <w:p>
@@ -5419,23 +6437,23 @@
       </w:r>
       <w:proofErr w:type="spellEnd"/>
       <w:r>
-        <w:t xml:space="preserve"> ('5857856896585', 'Pablo', 'Diaz', '7ma </w:t>
-      </w:r>
-      <w:proofErr w:type="spellStart"/>
-      <w:r>
-        <w:t>av</w:t>
-      </w:r>
-      <w:proofErr w:type="spellEnd"/>
-      <w:r>
-        <w:t xml:space="preserve"> 18-02 zona 6 </w:t>
-      </w:r>
-      <w:proofErr w:type="spellStart"/>
-      <w:r>
-        <w:t>Tecpan</w:t>
-      </w:r>
-      <w:proofErr w:type="spellEnd"/>
-      <w:r>
-        <w:t>', '58965845', '03');</w:t>
+        <w:t xml:space="preserve"> ('4585896589658', 'Marcelino', '</w:t>
+      </w:r>
+      <w:proofErr w:type="spellStart"/>
+      <w:r>
+        <w:t>vasquez</w:t>
+      </w:r>
+      <w:proofErr w:type="spellEnd"/>
+      <w:r>
+        <w:t>', '54747859', '</w:t>
+      </w:r>
+      <w:proofErr w:type="spellStart"/>
+      <w:r>
+        <w:t>mvasquez</w:t>
+      </w:r>
+      <w:proofErr w:type="spellEnd"/>
+      <w:r>
+        <w:t>', '3', '3');</w:t>
       </w:r>
     </w:p>
     <w:p>
@@ -5453,55 +6471,55 @@
       </w:r>
       <w:proofErr w:type="spellEnd"/>
       <w:r>
-        <w:t xml:space="preserve"> Clientes (</w:t>
-      </w:r>
-      <w:proofErr w:type="spellStart"/>
-      <w:r>
-        <w:t>DPICliente</w:t>
-      </w:r>
-      <w:proofErr w:type="spellEnd"/>
-      <w:r>
-        <w:t xml:space="preserve">, </w:t>
-      </w:r>
-      <w:proofErr w:type="spellStart"/>
-      <w:r>
-        <w:t>nombresCliente</w:t>
-      </w:r>
-      <w:proofErr w:type="spellEnd"/>
-      <w:r>
-        <w:t xml:space="preserve">, </w:t>
-      </w:r>
-      <w:proofErr w:type="spellStart"/>
-      <w:r>
-        <w:t>apellidosCliente</w:t>
-      </w:r>
-      <w:proofErr w:type="spellEnd"/>
-      <w:r>
-        <w:t xml:space="preserve">, </w:t>
-      </w:r>
-      <w:proofErr w:type="spellStart"/>
-      <w:r>
-        <w:t>direccionCliente</w:t>
-      </w:r>
-      <w:proofErr w:type="spellEnd"/>
-      <w:r>
-        <w:t xml:space="preserve">, </w:t>
-      </w:r>
-      <w:proofErr w:type="spellStart"/>
-      <w:r>
-        <w:t>telefonoCliente</w:t>
-      </w:r>
-      <w:proofErr w:type="spellEnd"/>
-      <w:r>
-        <w:t xml:space="preserve">, </w:t>
-      </w:r>
-      <w:proofErr w:type="spellStart"/>
-      <w:r>
-        <w:t>codigoMembresia</w:t>
-      </w:r>
-      <w:proofErr w:type="spellEnd"/>
-      <w:r>
-        <w:t>)</w:t>
+        <w:t xml:space="preserve"> Empleados (</w:t>
+      </w:r>
+      <w:proofErr w:type="spellStart"/>
+      <w:r>
+        <w:t>DPIEmpleado</w:t>
+      </w:r>
+      <w:proofErr w:type="spellEnd"/>
+      <w:r>
+        <w:t xml:space="preserve">, </w:t>
+      </w:r>
+      <w:proofErr w:type="spellStart"/>
+      <w:r>
+        <w:t>nombreEmpleado</w:t>
+      </w:r>
+      <w:proofErr w:type="spellEnd"/>
+      <w:r>
+        <w:t xml:space="preserve">, </w:t>
+      </w:r>
+      <w:proofErr w:type="spellStart"/>
+      <w:r>
+        <w:t>apellidoEmpleado</w:t>
+      </w:r>
+      <w:proofErr w:type="spellEnd"/>
+      <w:r>
+        <w:t xml:space="preserve">, </w:t>
+      </w:r>
+      <w:proofErr w:type="spellStart"/>
+      <w:r>
+        <w:t>telefonoEmpleado</w:t>
+      </w:r>
+      <w:proofErr w:type="spellEnd"/>
+      <w:r>
+        <w:t xml:space="preserve">, usuario, </w:t>
+      </w:r>
+      <w:proofErr w:type="spellStart"/>
+      <w:r>
+        <w:t>codigoCargo</w:t>
+      </w:r>
+      <w:proofErr w:type="spellEnd"/>
+      <w:r>
+        <w:t xml:space="preserve">, </w:t>
+      </w:r>
+      <w:proofErr w:type="spellStart"/>
+      <w:r>
+        <w:t>codigoSucursal</w:t>
+      </w:r>
+      <w:proofErr w:type="spellEnd"/>
+      <w:r>
+        <w:t xml:space="preserve">) </w:t>
       </w:r>
     </w:p>
     <w:p>
@@ -5514,31 +6532,15 @@
       </w:r>
       <w:proofErr w:type="spellEnd"/>
       <w:r>
-        <w:t xml:space="preserve"> ('2547858965856', 'Estuardo',  '</w:t>
-      </w:r>
-      <w:proofErr w:type="spellStart"/>
-      <w:r>
-        <w:t>Gomez</w:t>
-      </w:r>
-      <w:proofErr w:type="spellEnd"/>
-      <w:r>
-        <w:t xml:space="preserve">', '2da </w:t>
-      </w:r>
-      <w:proofErr w:type="spellStart"/>
-      <w:r>
-        <w:t>av</w:t>
-      </w:r>
-      <w:proofErr w:type="spellEnd"/>
-      <w:r>
-        <w:t xml:space="preserve"> 20-45 zona 2 </w:t>
-      </w:r>
-      <w:proofErr w:type="spellStart"/>
-      <w:r>
-        <w:t>Amatitlan</w:t>
-      </w:r>
-      <w:proofErr w:type="spellEnd"/>
-      <w:r>
-        <w:t>', '54214585', '04');</w:t>
+        <w:t xml:space="preserve"> ('1254785545856', 'Eduardo', 'Salazar', '54789652', '</w:t>
+      </w:r>
+      <w:proofErr w:type="spellStart"/>
+      <w:r>
+        <w:t>dsalazar</w:t>
+      </w:r>
+      <w:proofErr w:type="spellEnd"/>
+      <w:r>
+        <w:t>', '4', '4');</w:t>
       </w:r>
     </w:p>
     <w:p>
@@ -5556,699 +6558,6 @@
       </w:r>
       <w:proofErr w:type="spellEnd"/>
       <w:r>
-        <w:t xml:space="preserve"> Clientes (</w:t>
-      </w:r>
-      <w:proofErr w:type="spellStart"/>
-      <w:r>
-        <w:t>DPICliente</w:t>
-      </w:r>
-      <w:proofErr w:type="spellEnd"/>
-      <w:r>
-        <w:t xml:space="preserve">, </w:t>
-      </w:r>
-      <w:proofErr w:type="spellStart"/>
-      <w:r>
-        <w:t>nombresCliente</w:t>
-      </w:r>
-      <w:proofErr w:type="spellEnd"/>
-      <w:r>
-        <w:t xml:space="preserve">, </w:t>
-      </w:r>
-      <w:proofErr w:type="spellStart"/>
-      <w:r>
-        <w:t>apellidosCliente</w:t>
-      </w:r>
-      <w:proofErr w:type="spellEnd"/>
-      <w:r>
-        <w:t xml:space="preserve">, </w:t>
-      </w:r>
-      <w:proofErr w:type="spellStart"/>
-      <w:r>
-        <w:t>direccionCliente</w:t>
-      </w:r>
-      <w:proofErr w:type="spellEnd"/>
-      <w:r>
-        <w:t xml:space="preserve">, </w:t>
-      </w:r>
-      <w:proofErr w:type="spellStart"/>
-      <w:r>
-        <w:t>telefonoCliente</w:t>
-      </w:r>
-      <w:proofErr w:type="spellEnd"/>
-      <w:r>
-        <w:t xml:space="preserve">, </w:t>
-      </w:r>
-      <w:proofErr w:type="spellStart"/>
-      <w:r>
-        <w:t>codigoMembresia</w:t>
-      </w:r>
-      <w:proofErr w:type="spellEnd"/>
-      <w:r>
-        <w:t>)</w:t>
-      </w:r>
-    </w:p>
-    <w:p>
-      <w:r>
-        <w:tab/>
-      </w:r>
-      <w:proofErr w:type="spellStart"/>
-      <w:r>
-        <w:t>values</w:t>
-      </w:r>
-      <w:proofErr w:type="spellEnd"/>
-      <w:r>
-        <w:t xml:space="preserve"> ('5232415214520', 'Antonio', '</w:t>
-      </w:r>
-      <w:proofErr w:type="spellStart"/>
-      <w:r>
-        <w:t>Garcia</w:t>
-      </w:r>
-      <w:proofErr w:type="spellEnd"/>
-      <w:r>
-        <w:t xml:space="preserve">', '4ta </w:t>
-      </w:r>
-      <w:proofErr w:type="spellStart"/>
-      <w:r>
-        <w:t>av</w:t>
-      </w:r>
-      <w:proofErr w:type="spellEnd"/>
-      <w:r>
-        <w:t xml:space="preserve"> 15-20 zona 5Villanueva', '85696325', '05');</w:t>
-      </w:r>
-    </w:p>
-    <w:p/>
-    <w:p>
-      <w:proofErr w:type="spellStart"/>
-      <w:r>
-        <w:t>select</w:t>
-      </w:r>
-      <w:proofErr w:type="spellEnd"/>
-      <w:r>
-        <w:t xml:space="preserve"> * </w:t>
-      </w:r>
-      <w:proofErr w:type="spellStart"/>
-      <w:r>
-        <w:t>from</w:t>
-      </w:r>
-      <w:proofErr w:type="spellEnd"/>
-      <w:r>
-        <w:t xml:space="preserve"> Clientes;</w:t>
-      </w:r>
-    </w:p>
-    <w:p/>
-    <w:p>
-      <w:proofErr w:type="spellStart"/>
-      <w:r>
-        <w:t>insert</w:t>
-      </w:r>
-      <w:proofErr w:type="spellEnd"/>
-      <w:r>
-        <w:t xml:space="preserve"> </w:t>
-      </w:r>
-      <w:proofErr w:type="spellStart"/>
-      <w:r>
-        <w:t>into</w:t>
-      </w:r>
-      <w:proofErr w:type="spellEnd"/>
-      <w:r>
-        <w:t xml:space="preserve"> Marcas (</w:t>
-      </w:r>
-      <w:proofErr w:type="spellStart"/>
-      <w:r>
-        <w:t>nombreMarca</w:t>
-      </w:r>
-      <w:proofErr w:type="spellEnd"/>
-      <w:r>
-        <w:t xml:space="preserve">, </w:t>
-      </w:r>
-      <w:proofErr w:type="spellStart"/>
-      <w:r>
-        <w:t>codigoProveedor</w:t>
-      </w:r>
-      <w:proofErr w:type="spellEnd"/>
-      <w:r>
-        <w:t xml:space="preserve">) </w:t>
-      </w:r>
-    </w:p>
-    <w:p>
-      <w:r>
-        <w:tab/>
-      </w:r>
-      <w:proofErr w:type="spellStart"/>
-      <w:r>
-        <w:t>values</w:t>
-      </w:r>
-      <w:proofErr w:type="spellEnd"/>
-      <w:r>
-        <w:t xml:space="preserve"> ('</w:t>
-      </w:r>
-      <w:proofErr w:type="spellStart"/>
-      <w:r>
-        <w:t>Pops</w:t>
-      </w:r>
-      <w:proofErr w:type="spellEnd"/>
-      <w:r>
-        <w:t>', '1');</w:t>
-      </w:r>
-    </w:p>
-    <w:p>
-      <w:proofErr w:type="spellStart"/>
-      <w:r>
-        <w:t>insert</w:t>
-      </w:r>
-      <w:proofErr w:type="spellEnd"/>
-      <w:r>
-        <w:t xml:space="preserve"> </w:t>
-      </w:r>
-      <w:proofErr w:type="spellStart"/>
-      <w:r>
-        <w:t>into</w:t>
-      </w:r>
-      <w:proofErr w:type="spellEnd"/>
-      <w:r>
-        <w:t xml:space="preserve"> Marcas (</w:t>
-      </w:r>
-      <w:proofErr w:type="spellStart"/>
-      <w:r>
-        <w:t>nombreMarca</w:t>
-      </w:r>
-      <w:proofErr w:type="spellEnd"/>
-      <w:r>
-        <w:t xml:space="preserve">, </w:t>
-      </w:r>
-      <w:proofErr w:type="spellStart"/>
-      <w:r>
-        <w:t>codigoProveedor</w:t>
-      </w:r>
-      <w:proofErr w:type="spellEnd"/>
-      <w:r>
-        <w:t xml:space="preserve">) </w:t>
-      </w:r>
-    </w:p>
-    <w:p>
-      <w:r>
-        <w:tab/>
-      </w:r>
-      <w:proofErr w:type="spellStart"/>
-      <w:r>
-        <w:t>values</w:t>
-      </w:r>
-      <w:proofErr w:type="spellEnd"/>
-      <w:r>
-        <w:t xml:space="preserve"> ('Doña Lupe', '2');</w:t>
-      </w:r>
-    </w:p>
-    <w:p>
-      <w:proofErr w:type="spellStart"/>
-      <w:r>
-        <w:t>insert</w:t>
-      </w:r>
-      <w:proofErr w:type="spellEnd"/>
-      <w:r>
-        <w:t xml:space="preserve"> </w:t>
-      </w:r>
-      <w:proofErr w:type="spellStart"/>
-      <w:r>
-        <w:t>into</w:t>
-      </w:r>
-      <w:proofErr w:type="spellEnd"/>
-      <w:r>
-        <w:t xml:space="preserve"> Marcas (</w:t>
-      </w:r>
-      <w:proofErr w:type="spellStart"/>
-      <w:r>
-        <w:t>nombreMarca</w:t>
-      </w:r>
-      <w:proofErr w:type="spellEnd"/>
-      <w:r>
-        <w:t xml:space="preserve">, </w:t>
-      </w:r>
-      <w:proofErr w:type="spellStart"/>
-      <w:r>
-        <w:t>codigoProveedor</w:t>
-      </w:r>
-      <w:proofErr w:type="spellEnd"/>
-      <w:r>
-        <w:t xml:space="preserve">) </w:t>
-      </w:r>
-    </w:p>
-    <w:p>
-      <w:r>
-        <w:tab/>
-      </w:r>
-      <w:proofErr w:type="spellStart"/>
-      <w:r>
-        <w:t>values</w:t>
-      </w:r>
-      <w:proofErr w:type="spellEnd"/>
-      <w:r>
-        <w:t xml:space="preserve"> ('Sonrisas', '3');</w:t>
-      </w:r>
-    </w:p>
-    <w:p>
-      <w:proofErr w:type="spellStart"/>
-      <w:r>
-        <w:t>insert</w:t>
-      </w:r>
-      <w:proofErr w:type="spellEnd"/>
-      <w:r>
-        <w:t xml:space="preserve"> </w:t>
-      </w:r>
-      <w:proofErr w:type="spellStart"/>
-      <w:r>
-        <w:t>into</w:t>
-      </w:r>
-      <w:proofErr w:type="spellEnd"/>
-      <w:r>
-        <w:t xml:space="preserve"> Marcas (</w:t>
-      </w:r>
-      <w:proofErr w:type="spellStart"/>
-      <w:r>
-        <w:t>nombreMarca</w:t>
-      </w:r>
-      <w:proofErr w:type="spellEnd"/>
-      <w:r>
-        <w:t xml:space="preserve">, </w:t>
-      </w:r>
-      <w:proofErr w:type="spellStart"/>
-      <w:r>
-        <w:t>codigoProveedor</w:t>
-      </w:r>
-      <w:proofErr w:type="spellEnd"/>
-      <w:r>
-        <w:t xml:space="preserve">) </w:t>
-      </w:r>
-    </w:p>
-    <w:p>
-      <w:r>
-        <w:tab/>
-      </w:r>
-      <w:proofErr w:type="spellStart"/>
-      <w:r>
-        <w:t>values</w:t>
-      </w:r>
-      <w:proofErr w:type="spellEnd"/>
-      <w:r>
-        <w:t xml:space="preserve"> ('</w:t>
-      </w:r>
-      <w:proofErr w:type="spellStart"/>
-      <w:r>
-        <w:t>Delipostres</w:t>
-      </w:r>
-      <w:proofErr w:type="spellEnd"/>
-      <w:r>
-        <w:t>', '4');</w:t>
-      </w:r>
-    </w:p>
-    <w:p>
-      <w:proofErr w:type="spellStart"/>
-      <w:r>
-        <w:t>insert</w:t>
-      </w:r>
-      <w:proofErr w:type="spellEnd"/>
-      <w:r>
-        <w:t xml:space="preserve"> </w:t>
-      </w:r>
-      <w:proofErr w:type="spellStart"/>
-      <w:r>
-        <w:t>into</w:t>
-      </w:r>
-      <w:proofErr w:type="spellEnd"/>
-      <w:r>
-        <w:t xml:space="preserve"> Marcas (</w:t>
-      </w:r>
-      <w:proofErr w:type="spellStart"/>
-      <w:r>
-        <w:t>nombreMarca</w:t>
-      </w:r>
-      <w:proofErr w:type="spellEnd"/>
-      <w:r>
-        <w:t xml:space="preserve">, </w:t>
-      </w:r>
-      <w:proofErr w:type="spellStart"/>
-      <w:r>
-        <w:t>codigoProveedor</w:t>
-      </w:r>
-      <w:proofErr w:type="spellEnd"/>
-      <w:r>
-        <w:t xml:space="preserve">) </w:t>
-      </w:r>
-    </w:p>
-    <w:p>
-      <w:r>
-        <w:tab/>
-      </w:r>
-      <w:proofErr w:type="spellStart"/>
-      <w:r>
-        <w:t>values</w:t>
-      </w:r>
-      <w:proofErr w:type="spellEnd"/>
-      <w:r>
-        <w:t xml:space="preserve"> ('La granja', '5');</w:t>
-      </w:r>
-    </w:p>
-    <w:p>
-      <w:r>
-        <w:t xml:space="preserve">    </w:t>
-      </w:r>
-    </w:p>
-    <w:p>
-      <w:proofErr w:type="spellStart"/>
-      <w:r>
-        <w:t>select</w:t>
-      </w:r>
-      <w:proofErr w:type="spellEnd"/>
-      <w:r>
-        <w:t xml:space="preserve"> * </w:t>
-      </w:r>
-      <w:proofErr w:type="spellStart"/>
-      <w:r>
-        <w:t>from</w:t>
-      </w:r>
-      <w:proofErr w:type="spellEnd"/>
-      <w:r>
-        <w:t xml:space="preserve"> Marcas;</w:t>
-      </w:r>
-    </w:p>
-    <w:p>
-      <w:r>
-        <w:t xml:space="preserve">    </w:t>
-      </w:r>
-    </w:p>
-    <w:p>
-      <w:proofErr w:type="spellStart"/>
-      <w:r>
-        <w:t>insert</w:t>
-      </w:r>
-      <w:proofErr w:type="spellEnd"/>
-      <w:r>
-        <w:t xml:space="preserve"> </w:t>
-      </w:r>
-      <w:proofErr w:type="spellStart"/>
-      <w:r>
-        <w:t>into</w:t>
-      </w:r>
-      <w:proofErr w:type="spellEnd"/>
-      <w:r>
-        <w:t xml:space="preserve"> Productos (</w:t>
-      </w:r>
-      <w:proofErr w:type="spellStart"/>
-      <w:r>
-        <w:t>nombreProducto</w:t>
-      </w:r>
-      <w:proofErr w:type="spellEnd"/>
-      <w:r>
-        <w:t xml:space="preserve">, precio, stock, </w:t>
-      </w:r>
-      <w:proofErr w:type="spellStart"/>
-      <w:r>
-        <w:t>codigoMarca</w:t>
-      </w:r>
-      <w:proofErr w:type="spellEnd"/>
-      <w:r>
-        <w:t xml:space="preserve">, </w:t>
-      </w:r>
-      <w:proofErr w:type="spellStart"/>
-      <w:r>
-        <w:t>codigoCategoria</w:t>
-      </w:r>
-      <w:proofErr w:type="spellEnd"/>
-      <w:r>
-        <w:t xml:space="preserve">) </w:t>
-      </w:r>
-    </w:p>
-    <w:p>
-      <w:r>
-        <w:tab/>
-      </w:r>
-      <w:proofErr w:type="spellStart"/>
-      <w:r>
-        <w:t>values</w:t>
-      </w:r>
-      <w:proofErr w:type="spellEnd"/>
-      <w:r>
-        <w:t xml:space="preserve"> ('Huevos Rancheros', '900.00', '30', '1', '1');</w:t>
-      </w:r>
-    </w:p>
-    <w:p>
-      <w:proofErr w:type="spellStart"/>
-      <w:r>
-        <w:t>insert</w:t>
-      </w:r>
-      <w:proofErr w:type="spellEnd"/>
-      <w:r>
-        <w:t xml:space="preserve"> </w:t>
-      </w:r>
-      <w:proofErr w:type="spellStart"/>
-      <w:r>
-        <w:t>into</w:t>
-      </w:r>
-      <w:proofErr w:type="spellEnd"/>
-      <w:r>
-        <w:t xml:space="preserve"> Productos (</w:t>
-      </w:r>
-      <w:proofErr w:type="spellStart"/>
-      <w:r>
-        <w:t>nombreProducto</w:t>
-      </w:r>
-      <w:proofErr w:type="spellEnd"/>
-      <w:r>
-        <w:t xml:space="preserve">, precio, stock, </w:t>
-      </w:r>
-      <w:proofErr w:type="spellStart"/>
-      <w:r>
-        <w:t>codigoMarca</w:t>
-      </w:r>
-      <w:proofErr w:type="spellEnd"/>
-      <w:r>
-        <w:t xml:space="preserve">, </w:t>
-      </w:r>
-      <w:proofErr w:type="spellStart"/>
-      <w:r>
-        <w:t>codigoCategoria</w:t>
-      </w:r>
-      <w:proofErr w:type="spellEnd"/>
-      <w:r>
-        <w:t xml:space="preserve">) </w:t>
-      </w:r>
-    </w:p>
-    <w:p>
-      <w:r>
-        <w:tab/>
-      </w:r>
-      <w:proofErr w:type="spellStart"/>
-      <w:r>
-        <w:t>values</w:t>
-      </w:r>
-      <w:proofErr w:type="spellEnd"/>
-      <w:r>
-        <w:t xml:space="preserve"> ('Divorciados', '500.00', '20', '2', '2');</w:t>
-      </w:r>
-    </w:p>
-    <w:p>
-      <w:proofErr w:type="spellStart"/>
-      <w:r>
-        <w:t>insert</w:t>
-      </w:r>
-      <w:proofErr w:type="spellEnd"/>
-      <w:r>
-        <w:t xml:space="preserve"> </w:t>
-      </w:r>
-      <w:proofErr w:type="spellStart"/>
-      <w:r>
-        <w:t>into</w:t>
-      </w:r>
-      <w:proofErr w:type="spellEnd"/>
-      <w:r>
-        <w:t xml:space="preserve"> Productos (</w:t>
-      </w:r>
-      <w:proofErr w:type="spellStart"/>
-      <w:r>
-        <w:t>nombreProducto</w:t>
-      </w:r>
-      <w:proofErr w:type="spellEnd"/>
-      <w:r>
-        <w:t xml:space="preserve">, precio, stock, </w:t>
-      </w:r>
-      <w:proofErr w:type="spellStart"/>
-      <w:r>
-        <w:t>codigoMarca</w:t>
-      </w:r>
-      <w:proofErr w:type="spellEnd"/>
-      <w:r>
-        <w:t xml:space="preserve">, </w:t>
-      </w:r>
-      <w:proofErr w:type="spellStart"/>
-      <w:r>
-        <w:t>codigoCategoria</w:t>
-      </w:r>
-      <w:proofErr w:type="spellEnd"/>
-      <w:r>
-        <w:t xml:space="preserve">) </w:t>
-      </w:r>
-    </w:p>
-    <w:p>
-      <w:r>
-        <w:tab/>
-      </w:r>
-      <w:proofErr w:type="spellStart"/>
-      <w:r>
-        <w:t>values</w:t>
-      </w:r>
-      <w:proofErr w:type="spellEnd"/>
-      <w:r>
-        <w:t xml:space="preserve"> ('Pollo en Crema', '450.00', '30', '3', '3');</w:t>
-      </w:r>
-    </w:p>
-    <w:p>
-      <w:proofErr w:type="spellStart"/>
-      <w:r>
-        <w:t>insert</w:t>
-      </w:r>
-      <w:proofErr w:type="spellEnd"/>
-      <w:r>
-        <w:t xml:space="preserve"> </w:t>
-      </w:r>
-      <w:proofErr w:type="spellStart"/>
-      <w:r>
-        <w:t>into</w:t>
-      </w:r>
-      <w:proofErr w:type="spellEnd"/>
-      <w:r>
-        <w:t xml:space="preserve"> Productos (</w:t>
-      </w:r>
-      <w:proofErr w:type="spellStart"/>
-      <w:r>
-        <w:t>nombreProducto</w:t>
-      </w:r>
-      <w:proofErr w:type="spellEnd"/>
-      <w:r>
-        <w:t xml:space="preserve">, precio, stock, </w:t>
-      </w:r>
-      <w:proofErr w:type="spellStart"/>
-      <w:r>
-        <w:t>codigoMarca</w:t>
-      </w:r>
-      <w:proofErr w:type="spellEnd"/>
-      <w:r>
-        <w:t xml:space="preserve">, </w:t>
-      </w:r>
-      <w:proofErr w:type="spellStart"/>
-      <w:r>
-        <w:t>codigoCategoria</w:t>
-      </w:r>
-      <w:proofErr w:type="spellEnd"/>
-      <w:r>
-        <w:t xml:space="preserve">) </w:t>
-      </w:r>
-    </w:p>
-    <w:p>
-      <w:r>
-        <w:tab/>
-      </w:r>
-      <w:proofErr w:type="spellStart"/>
-      <w:r>
-        <w:t>values</w:t>
-      </w:r>
-      <w:proofErr w:type="spellEnd"/>
-      <w:r>
-        <w:t xml:space="preserve"> ('Costilla', '1500.00', '25', '4', '4');</w:t>
-      </w:r>
-    </w:p>
-    <w:p>
-      <w:proofErr w:type="spellStart"/>
-      <w:r>
-        <w:t>insert</w:t>
-      </w:r>
-      <w:proofErr w:type="spellEnd"/>
-      <w:r>
-        <w:t xml:space="preserve"> </w:t>
-      </w:r>
-      <w:proofErr w:type="spellStart"/>
-      <w:r>
-        <w:t>into</w:t>
-      </w:r>
-      <w:proofErr w:type="spellEnd"/>
-      <w:r>
-        <w:t xml:space="preserve"> Productos (</w:t>
-      </w:r>
-      <w:proofErr w:type="spellStart"/>
-      <w:r>
-        <w:t>nombreProducto</w:t>
-      </w:r>
-      <w:proofErr w:type="spellEnd"/>
-      <w:r>
-        <w:t xml:space="preserve">, precio, stock, </w:t>
-      </w:r>
-      <w:proofErr w:type="spellStart"/>
-      <w:r>
-        <w:t>codigoMarca</w:t>
-      </w:r>
-      <w:proofErr w:type="spellEnd"/>
-      <w:r>
-        <w:t xml:space="preserve">, </w:t>
-      </w:r>
-      <w:proofErr w:type="spellStart"/>
-      <w:r>
-        <w:t>codigoCategoria</w:t>
-      </w:r>
-      <w:proofErr w:type="spellEnd"/>
-      <w:r>
-        <w:t xml:space="preserve">) </w:t>
-      </w:r>
-    </w:p>
-    <w:p>
-      <w:r>
-        <w:tab/>
-      </w:r>
-      <w:proofErr w:type="spellStart"/>
-      <w:r>
-        <w:t>values</w:t>
-      </w:r>
-      <w:proofErr w:type="spellEnd"/>
-      <w:r>
-        <w:t xml:space="preserve"> ('Pastelitos', '500.00', '50', '5', '5');</w:t>
-      </w:r>
-    </w:p>
-    <w:p>
-      <w:r>
-        <w:t xml:space="preserve">    </w:t>
-      </w:r>
-    </w:p>
-    <w:p>
-      <w:proofErr w:type="spellStart"/>
-      <w:r>
-        <w:t>select</w:t>
-      </w:r>
-      <w:proofErr w:type="spellEnd"/>
-      <w:r>
-        <w:t xml:space="preserve"> * </w:t>
-      </w:r>
-      <w:proofErr w:type="spellStart"/>
-      <w:r>
-        <w:t>from</w:t>
-      </w:r>
-      <w:proofErr w:type="spellEnd"/>
-      <w:r>
-        <w:t xml:space="preserve"> Productos;</w:t>
-      </w:r>
-    </w:p>
-    <w:p/>
-    <w:p>
-      <w:proofErr w:type="spellStart"/>
-      <w:r>
-        <w:t>insert</w:t>
-      </w:r>
-      <w:proofErr w:type="spellEnd"/>
-      <w:r>
-        <w:t xml:space="preserve"> </w:t>
-      </w:r>
-      <w:proofErr w:type="spellStart"/>
-      <w:r>
-        <w:t>into</w:t>
-      </w:r>
-      <w:proofErr w:type="spellEnd"/>
-      <w:r>
         <w:t xml:space="preserve"> Empleados (</w:t>
       </w:r>
       <w:proofErr w:type="spellStart"/>
@@ -6261,364 +6570,15 @@
       </w:r>
       <w:proofErr w:type="spellStart"/>
       <w:r>
-        <w:t>nombresEmpleado</w:t>
-      </w:r>
-      <w:proofErr w:type="spellEnd"/>
-      <w:r>
-        <w:t xml:space="preserve">, </w:t>
-      </w:r>
-      <w:proofErr w:type="spellStart"/>
-      <w:r>
-        <w:t>apellidosEmpleado</w:t>
-      </w:r>
-      <w:proofErr w:type="spellEnd"/>
-      <w:r>
-        <w:t xml:space="preserve">, </w:t>
-      </w:r>
-      <w:proofErr w:type="spellStart"/>
-      <w:r>
-        <w:t>telefonoEmpleado</w:t>
-      </w:r>
-      <w:proofErr w:type="spellEnd"/>
-      <w:r>
-        <w:t xml:space="preserve">, usuario, </w:t>
-      </w:r>
-      <w:proofErr w:type="spellStart"/>
-      <w:r>
-        <w:t>codigoCargo</w:t>
-      </w:r>
-      <w:proofErr w:type="spellEnd"/>
-      <w:r>
-        <w:t xml:space="preserve">, </w:t>
-      </w:r>
-      <w:proofErr w:type="spellStart"/>
-      <w:r>
-        <w:t>codigoSucursal</w:t>
-      </w:r>
-      <w:proofErr w:type="spellEnd"/>
-      <w:r>
-        <w:t xml:space="preserve">) </w:t>
-      </w:r>
-    </w:p>
-    <w:p>
-      <w:r>
-        <w:lastRenderedPageBreak/>
-        <w:tab/>
-      </w:r>
-      <w:proofErr w:type="spellStart"/>
-      <w:r>
-        <w:t>values</w:t>
-      </w:r>
-      <w:proofErr w:type="spellEnd"/>
-      <w:r>
-        <w:t xml:space="preserve"> ('2547856589589', 'Angel' , 'Villanueva', '54747858', 'avillanueva', '1', '1');</w:t>
-      </w:r>
-    </w:p>
-    <w:p>
-      <w:proofErr w:type="spellStart"/>
-      <w:r>
-        <w:t>insert</w:t>
-      </w:r>
-      <w:proofErr w:type="spellEnd"/>
-      <w:r>
-        <w:t xml:space="preserve"> </w:t>
-      </w:r>
-      <w:proofErr w:type="spellStart"/>
-      <w:r>
-        <w:t>into</w:t>
-      </w:r>
-      <w:proofErr w:type="spellEnd"/>
-      <w:r>
-        <w:t xml:space="preserve"> Empleados (</w:t>
-      </w:r>
-      <w:proofErr w:type="spellStart"/>
-      <w:r>
-        <w:t>DPIEmpleado</w:t>
-      </w:r>
-      <w:proofErr w:type="spellEnd"/>
-      <w:r>
-        <w:t xml:space="preserve">, </w:t>
-      </w:r>
-      <w:proofErr w:type="spellStart"/>
-      <w:r>
-        <w:t>nombresEmpleado</w:t>
-      </w:r>
-      <w:proofErr w:type="spellEnd"/>
-      <w:r>
-        <w:t xml:space="preserve">, </w:t>
-      </w:r>
-      <w:proofErr w:type="spellStart"/>
-      <w:r>
-        <w:t>apellidosEmpleado</w:t>
-      </w:r>
-      <w:proofErr w:type="spellEnd"/>
-      <w:r>
-        <w:t xml:space="preserve">, </w:t>
-      </w:r>
-      <w:proofErr w:type="spellStart"/>
-      <w:r>
-        <w:t>telefonoEmpleado</w:t>
-      </w:r>
-      <w:proofErr w:type="spellEnd"/>
-      <w:r>
-        <w:t xml:space="preserve">, usuario, </w:t>
-      </w:r>
-      <w:proofErr w:type="spellStart"/>
-      <w:r>
-        <w:t>codigoCargo</w:t>
-      </w:r>
-      <w:proofErr w:type="spellEnd"/>
-      <w:r>
-        <w:t xml:space="preserve">, </w:t>
-      </w:r>
-      <w:proofErr w:type="spellStart"/>
-      <w:r>
-        <w:t>codigoSucursal</w:t>
-      </w:r>
-      <w:proofErr w:type="spellEnd"/>
-      <w:r>
-        <w:t xml:space="preserve">) </w:t>
-      </w:r>
-    </w:p>
-    <w:p>
-      <w:r>
-        <w:tab/>
-      </w:r>
-      <w:proofErr w:type="spellStart"/>
-      <w:r>
-        <w:t>values</w:t>
-      </w:r>
-      <w:proofErr w:type="spellEnd"/>
-      <w:r>
-        <w:t xml:space="preserve"> ('5889658568965', 'Patrick', 'Villatoro', '58547478', '</w:t>
-      </w:r>
-      <w:proofErr w:type="spellStart"/>
-      <w:r>
-        <w:t>pvillatoro</w:t>
-      </w:r>
-      <w:proofErr w:type="spellEnd"/>
-      <w:r>
-        <w:t>', '2', '2');</w:t>
-      </w:r>
-    </w:p>
-    <w:p>
-      <w:proofErr w:type="spellStart"/>
-      <w:r>
-        <w:t>insert</w:t>
-      </w:r>
-      <w:proofErr w:type="spellEnd"/>
-      <w:r>
-        <w:t xml:space="preserve"> </w:t>
-      </w:r>
-      <w:proofErr w:type="spellStart"/>
-      <w:r>
-        <w:t>into</w:t>
-      </w:r>
-      <w:proofErr w:type="spellEnd"/>
-      <w:r>
-        <w:t xml:space="preserve"> Empleados (</w:t>
-      </w:r>
-      <w:proofErr w:type="spellStart"/>
-      <w:r>
-        <w:t>DPIEmpleado</w:t>
-      </w:r>
-      <w:proofErr w:type="spellEnd"/>
-      <w:r>
-        <w:t xml:space="preserve">, </w:t>
-      </w:r>
-      <w:proofErr w:type="spellStart"/>
-      <w:r>
-        <w:t>nombresEmpleado</w:t>
-      </w:r>
-      <w:proofErr w:type="spellEnd"/>
-      <w:r>
-        <w:t xml:space="preserve">, </w:t>
-      </w:r>
-      <w:proofErr w:type="spellStart"/>
-      <w:r>
-        <w:t>apellidosEmpleado</w:t>
-      </w:r>
-      <w:proofErr w:type="spellEnd"/>
-      <w:r>
-        <w:t xml:space="preserve">, </w:t>
-      </w:r>
-      <w:proofErr w:type="spellStart"/>
-      <w:r>
-        <w:t>telefonoEmpleado</w:t>
-      </w:r>
-      <w:proofErr w:type="spellEnd"/>
-      <w:r>
-        <w:t xml:space="preserve">, usuario, </w:t>
-      </w:r>
-      <w:proofErr w:type="spellStart"/>
-      <w:r>
-        <w:t>codigoCargo</w:t>
-      </w:r>
-      <w:proofErr w:type="spellEnd"/>
-      <w:r>
-        <w:t xml:space="preserve">, </w:t>
-      </w:r>
-      <w:proofErr w:type="spellStart"/>
-      <w:r>
-        <w:t>codigoSucursal</w:t>
-      </w:r>
-      <w:proofErr w:type="spellEnd"/>
-      <w:r>
-        <w:t xml:space="preserve">) </w:t>
-      </w:r>
-    </w:p>
-    <w:p>
-      <w:r>
-        <w:tab/>
-      </w:r>
-      <w:proofErr w:type="spellStart"/>
-      <w:r>
-        <w:t>values</w:t>
-      </w:r>
-      <w:proofErr w:type="spellEnd"/>
-      <w:r>
-        <w:t xml:space="preserve"> ('4585896589658', 'Marcelino', '</w:t>
-      </w:r>
-      <w:proofErr w:type="spellStart"/>
-      <w:r>
-        <w:t>vasquez</w:t>
-      </w:r>
-      <w:proofErr w:type="spellEnd"/>
-      <w:r>
-        <w:t>', '54747859', '</w:t>
-      </w:r>
-      <w:proofErr w:type="spellStart"/>
-      <w:r>
-        <w:t>mvasquez</w:t>
-      </w:r>
-      <w:proofErr w:type="spellEnd"/>
-      <w:r>
-        <w:t>', '3', '3');</w:t>
-      </w:r>
-    </w:p>
-    <w:p>
-      <w:proofErr w:type="spellStart"/>
-      <w:r>
-        <w:t>insert</w:t>
-      </w:r>
-      <w:proofErr w:type="spellEnd"/>
-      <w:r>
-        <w:t xml:space="preserve"> </w:t>
-      </w:r>
-      <w:proofErr w:type="spellStart"/>
-      <w:r>
-        <w:t>into</w:t>
-      </w:r>
-      <w:proofErr w:type="spellEnd"/>
-      <w:r>
-        <w:t xml:space="preserve"> Empleados (</w:t>
-      </w:r>
-      <w:proofErr w:type="spellStart"/>
-      <w:r>
-        <w:t>DPIEmpleado</w:t>
-      </w:r>
-      <w:proofErr w:type="spellEnd"/>
-      <w:r>
-        <w:t xml:space="preserve">, </w:t>
-      </w:r>
-      <w:proofErr w:type="spellStart"/>
-      <w:r>
-        <w:t>nombresEmpleado</w:t>
-      </w:r>
-      <w:proofErr w:type="spellEnd"/>
-      <w:r>
-        <w:t xml:space="preserve">, </w:t>
-      </w:r>
-      <w:proofErr w:type="spellStart"/>
-      <w:r>
-        <w:t>apellidosEmpleado</w:t>
-      </w:r>
-      <w:proofErr w:type="spellEnd"/>
-      <w:r>
-        <w:t xml:space="preserve">, </w:t>
-      </w:r>
-      <w:proofErr w:type="spellStart"/>
-      <w:r>
-        <w:t>telefonoEmpleado</w:t>
-      </w:r>
-      <w:proofErr w:type="spellEnd"/>
-      <w:r>
-        <w:t xml:space="preserve">, usuario, </w:t>
-      </w:r>
-      <w:proofErr w:type="spellStart"/>
-      <w:r>
-        <w:t>codigoCargo</w:t>
-      </w:r>
-      <w:proofErr w:type="spellEnd"/>
-      <w:r>
-        <w:t xml:space="preserve">, </w:t>
-      </w:r>
-      <w:proofErr w:type="spellStart"/>
-      <w:r>
-        <w:t>codigoSucursal</w:t>
-      </w:r>
-      <w:proofErr w:type="spellEnd"/>
-      <w:r>
-        <w:t xml:space="preserve">) </w:t>
-      </w:r>
-    </w:p>
-    <w:p>
-      <w:r>
-        <w:tab/>
-      </w:r>
-      <w:proofErr w:type="spellStart"/>
-      <w:r>
-        <w:t>values</w:t>
-      </w:r>
-      <w:proofErr w:type="spellEnd"/>
-      <w:r>
-        <w:t xml:space="preserve"> ('1254785545856', 'Eduardo', 'Salazar', '54789652', '</w:t>
-      </w:r>
-      <w:proofErr w:type="spellStart"/>
-      <w:r>
-        <w:t>dsalazar</w:t>
-      </w:r>
-      <w:proofErr w:type="spellEnd"/>
-      <w:r>
-        <w:t>', '4', '4');</w:t>
-      </w:r>
-    </w:p>
-    <w:p>
-      <w:proofErr w:type="spellStart"/>
-      <w:r>
-        <w:t>insert</w:t>
-      </w:r>
-      <w:proofErr w:type="spellEnd"/>
-      <w:r>
-        <w:t xml:space="preserve"> </w:t>
-      </w:r>
-      <w:proofErr w:type="spellStart"/>
-      <w:r>
-        <w:t>into</w:t>
-      </w:r>
-      <w:proofErr w:type="spellEnd"/>
-      <w:r>
-        <w:t xml:space="preserve"> Empleados (</w:t>
-      </w:r>
-      <w:proofErr w:type="spellStart"/>
-      <w:r>
-        <w:t>DPIEmpleado</w:t>
-      </w:r>
-      <w:proofErr w:type="spellEnd"/>
-      <w:r>
-        <w:t xml:space="preserve">, </w:t>
-      </w:r>
-      <w:proofErr w:type="spellStart"/>
-      <w:r>
-        <w:t>nombresEmpleado</w:t>
-      </w:r>
-      <w:proofErr w:type="spellEnd"/>
-      <w:r>
-        <w:t xml:space="preserve">, </w:t>
-      </w:r>
-      <w:proofErr w:type="spellStart"/>
-      <w:r>
-        <w:t>apellidosEmpleado</w:t>
+        <w:t>nombreEmpleado</w:t>
+      </w:r>
+      <w:proofErr w:type="spellEnd"/>
+      <w:r>
+        <w:t xml:space="preserve">, </w:t>
+      </w:r>
+      <w:proofErr w:type="spellStart"/>
+      <w:r>
+        <w:t>apellidoEmpleado</w:t>
       </w:r>
       <w:proofErr w:type="spellEnd"/>
       <w:r>

</xml_diff>

<commit_message>
Se agrego la base de datos con solucion de errores
</commit_message>
<xml_diff>
--- a/modelo_entidades.docx
+++ b/modelo_entidades.docx
@@ -1340,7 +1340,7 @@
       </w:r>
       <w:proofErr w:type="spellStart"/>
       <w:r>
-        <w:t>nombresCliente</w:t>
+        <w:t>nombreCliente</w:t>
       </w:r>
       <w:proofErr w:type="spellEnd"/>
       <w:r>
@@ -1377,7 +1377,7 @@
       </w:r>
       <w:proofErr w:type="spellStart"/>
       <w:r>
-        <w:t>apellidosCliente</w:t>
+        <w:t>apellidoCliente</w:t>
       </w:r>
       <w:proofErr w:type="spellEnd"/>
       <w:r>
@@ -2392,7 +2392,7 @@
       </w:r>
       <w:proofErr w:type="spellStart"/>
       <w:r>
-        <w:t>nombresEmpleado</w:t>
+        <w:t>nombreEmpleado</w:t>
       </w:r>
       <w:proofErr w:type="spellEnd"/>
       <w:r>
@@ -2429,7 +2429,7 @@
       </w:r>
       <w:proofErr w:type="spellStart"/>
       <w:r>
-        <w:t>apellidosEmpleado</w:t>
+        <w:t>apellidoEmpleado</w:t>
       </w:r>
       <w:proofErr w:type="spellEnd"/>
       <w:r>
@@ -4832,14 +4832,6 @@
       </w:r>
       <w:proofErr w:type="spellStart"/>
       <w:r>
-        <w:t>codigoMembresia</w:t>
-      </w:r>
-      <w:proofErr w:type="spellEnd"/>
-      <w:r>
-        <w:t xml:space="preserve">, </w:t>
-      </w:r>
-      <w:proofErr w:type="spellStart"/>
-      <w:r>
         <w:t>tipoMembresia</w:t>
       </w:r>
       <w:proofErr w:type="spellEnd"/>
@@ -4865,7 +4857,7 @@
       </w:r>
       <w:proofErr w:type="spellEnd"/>
       <w:r>
-        <w:t xml:space="preserve"> ('01', 'Oro', 'Te da el 50% de descuento en las compras');</w:t>
+        <w:t xml:space="preserve"> ('Oro', 'Te da el 50% de descuento en las compras');</w:t>
       </w:r>
     </w:p>
     <w:p>
@@ -4896,23 +4888,394 @@
       </w:r>
       <w:proofErr w:type="spellStart"/>
       <w:r>
+        <w:t>tipoMembresia</w:t>
+      </w:r>
+      <w:proofErr w:type="spellEnd"/>
+      <w:r>
+        <w:t xml:space="preserve">, </w:t>
+      </w:r>
+      <w:proofErr w:type="spellStart"/>
+      <w:r>
+        <w:t>descripcionMembresia</w:t>
+      </w:r>
+      <w:proofErr w:type="spellEnd"/>
+      <w:r>
+        <w:t>)</w:t>
+      </w:r>
+    </w:p>
+    <w:p>
+      <w:r>
+        <w:tab/>
+      </w:r>
+      <w:proofErr w:type="spellStart"/>
+      <w:r>
+        <w:t>value</w:t>
+      </w:r>
+      <w:proofErr w:type="spellEnd"/>
+      <w:r>
+        <w:t xml:space="preserve"> ('Plata', 'Te da el 25% de descuento en las compras');</w:t>
+      </w:r>
+    </w:p>
+    <w:p>
+      <w:proofErr w:type="spellStart"/>
+      <w:r>
+        <w:t>insert</w:t>
+      </w:r>
+      <w:proofErr w:type="spellEnd"/>
+      <w:r>
+        <w:t xml:space="preserve"> </w:t>
+      </w:r>
+      <w:proofErr w:type="spellStart"/>
+      <w:r>
+        <w:t>into</w:t>
+      </w:r>
+      <w:proofErr w:type="spellEnd"/>
+      <w:r>
+        <w:t xml:space="preserve"> </w:t>
+      </w:r>
+      <w:proofErr w:type="spellStart"/>
+      <w:r>
+        <w:t>Membresia</w:t>
+      </w:r>
+      <w:proofErr w:type="spellEnd"/>
+      <w:r>
+        <w:t xml:space="preserve"> (</w:t>
+      </w:r>
+      <w:proofErr w:type="spellStart"/>
+      <w:r>
+        <w:t>tipoMembresia</w:t>
+      </w:r>
+      <w:proofErr w:type="spellEnd"/>
+      <w:r>
+        <w:t xml:space="preserve">, </w:t>
+      </w:r>
+      <w:proofErr w:type="spellStart"/>
+      <w:r>
+        <w:t>descripcionMembresia</w:t>
+      </w:r>
+      <w:proofErr w:type="spellEnd"/>
+      <w:r>
+        <w:t>)</w:t>
+      </w:r>
+    </w:p>
+    <w:p>
+      <w:r>
+        <w:tab/>
+      </w:r>
+      <w:proofErr w:type="spellStart"/>
+      <w:r>
+        <w:t>value</w:t>
+      </w:r>
+      <w:proofErr w:type="spellEnd"/>
+      <w:r>
+        <w:t xml:space="preserve"> ('Bronce', 'Te da el 10% de descuento en las compras');</w:t>
+      </w:r>
+    </w:p>
+    <w:p>
+      <w:proofErr w:type="spellStart"/>
+      <w:r>
+        <w:t>insert</w:t>
+      </w:r>
+      <w:proofErr w:type="spellEnd"/>
+      <w:r>
+        <w:t xml:space="preserve"> </w:t>
+      </w:r>
+      <w:proofErr w:type="spellStart"/>
+      <w:r>
+        <w:t>into</w:t>
+      </w:r>
+      <w:proofErr w:type="spellEnd"/>
+      <w:r>
+        <w:t xml:space="preserve"> </w:t>
+      </w:r>
+      <w:proofErr w:type="spellStart"/>
+      <w:r>
+        <w:t>Membresia</w:t>
+      </w:r>
+      <w:proofErr w:type="spellEnd"/>
+      <w:r>
+        <w:t xml:space="preserve"> (</w:t>
+      </w:r>
+      <w:proofErr w:type="spellStart"/>
+      <w:r>
+        <w:t>tipoMembresia</w:t>
+      </w:r>
+      <w:proofErr w:type="spellEnd"/>
+      <w:r>
+        <w:t xml:space="preserve">, </w:t>
+      </w:r>
+      <w:proofErr w:type="spellStart"/>
+      <w:r>
+        <w:t>descripcionMembresia</w:t>
+      </w:r>
+      <w:proofErr w:type="spellEnd"/>
+      <w:r>
+        <w:t>)</w:t>
+      </w:r>
+    </w:p>
+    <w:p>
+      <w:r>
+        <w:tab/>
+      </w:r>
+      <w:proofErr w:type="spellStart"/>
+      <w:r>
+        <w:t>value</w:t>
+      </w:r>
+      <w:proofErr w:type="spellEnd"/>
+      <w:r>
+        <w:t xml:space="preserve"> ('</w:t>
+      </w:r>
+      <w:proofErr w:type="spellStart"/>
+      <w:r>
+        <w:t>Platinium</w:t>
+      </w:r>
+      <w:proofErr w:type="spellEnd"/>
+      <w:r>
+        <w:t>', 'Te da el 75% de descuento en las compras');</w:t>
+      </w:r>
+    </w:p>
+    <w:p>
+      <w:proofErr w:type="spellStart"/>
+      <w:r>
+        <w:t>insert</w:t>
+      </w:r>
+      <w:proofErr w:type="spellEnd"/>
+      <w:r>
+        <w:t xml:space="preserve"> </w:t>
+      </w:r>
+      <w:proofErr w:type="spellStart"/>
+      <w:r>
+        <w:t>into</w:t>
+      </w:r>
+      <w:proofErr w:type="spellEnd"/>
+      <w:r>
+        <w:t xml:space="preserve"> </w:t>
+      </w:r>
+      <w:proofErr w:type="spellStart"/>
+      <w:r>
+        <w:t>Membresia</w:t>
+      </w:r>
+      <w:proofErr w:type="spellEnd"/>
+      <w:r>
+        <w:t xml:space="preserve"> (</w:t>
+      </w:r>
+      <w:proofErr w:type="spellStart"/>
+      <w:r>
+        <w:t>tipoMembresia</w:t>
+      </w:r>
+      <w:proofErr w:type="spellEnd"/>
+      <w:r>
+        <w:t xml:space="preserve">, </w:t>
+      </w:r>
+      <w:proofErr w:type="spellStart"/>
+      <w:r>
+        <w:t>descripcionMembresia</w:t>
+      </w:r>
+      <w:proofErr w:type="spellEnd"/>
+      <w:r>
+        <w:t>)</w:t>
+      </w:r>
+    </w:p>
+    <w:p>
+      <w:r>
+        <w:tab/>
+      </w:r>
+      <w:proofErr w:type="spellStart"/>
+      <w:r>
+        <w:t>value</w:t>
+      </w:r>
+      <w:proofErr w:type="spellEnd"/>
+      <w:r>
+        <w:t xml:space="preserve"> ('Normal', 'Te da </w:t>
+      </w:r>
+      <w:proofErr w:type="spellStart"/>
+      <w:r>
+        <w:t>pts</w:t>
+      </w:r>
+      <w:proofErr w:type="spellEnd"/>
+      <w:r>
+        <w:t xml:space="preserve"> los que podes canjear un postre gratis');</w:t>
+      </w:r>
+    </w:p>
+    <w:p>
+      <w:r>
+        <w:t xml:space="preserve">    </w:t>
+      </w:r>
+    </w:p>
+    <w:p>
+      <w:proofErr w:type="spellStart"/>
+      <w:r>
+        <w:t>select</w:t>
+      </w:r>
+      <w:proofErr w:type="spellEnd"/>
+      <w:r>
+        <w:t xml:space="preserve"> * </w:t>
+      </w:r>
+      <w:proofErr w:type="spellStart"/>
+      <w:r>
+        <w:t>from</w:t>
+      </w:r>
+      <w:proofErr w:type="spellEnd"/>
+      <w:r>
+        <w:t xml:space="preserve"> </w:t>
+      </w:r>
+      <w:proofErr w:type="spellStart"/>
+      <w:r>
+        <w:t>Membresia</w:t>
+      </w:r>
+      <w:proofErr w:type="spellEnd"/>
+      <w:r>
+        <w:t>;</w:t>
+      </w:r>
+    </w:p>
+    <w:p/>
+    <w:p>
+      <w:proofErr w:type="spellStart"/>
+      <w:r>
+        <w:t>insert</w:t>
+      </w:r>
+      <w:proofErr w:type="spellEnd"/>
+      <w:r>
+        <w:t xml:space="preserve"> </w:t>
+      </w:r>
+      <w:proofErr w:type="spellStart"/>
+      <w:r>
+        <w:t>into</w:t>
+      </w:r>
+      <w:proofErr w:type="spellEnd"/>
+      <w:r>
+        <w:t xml:space="preserve"> Clientes (</w:t>
+      </w:r>
+      <w:proofErr w:type="spellStart"/>
+      <w:r>
+        <w:t>DPICliente</w:t>
+      </w:r>
+      <w:proofErr w:type="spellEnd"/>
+      <w:r>
+        <w:t xml:space="preserve">, </w:t>
+      </w:r>
+      <w:proofErr w:type="spellStart"/>
+      <w:r>
+        <w:t>nombreCliente</w:t>
+      </w:r>
+      <w:proofErr w:type="spellEnd"/>
+      <w:r>
+        <w:t xml:space="preserve">, </w:t>
+      </w:r>
+      <w:proofErr w:type="spellStart"/>
+      <w:r>
+        <w:t>apellidoCliente</w:t>
+      </w:r>
+      <w:proofErr w:type="spellEnd"/>
+      <w:r>
+        <w:t xml:space="preserve">, </w:t>
+      </w:r>
+      <w:proofErr w:type="spellStart"/>
+      <w:r>
+        <w:t>direccionCliente</w:t>
+      </w:r>
+      <w:proofErr w:type="spellEnd"/>
+      <w:r>
+        <w:t xml:space="preserve">, </w:t>
+      </w:r>
+      <w:proofErr w:type="spellStart"/>
+      <w:r>
+        <w:t>telefonoCliente</w:t>
+      </w:r>
+      <w:proofErr w:type="spellEnd"/>
+      <w:r>
+        <w:t xml:space="preserve">, </w:t>
+      </w:r>
+      <w:proofErr w:type="spellStart"/>
+      <w:r>
         <w:t>codigoMembresia</w:t>
       </w:r>
       <w:proofErr w:type="spellEnd"/>
       <w:r>
-        <w:t xml:space="preserve">, </w:t>
-      </w:r>
-      <w:proofErr w:type="spellStart"/>
-      <w:r>
-        <w:t>tipoMembresia</w:t>
-      </w:r>
-      <w:proofErr w:type="spellEnd"/>
-      <w:r>
-        <w:t xml:space="preserve">, </w:t>
-      </w:r>
-      <w:proofErr w:type="spellStart"/>
-      <w:r>
-        <w:t>descripcionMembresia</w:t>
+        <w:t xml:space="preserve">) </w:t>
+      </w:r>
+    </w:p>
+    <w:p>
+      <w:r>
+        <w:tab/>
+      </w:r>
+      <w:proofErr w:type="spellStart"/>
+      <w:r>
+        <w:t>values</w:t>
+      </w:r>
+      <w:proofErr w:type="spellEnd"/>
+      <w:r>
+        <w:t xml:space="preserve"> ('5854758589523', 'Pedro', 'Armas', '3ra </w:t>
+      </w:r>
+      <w:proofErr w:type="spellStart"/>
+      <w:r>
+        <w:t>av</w:t>
+      </w:r>
+      <w:proofErr w:type="spellEnd"/>
+      <w:r>
+        <w:t xml:space="preserve"> 11-05 zona 4 Guatemala', '85787896', '1');</w:t>
+      </w:r>
+    </w:p>
+    <w:p>
+      <w:proofErr w:type="spellStart"/>
+      <w:r>
+        <w:t>insert</w:t>
+      </w:r>
+      <w:proofErr w:type="spellEnd"/>
+      <w:r>
+        <w:t xml:space="preserve"> </w:t>
+      </w:r>
+      <w:proofErr w:type="spellStart"/>
+      <w:r>
+        <w:t>into</w:t>
+      </w:r>
+      <w:proofErr w:type="spellEnd"/>
+      <w:r>
+        <w:t xml:space="preserve"> Clientes (</w:t>
+      </w:r>
+      <w:proofErr w:type="spellStart"/>
+      <w:r>
+        <w:t>DPICliente</w:t>
+      </w:r>
+      <w:proofErr w:type="spellEnd"/>
+      <w:r>
+        <w:t xml:space="preserve">, </w:t>
+      </w:r>
+      <w:proofErr w:type="spellStart"/>
+      <w:r>
+        <w:t>nombreCliente</w:t>
+      </w:r>
+      <w:proofErr w:type="spellEnd"/>
+      <w:r>
+        <w:t xml:space="preserve">, </w:t>
+      </w:r>
+      <w:proofErr w:type="spellStart"/>
+      <w:r>
+        <w:t>apellidoCliente</w:t>
+      </w:r>
+      <w:proofErr w:type="spellEnd"/>
+      <w:r>
+        <w:t xml:space="preserve">, </w:t>
+      </w:r>
+      <w:proofErr w:type="spellStart"/>
+      <w:r>
+        <w:t>direccionCliente</w:t>
+      </w:r>
+      <w:proofErr w:type="spellEnd"/>
+      <w:r>
+        <w:t xml:space="preserve">, </w:t>
+      </w:r>
+      <w:proofErr w:type="spellStart"/>
+      <w:r>
+        <w:t>telefonoCliente</w:t>
+      </w:r>
+      <w:proofErr w:type="spellEnd"/>
+      <w:r>
+        <w:t xml:space="preserve">, </w:t>
+      </w:r>
+      <w:proofErr w:type="spellStart"/>
+      <w:r>
+        <w:t>codigoMembresia</w:t>
       </w:r>
       <w:proofErr w:type="spellEnd"/>
       <w:r>
@@ -4925,11 +5288,19 @@
       </w:r>
       <w:proofErr w:type="spellStart"/>
       <w:r>
-        <w:t>value</w:t>
-      </w:r>
-      <w:proofErr w:type="spellEnd"/>
-      <w:r>
-        <w:t xml:space="preserve"> ('02', 'Plata', 'Te da el 25% de descuento en las compras');</w:t>
+        <w:t>values</w:t>
+      </w:r>
+      <w:proofErr w:type="spellEnd"/>
+      <w:r>
+        <w:t xml:space="preserve"> ('8547574858565', 'Alexander' , 'Alessandro', '5ta </w:t>
+      </w:r>
+      <w:proofErr w:type="spellStart"/>
+      <w:r>
+        <w:t>av</w:t>
+      </w:r>
+      <w:proofErr w:type="spellEnd"/>
+      <w:r>
+        <w:t xml:space="preserve"> 12-10 zona 14 Guatemala', '85685475', '2');</w:t>
       </w:r>
     </w:p>
     <w:p>
@@ -4947,15 +5318,47 @@
       </w:r>
       <w:proofErr w:type="spellEnd"/>
       <w:r>
-        <w:t xml:space="preserve"> </w:t>
-      </w:r>
-      <w:proofErr w:type="spellStart"/>
-      <w:r>
-        <w:t>Membresia</w:t>
-      </w:r>
-      <w:proofErr w:type="spellEnd"/>
-      <w:r>
-        <w:t xml:space="preserve"> (</w:t>
+        <w:t xml:space="preserve"> Clientes (</w:t>
+      </w:r>
+      <w:proofErr w:type="spellStart"/>
+      <w:r>
+        <w:t>DPICliente</w:t>
+      </w:r>
+      <w:proofErr w:type="spellEnd"/>
+      <w:r>
+        <w:t xml:space="preserve">, </w:t>
+      </w:r>
+      <w:proofErr w:type="spellStart"/>
+      <w:r>
+        <w:t>nombreCliente</w:t>
+      </w:r>
+      <w:proofErr w:type="spellEnd"/>
+      <w:r>
+        <w:t xml:space="preserve">, </w:t>
+      </w:r>
+      <w:proofErr w:type="spellStart"/>
+      <w:r>
+        <w:t>apellidoCliente</w:t>
+      </w:r>
+      <w:proofErr w:type="spellEnd"/>
+      <w:r>
+        <w:t xml:space="preserve">, </w:t>
+      </w:r>
+      <w:proofErr w:type="spellStart"/>
+      <w:r>
+        <w:t>direccionCliente</w:t>
+      </w:r>
+      <w:proofErr w:type="spellEnd"/>
+      <w:r>
+        <w:t xml:space="preserve">, </w:t>
+      </w:r>
+      <w:proofErr w:type="spellStart"/>
+      <w:r>
+        <w:t>telefonoCliente</w:t>
+      </w:r>
+      <w:proofErr w:type="spellEnd"/>
+      <w:r>
+        <w:t xml:space="preserve">, </w:t>
       </w:r>
       <w:proofErr w:type="spellStart"/>
       <w:r>
@@ -4963,22 +5366,6 @@
       </w:r>
       <w:proofErr w:type="spellEnd"/>
       <w:r>
-        <w:t xml:space="preserve">, </w:t>
-      </w:r>
-      <w:proofErr w:type="spellStart"/>
-      <w:r>
-        <w:t>tipoMembresia</w:t>
-      </w:r>
-      <w:proofErr w:type="spellEnd"/>
-      <w:r>
-        <w:t xml:space="preserve">, </w:t>
-      </w:r>
-      <w:proofErr w:type="spellStart"/>
-      <w:r>
-        <w:t>descripcionMembresia</w:t>
-      </w:r>
-      <w:proofErr w:type="spellEnd"/>
-      <w:r>
         <w:t>)</w:t>
       </w:r>
     </w:p>
@@ -4988,11 +5375,27 @@
       </w:r>
       <w:proofErr w:type="spellStart"/>
       <w:r>
-        <w:t>value</w:t>
-      </w:r>
-      <w:proofErr w:type="spellEnd"/>
-      <w:r>
-        <w:t xml:space="preserve"> ('03', 'Bronce', 'Te da el 10% de descuento en las compras');</w:t>
+        <w:t>values</w:t>
+      </w:r>
+      <w:proofErr w:type="spellEnd"/>
+      <w:r>
+        <w:t xml:space="preserve"> ('5857856896585', 'Pablo', 'Diaz', '7ma </w:t>
+      </w:r>
+      <w:proofErr w:type="spellStart"/>
+      <w:r>
+        <w:t>av</w:t>
+      </w:r>
+      <w:proofErr w:type="spellEnd"/>
+      <w:r>
+        <w:t xml:space="preserve"> 18-02 zona 6 </w:t>
+      </w:r>
+      <w:proofErr w:type="spellStart"/>
+      <w:r>
+        <w:t>Tecpan</w:t>
+      </w:r>
+      <w:proofErr w:type="spellEnd"/>
+      <w:r>
+        <w:t>', '58965845', '3');</w:t>
       </w:r>
     </w:p>
     <w:p>
@@ -5010,15 +5413,47 @@
       </w:r>
       <w:proofErr w:type="spellEnd"/>
       <w:r>
-        <w:t xml:space="preserve"> </w:t>
-      </w:r>
-      <w:proofErr w:type="spellStart"/>
-      <w:r>
-        <w:t>Membresia</w:t>
-      </w:r>
-      <w:proofErr w:type="spellEnd"/>
-      <w:r>
-        <w:t xml:space="preserve"> (</w:t>
+        <w:t xml:space="preserve"> Clientes (</w:t>
+      </w:r>
+      <w:proofErr w:type="spellStart"/>
+      <w:r>
+        <w:t>DPICliente</w:t>
+      </w:r>
+      <w:proofErr w:type="spellEnd"/>
+      <w:r>
+        <w:t xml:space="preserve">, </w:t>
+      </w:r>
+      <w:proofErr w:type="spellStart"/>
+      <w:r>
+        <w:t>nombreCliente</w:t>
+      </w:r>
+      <w:proofErr w:type="spellEnd"/>
+      <w:r>
+        <w:t xml:space="preserve">, </w:t>
+      </w:r>
+      <w:proofErr w:type="spellStart"/>
+      <w:r>
+        <w:t>apellidoCliente</w:t>
+      </w:r>
+      <w:proofErr w:type="spellEnd"/>
+      <w:r>
+        <w:t xml:space="preserve">, </w:t>
+      </w:r>
+      <w:proofErr w:type="spellStart"/>
+      <w:r>
+        <w:t>direccionCliente</w:t>
+      </w:r>
+      <w:proofErr w:type="spellEnd"/>
+      <w:r>
+        <w:t xml:space="preserve">, </w:t>
+      </w:r>
+      <w:proofErr w:type="spellStart"/>
+      <w:r>
+        <w:t>telefonoCliente</w:t>
+      </w:r>
+      <w:proofErr w:type="spellEnd"/>
+      <w:r>
+        <w:t xml:space="preserve">, </w:t>
       </w:r>
       <w:proofErr w:type="spellStart"/>
       <w:r>
@@ -5026,22 +5461,6 @@
       </w:r>
       <w:proofErr w:type="spellEnd"/>
       <w:r>
-        <w:t xml:space="preserve">, </w:t>
-      </w:r>
-      <w:proofErr w:type="spellStart"/>
-      <w:r>
-        <w:t>tipoMembresia</w:t>
-      </w:r>
-      <w:proofErr w:type="spellEnd"/>
-      <w:r>
-        <w:t xml:space="preserve">, </w:t>
-      </w:r>
-      <w:proofErr w:type="spellStart"/>
-      <w:r>
-        <w:t>descripcionMembresia</w:t>
-      </w:r>
-      <w:proofErr w:type="spellEnd"/>
-      <w:r>
         <w:t>)</w:t>
       </w:r>
     </w:p>
@@ -5051,19 +5470,35 @@
       </w:r>
       <w:proofErr w:type="spellStart"/>
       <w:r>
-        <w:t>value</w:t>
-      </w:r>
-      <w:proofErr w:type="spellEnd"/>
-      <w:r>
-        <w:t xml:space="preserve"> ('04', '</w:t>
-      </w:r>
-      <w:proofErr w:type="spellStart"/>
-      <w:r>
-        <w:t>Platinium</w:t>
-      </w:r>
-      <w:proofErr w:type="spellEnd"/>
-      <w:r>
-        <w:t>', 'Te da el 75% de descuento en las compras');</w:t>
+        <w:t>values</w:t>
+      </w:r>
+      <w:proofErr w:type="spellEnd"/>
+      <w:r>
+        <w:t xml:space="preserve"> ('2547858965856', 'Estuardo',  '</w:t>
+      </w:r>
+      <w:proofErr w:type="spellStart"/>
+      <w:r>
+        <w:t>Gomez</w:t>
+      </w:r>
+      <w:proofErr w:type="spellEnd"/>
+      <w:r>
+        <w:t xml:space="preserve">', '2da </w:t>
+      </w:r>
+      <w:proofErr w:type="spellStart"/>
+      <w:r>
+        <w:t>av</w:t>
+      </w:r>
+      <w:proofErr w:type="spellEnd"/>
+      <w:r>
+        <w:t xml:space="preserve"> 20-45 zona 2 </w:t>
+      </w:r>
+      <w:proofErr w:type="spellStart"/>
+      <w:r>
+        <w:t>Amatitlan</w:t>
+      </w:r>
+      <w:proofErr w:type="spellEnd"/>
+      <w:r>
+        <w:t>', '54214585', '4');</w:t>
       </w:r>
     </w:p>
     <w:p>
@@ -5081,15 +5516,47 @@
       </w:r>
       <w:proofErr w:type="spellEnd"/>
       <w:r>
-        <w:t xml:space="preserve"> </w:t>
-      </w:r>
-      <w:proofErr w:type="spellStart"/>
-      <w:r>
-        <w:t>Membresia</w:t>
-      </w:r>
-      <w:proofErr w:type="spellEnd"/>
-      <w:r>
-        <w:t xml:space="preserve"> (</w:t>
+        <w:t xml:space="preserve"> Clientes (</w:t>
+      </w:r>
+      <w:proofErr w:type="spellStart"/>
+      <w:r>
+        <w:t>DPICliente</w:t>
+      </w:r>
+      <w:proofErr w:type="spellEnd"/>
+      <w:r>
+        <w:t xml:space="preserve">, </w:t>
+      </w:r>
+      <w:proofErr w:type="spellStart"/>
+      <w:r>
+        <w:t>nombreCliente</w:t>
+      </w:r>
+      <w:proofErr w:type="spellEnd"/>
+      <w:r>
+        <w:t xml:space="preserve">, </w:t>
+      </w:r>
+      <w:proofErr w:type="spellStart"/>
+      <w:r>
+        <w:t>apellidoCliente</w:t>
+      </w:r>
+      <w:proofErr w:type="spellEnd"/>
+      <w:r>
+        <w:t xml:space="preserve">, </w:t>
+      </w:r>
+      <w:proofErr w:type="spellStart"/>
+      <w:r>
+        <w:t>direccionCliente</w:t>
+      </w:r>
+      <w:proofErr w:type="spellEnd"/>
+      <w:r>
+        <w:t xml:space="preserve">, </w:t>
+      </w:r>
+      <w:proofErr w:type="spellStart"/>
+      <w:r>
+        <w:t>telefonoCliente</w:t>
+      </w:r>
+      <w:proofErr w:type="spellEnd"/>
+      <w:r>
+        <w:t xml:space="preserve">, </w:t>
       </w:r>
       <w:proofErr w:type="spellStart"/>
       <w:r>
@@ -5097,22 +5564,6 @@
       </w:r>
       <w:proofErr w:type="spellEnd"/>
       <w:r>
-        <w:t xml:space="preserve">, </w:t>
-      </w:r>
-      <w:proofErr w:type="spellStart"/>
-      <w:r>
-        <w:t>tipoMembresia</w:t>
-      </w:r>
-      <w:proofErr w:type="spellEnd"/>
-      <w:r>
-        <w:t xml:space="preserve">, </w:t>
-      </w:r>
-      <w:proofErr w:type="spellStart"/>
-      <w:r>
-        <w:t>descripcionMembresia</w:t>
-      </w:r>
-      <w:proofErr w:type="spellEnd"/>
-      <w:r>
         <w:t>)</w:t>
       </w:r>
     </w:p>
@@ -5122,19 +5573,298 @@
       </w:r>
       <w:proofErr w:type="spellStart"/>
       <w:r>
-        <w:t>value</w:t>
-      </w:r>
-      <w:proofErr w:type="spellEnd"/>
-      <w:r>
-        <w:t xml:space="preserve"> ('05', 'Normal', 'Te da </w:t>
-      </w:r>
-      <w:proofErr w:type="spellStart"/>
-      <w:r>
-        <w:t>pts</w:t>
-      </w:r>
-      <w:proofErr w:type="spellEnd"/>
-      <w:r>
-        <w:t xml:space="preserve"> los que podes canjear un postre gratis');</w:t>
+        <w:t>values</w:t>
+      </w:r>
+      <w:proofErr w:type="spellEnd"/>
+      <w:r>
+        <w:t xml:space="preserve"> ('5232415214520', 'Antonio', '</w:t>
+      </w:r>
+      <w:proofErr w:type="spellStart"/>
+      <w:r>
+        <w:t>Garcia</w:t>
+      </w:r>
+      <w:proofErr w:type="spellEnd"/>
+      <w:r>
+        <w:t xml:space="preserve">', '4ta </w:t>
+      </w:r>
+      <w:proofErr w:type="spellStart"/>
+      <w:r>
+        <w:t>av</w:t>
+      </w:r>
+      <w:proofErr w:type="spellEnd"/>
+      <w:r>
+        <w:t xml:space="preserve"> 15-20 zona 5Villanueva', '85696325', '5');</w:t>
+      </w:r>
+    </w:p>
+    <w:p/>
+    <w:p>
+      <w:proofErr w:type="spellStart"/>
+      <w:r>
+        <w:t>select</w:t>
+      </w:r>
+      <w:proofErr w:type="spellEnd"/>
+      <w:r>
+        <w:t xml:space="preserve"> * </w:t>
+      </w:r>
+      <w:proofErr w:type="spellStart"/>
+      <w:r>
+        <w:t>from</w:t>
+      </w:r>
+      <w:proofErr w:type="spellEnd"/>
+      <w:r>
+        <w:t xml:space="preserve"> Clientes;</w:t>
+      </w:r>
+    </w:p>
+    <w:p/>
+    <w:p>
+      <w:proofErr w:type="spellStart"/>
+      <w:r>
+        <w:t>insert</w:t>
+      </w:r>
+      <w:proofErr w:type="spellEnd"/>
+      <w:r>
+        <w:t xml:space="preserve"> </w:t>
+      </w:r>
+      <w:proofErr w:type="spellStart"/>
+      <w:r>
+        <w:t>into</w:t>
+      </w:r>
+      <w:proofErr w:type="spellEnd"/>
+      <w:r>
+        <w:t xml:space="preserve"> Marcas (</w:t>
+      </w:r>
+      <w:proofErr w:type="spellStart"/>
+      <w:r>
+        <w:t>nombreMarca</w:t>
+      </w:r>
+      <w:proofErr w:type="spellEnd"/>
+      <w:r>
+        <w:t xml:space="preserve">, </w:t>
+      </w:r>
+      <w:proofErr w:type="spellStart"/>
+      <w:r>
+        <w:t>codigoProveedor</w:t>
+      </w:r>
+      <w:proofErr w:type="spellEnd"/>
+      <w:r>
+        <w:t xml:space="preserve">) </w:t>
+      </w:r>
+    </w:p>
+    <w:p>
+      <w:r>
+        <w:tab/>
+      </w:r>
+      <w:proofErr w:type="spellStart"/>
+      <w:r>
+        <w:t>values</w:t>
+      </w:r>
+      <w:proofErr w:type="spellEnd"/>
+      <w:r>
+        <w:t xml:space="preserve"> ('</w:t>
+      </w:r>
+      <w:proofErr w:type="spellStart"/>
+      <w:r>
+        <w:t>Pops</w:t>
+      </w:r>
+      <w:proofErr w:type="spellEnd"/>
+      <w:r>
+        <w:t>', '1');</w:t>
+      </w:r>
+    </w:p>
+    <w:p>
+      <w:proofErr w:type="spellStart"/>
+      <w:r>
+        <w:t>insert</w:t>
+      </w:r>
+      <w:proofErr w:type="spellEnd"/>
+      <w:r>
+        <w:t xml:space="preserve"> </w:t>
+      </w:r>
+      <w:proofErr w:type="spellStart"/>
+      <w:r>
+        <w:t>into</w:t>
+      </w:r>
+      <w:proofErr w:type="spellEnd"/>
+      <w:r>
+        <w:t xml:space="preserve"> Marcas (</w:t>
+      </w:r>
+      <w:proofErr w:type="spellStart"/>
+      <w:r>
+        <w:t>nombreMarca</w:t>
+      </w:r>
+      <w:proofErr w:type="spellEnd"/>
+      <w:r>
+        <w:t xml:space="preserve">, </w:t>
+      </w:r>
+      <w:proofErr w:type="spellStart"/>
+      <w:r>
+        <w:t>codigoProveedor</w:t>
+      </w:r>
+      <w:proofErr w:type="spellEnd"/>
+      <w:r>
+        <w:t xml:space="preserve">) </w:t>
+      </w:r>
+    </w:p>
+    <w:p>
+      <w:r>
+        <w:tab/>
+      </w:r>
+      <w:proofErr w:type="spellStart"/>
+      <w:r>
+        <w:t>values</w:t>
+      </w:r>
+      <w:proofErr w:type="spellEnd"/>
+      <w:r>
+        <w:t xml:space="preserve"> ('Doña Lupe', '2');</w:t>
+      </w:r>
+    </w:p>
+    <w:p>
+      <w:proofErr w:type="spellStart"/>
+      <w:r>
+        <w:t>insert</w:t>
+      </w:r>
+      <w:proofErr w:type="spellEnd"/>
+      <w:r>
+        <w:t xml:space="preserve"> </w:t>
+      </w:r>
+      <w:proofErr w:type="spellStart"/>
+      <w:r>
+        <w:t>into</w:t>
+      </w:r>
+      <w:proofErr w:type="spellEnd"/>
+      <w:r>
+        <w:t xml:space="preserve"> Marcas (</w:t>
+      </w:r>
+      <w:proofErr w:type="spellStart"/>
+      <w:r>
+        <w:t>nombreMarca</w:t>
+      </w:r>
+      <w:proofErr w:type="spellEnd"/>
+      <w:r>
+        <w:t xml:space="preserve">, </w:t>
+      </w:r>
+      <w:proofErr w:type="spellStart"/>
+      <w:r>
+        <w:t>codigoProveedor</w:t>
+      </w:r>
+      <w:proofErr w:type="spellEnd"/>
+      <w:r>
+        <w:t xml:space="preserve">) </w:t>
+      </w:r>
+    </w:p>
+    <w:p>
+      <w:r>
+        <w:tab/>
+      </w:r>
+      <w:proofErr w:type="spellStart"/>
+      <w:r>
+        <w:t>values</w:t>
+      </w:r>
+      <w:proofErr w:type="spellEnd"/>
+      <w:r>
+        <w:t xml:space="preserve"> ('Sonrisas', '3');</w:t>
+      </w:r>
+    </w:p>
+    <w:p>
+      <w:proofErr w:type="spellStart"/>
+      <w:r>
+        <w:t>insert</w:t>
+      </w:r>
+      <w:proofErr w:type="spellEnd"/>
+      <w:r>
+        <w:t xml:space="preserve"> </w:t>
+      </w:r>
+      <w:proofErr w:type="spellStart"/>
+      <w:r>
+        <w:t>into</w:t>
+      </w:r>
+      <w:proofErr w:type="spellEnd"/>
+      <w:r>
+        <w:t xml:space="preserve"> Marcas (</w:t>
+      </w:r>
+      <w:proofErr w:type="spellStart"/>
+      <w:r>
+        <w:t>nombreMarca</w:t>
+      </w:r>
+      <w:proofErr w:type="spellEnd"/>
+      <w:r>
+        <w:t xml:space="preserve">, </w:t>
+      </w:r>
+      <w:proofErr w:type="spellStart"/>
+      <w:r>
+        <w:t>codigoProveedor</w:t>
+      </w:r>
+      <w:proofErr w:type="spellEnd"/>
+      <w:r>
+        <w:t xml:space="preserve">) </w:t>
+      </w:r>
+    </w:p>
+    <w:p>
+      <w:r>
+        <w:tab/>
+      </w:r>
+      <w:proofErr w:type="spellStart"/>
+      <w:r>
+        <w:t>values</w:t>
+      </w:r>
+      <w:proofErr w:type="spellEnd"/>
+      <w:r>
+        <w:t xml:space="preserve"> ('</w:t>
+      </w:r>
+      <w:proofErr w:type="spellStart"/>
+      <w:r>
+        <w:t>Delipostres</w:t>
+      </w:r>
+      <w:proofErr w:type="spellEnd"/>
+      <w:r>
+        <w:t>', '4');</w:t>
+      </w:r>
+    </w:p>
+    <w:p>
+      <w:proofErr w:type="spellStart"/>
+      <w:r>
+        <w:t>insert</w:t>
+      </w:r>
+      <w:proofErr w:type="spellEnd"/>
+      <w:r>
+        <w:t xml:space="preserve"> </w:t>
+      </w:r>
+      <w:proofErr w:type="spellStart"/>
+      <w:r>
+        <w:t>into</w:t>
+      </w:r>
+      <w:proofErr w:type="spellEnd"/>
+      <w:r>
+        <w:t xml:space="preserve"> Marcas (</w:t>
+      </w:r>
+      <w:proofErr w:type="spellStart"/>
+      <w:r>
+        <w:t>nombreMarca</w:t>
+      </w:r>
+      <w:proofErr w:type="spellEnd"/>
+      <w:r>
+        <w:t xml:space="preserve">, </w:t>
+      </w:r>
+      <w:proofErr w:type="spellStart"/>
+      <w:r>
+        <w:t>codigoProveedor</w:t>
+      </w:r>
+      <w:proofErr w:type="spellEnd"/>
+      <w:r>
+        <w:t xml:space="preserve">) </w:t>
+      </w:r>
+    </w:p>
+    <w:p>
+      <w:r>
+        <w:tab/>
+      </w:r>
+      <w:proofErr w:type="spellStart"/>
+      <w:r>
+        <w:t>values</w:t>
+      </w:r>
+      <w:proofErr w:type="spellEnd"/>
+      <w:r>
+        <w:t xml:space="preserve"> ('La granja', '5');</w:t>
       </w:r>
     </w:p>
     <w:p>
@@ -5157,15 +5887,310 @@
       </w:r>
       <w:proofErr w:type="spellEnd"/>
       <w:r>
-        <w:t xml:space="preserve"> </w:t>
-      </w:r>
-      <w:proofErr w:type="spellStart"/>
-      <w:r>
-        <w:t>Membresia</w:t>
-      </w:r>
-      <w:proofErr w:type="spellEnd"/>
-      <w:r>
-        <w:t>;</w:t>
+        <w:t xml:space="preserve"> Marcas;</w:t>
+      </w:r>
+    </w:p>
+    <w:p>
+      <w:r>
+        <w:t xml:space="preserve">    </w:t>
+      </w:r>
+    </w:p>
+    <w:p>
+      <w:proofErr w:type="spellStart"/>
+      <w:r>
+        <w:t>insert</w:t>
+      </w:r>
+      <w:proofErr w:type="spellEnd"/>
+      <w:r>
+        <w:t xml:space="preserve"> </w:t>
+      </w:r>
+      <w:proofErr w:type="spellStart"/>
+      <w:r>
+        <w:t>into</w:t>
+      </w:r>
+      <w:proofErr w:type="spellEnd"/>
+      <w:r>
+        <w:t xml:space="preserve"> Productos (</w:t>
+      </w:r>
+      <w:proofErr w:type="spellStart"/>
+      <w:r>
+        <w:t>nombreProducto</w:t>
+      </w:r>
+      <w:proofErr w:type="spellEnd"/>
+      <w:r>
+        <w:t xml:space="preserve">, precio, stock, </w:t>
+      </w:r>
+      <w:proofErr w:type="spellStart"/>
+      <w:r>
+        <w:t>codigoMarca</w:t>
+      </w:r>
+      <w:proofErr w:type="spellEnd"/>
+      <w:r>
+        <w:t xml:space="preserve">, </w:t>
+      </w:r>
+      <w:proofErr w:type="spellStart"/>
+      <w:r>
+        <w:t>codigoCategoria</w:t>
+      </w:r>
+      <w:proofErr w:type="spellEnd"/>
+      <w:r>
+        <w:t xml:space="preserve">) </w:t>
+      </w:r>
+    </w:p>
+    <w:p>
+      <w:r>
+        <w:tab/>
+      </w:r>
+      <w:proofErr w:type="spellStart"/>
+      <w:r>
+        <w:t>values</w:t>
+      </w:r>
+      <w:proofErr w:type="spellEnd"/>
+      <w:r>
+        <w:t xml:space="preserve"> ('Huevos Rancheros', '900.00', '30', '1', '1');</w:t>
+      </w:r>
+    </w:p>
+    <w:p>
+      <w:proofErr w:type="spellStart"/>
+      <w:r>
+        <w:t>insert</w:t>
+      </w:r>
+      <w:proofErr w:type="spellEnd"/>
+      <w:r>
+        <w:t xml:space="preserve"> </w:t>
+      </w:r>
+      <w:proofErr w:type="spellStart"/>
+      <w:r>
+        <w:t>into</w:t>
+      </w:r>
+      <w:proofErr w:type="spellEnd"/>
+      <w:r>
+        <w:t xml:space="preserve"> Productos (</w:t>
+      </w:r>
+      <w:proofErr w:type="spellStart"/>
+      <w:r>
+        <w:t>nombreProducto</w:t>
+      </w:r>
+      <w:proofErr w:type="spellEnd"/>
+      <w:r>
+        <w:t xml:space="preserve">, precio, stock, </w:t>
+      </w:r>
+      <w:proofErr w:type="spellStart"/>
+      <w:r>
+        <w:t>codigoMarca</w:t>
+      </w:r>
+      <w:proofErr w:type="spellEnd"/>
+      <w:r>
+        <w:t xml:space="preserve">, </w:t>
+      </w:r>
+      <w:proofErr w:type="spellStart"/>
+      <w:r>
+        <w:t>codigoCategoria</w:t>
+      </w:r>
+      <w:proofErr w:type="spellEnd"/>
+      <w:r>
+        <w:t xml:space="preserve">) </w:t>
+      </w:r>
+    </w:p>
+    <w:p>
+      <w:r>
+        <w:tab/>
+      </w:r>
+      <w:proofErr w:type="spellStart"/>
+      <w:r>
+        <w:t>values</w:t>
+      </w:r>
+      <w:proofErr w:type="spellEnd"/>
+      <w:r>
+        <w:t xml:space="preserve"> ('Divorciados', '500.00', '20', '2', '2');</w:t>
+      </w:r>
+    </w:p>
+    <w:p>
+      <w:proofErr w:type="spellStart"/>
+      <w:r>
+        <w:t>insert</w:t>
+      </w:r>
+      <w:proofErr w:type="spellEnd"/>
+      <w:r>
+        <w:t xml:space="preserve"> </w:t>
+      </w:r>
+      <w:proofErr w:type="spellStart"/>
+      <w:r>
+        <w:t>into</w:t>
+      </w:r>
+      <w:proofErr w:type="spellEnd"/>
+      <w:r>
+        <w:t xml:space="preserve"> Productos (</w:t>
+      </w:r>
+      <w:proofErr w:type="spellStart"/>
+      <w:r>
+        <w:t>nombreProducto</w:t>
+      </w:r>
+      <w:proofErr w:type="spellEnd"/>
+      <w:r>
+        <w:t xml:space="preserve">, precio, stock, </w:t>
+      </w:r>
+      <w:proofErr w:type="spellStart"/>
+      <w:r>
+        <w:t>codigoMarca</w:t>
+      </w:r>
+      <w:proofErr w:type="spellEnd"/>
+      <w:r>
+        <w:t xml:space="preserve">, </w:t>
+      </w:r>
+      <w:proofErr w:type="spellStart"/>
+      <w:r>
+        <w:t>codigoCategoria</w:t>
+      </w:r>
+      <w:proofErr w:type="spellEnd"/>
+      <w:r>
+        <w:t xml:space="preserve">) </w:t>
+      </w:r>
+    </w:p>
+    <w:p>
+      <w:r>
+        <w:tab/>
+      </w:r>
+      <w:proofErr w:type="spellStart"/>
+      <w:r>
+        <w:t>values</w:t>
+      </w:r>
+      <w:proofErr w:type="spellEnd"/>
+      <w:r>
+        <w:t xml:space="preserve"> ('Pollo en Crema', '450.00', '30', '3', '3');</w:t>
+      </w:r>
+    </w:p>
+    <w:p>
+      <w:proofErr w:type="spellStart"/>
+      <w:r>
+        <w:t>insert</w:t>
+      </w:r>
+      <w:proofErr w:type="spellEnd"/>
+      <w:r>
+        <w:t xml:space="preserve"> </w:t>
+      </w:r>
+      <w:proofErr w:type="spellStart"/>
+      <w:r>
+        <w:t>into</w:t>
+      </w:r>
+      <w:proofErr w:type="spellEnd"/>
+      <w:r>
+        <w:t xml:space="preserve"> Productos (</w:t>
+      </w:r>
+      <w:proofErr w:type="spellStart"/>
+      <w:r>
+        <w:t>nombreProducto</w:t>
+      </w:r>
+      <w:proofErr w:type="spellEnd"/>
+      <w:r>
+        <w:t xml:space="preserve">, precio, stock, </w:t>
+      </w:r>
+      <w:proofErr w:type="spellStart"/>
+      <w:r>
+        <w:t>codigoMarca</w:t>
+      </w:r>
+      <w:proofErr w:type="spellEnd"/>
+      <w:r>
+        <w:t xml:space="preserve">, </w:t>
+      </w:r>
+      <w:proofErr w:type="spellStart"/>
+      <w:r>
+        <w:t>codigoCategoria</w:t>
+      </w:r>
+      <w:proofErr w:type="spellEnd"/>
+      <w:r>
+        <w:t xml:space="preserve">) </w:t>
+      </w:r>
+    </w:p>
+    <w:p>
+      <w:r>
+        <w:tab/>
+      </w:r>
+      <w:proofErr w:type="spellStart"/>
+      <w:r>
+        <w:t>values</w:t>
+      </w:r>
+      <w:proofErr w:type="spellEnd"/>
+      <w:r>
+        <w:t xml:space="preserve"> ('Costilla', '1500.00', '25', '4', '4');</w:t>
+      </w:r>
+    </w:p>
+    <w:p>
+      <w:proofErr w:type="spellStart"/>
+      <w:r>
+        <w:t>insert</w:t>
+      </w:r>
+      <w:proofErr w:type="spellEnd"/>
+      <w:r>
+        <w:t xml:space="preserve"> </w:t>
+      </w:r>
+      <w:proofErr w:type="spellStart"/>
+      <w:r>
+        <w:t>into</w:t>
+      </w:r>
+      <w:proofErr w:type="spellEnd"/>
+      <w:r>
+        <w:t xml:space="preserve"> Productos (</w:t>
+      </w:r>
+      <w:proofErr w:type="spellStart"/>
+      <w:r>
+        <w:t>nombreProducto</w:t>
+      </w:r>
+      <w:proofErr w:type="spellEnd"/>
+      <w:r>
+        <w:t xml:space="preserve">, precio, stock, </w:t>
+      </w:r>
+      <w:proofErr w:type="spellStart"/>
+      <w:r>
+        <w:t>codigoMarca</w:t>
+      </w:r>
+      <w:proofErr w:type="spellEnd"/>
+      <w:r>
+        <w:t xml:space="preserve">, </w:t>
+      </w:r>
+      <w:proofErr w:type="spellStart"/>
+      <w:r>
+        <w:t>codigoCategoria</w:t>
+      </w:r>
+      <w:proofErr w:type="spellEnd"/>
+      <w:r>
+        <w:t xml:space="preserve">) </w:t>
+      </w:r>
+    </w:p>
+    <w:p>
+      <w:r>
+        <w:tab/>
+      </w:r>
+      <w:proofErr w:type="spellStart"/>
+      <w:r>
+        <w:t>values</w:t>
+      </w:r>
+      <w:proofErr w:type="spellEnd"/>
+      <w:r>
+        <w:t xml:space="preserve"> ('Pastelitos', '500.00', '50', '5', '5');</w:t>
+      </w:r>
+    </w:p>
+    <w:p>
+      <w:r>
+        <w:t xml:space="preserve">    </w:t>
+      </w:r>
+    </w:p>
+    <w:p>
+      <w:proofErr w:type="spellStart"/>
+      <w:r>
+        <w:t>select</w:t>
+      </w:r>
+      <w:proofErr w:type="spellEnd"/>
+      <w:r>
+        <w:t xml:space="preserve"> * </w:t>
+      </w:r>
+      <w:proofErr w:type="spellStart"/>
+      <w:r>
+        <w:t>from</w:t>
+      </w:r>
+      <w:proofErr w:type="spellEnd"/>
+      <w:r>
+        <w:t xml:space="preserve"> Productos;</w:t>
       </w:r>
     </w:p>
     <w:p/>
@@ -5184,51 +6209,51 @@
       </w:r>
       <w:proofErr w:type="spellEnd"/>
       <w:r>
-        <w:t xml:space="preserve"> Clientes (</w:t>
-      </w:r>
-      <w:proofErr w:type="spellStart"/>
-      <w:r>
-        <w:t>DPICliente</w:t>
-      </w:r>
-      <w:proofErr w:type="spellEnd"/>
-      <w:r>
-        <w:t xml:space="preserve">, </w:t>
-      </w:r>
-      <w:proofErr w:type="spellStart"/>
-      <w:r>
-        <w:t>nombresCliente</w:t>
-      </w:r>
-      <w:proofErr w:type="spellEnd"/>
-      <w:r>
-        <w:t xml:space="preserve">, </w:t>
-      </w:r>
-      <w:proofErr w:type="spellStart"/>
-      <w:r>
-        <w:t>apellidosCliente</w:t>
-      </w:r>
-      <w:proofErr w:type="spellEnd"/>
-      <w:r>
-        <w:t xml:space="preserve">, </w:t>
-      </w:r>
-      <w:proofErr w:type="spellStart"/>
-      <w:r>
-        <w:t>direccionCliente</w:t>
-      </w:r>
-      <w:proofErr w:type="spellEnd"/>
-      <w:r>
-        <w:t xml:space="preserve">, </w:t>
-      </w:r>
-      <w:proofErr w:type="spellStart"/>
-      <w:r>
-        <w:t>telefonoCliente</w:t>
-      </w:r>
-      <w:proofErr w:type="spellEnd"/>
-      <w:r>
-        <w:t xml:space="preserve">, </w:t>
-      </w:r>
-      <w:proofErr w:type="spellStart"/>
-      <w:r>
-        <w:t>codigoMembresia</w:t>
+        <w:t xml:space="preserve"> Empleados (</w:t>
+      </w:r>
+      <w:proofErr w:type="spellStart"/>
+      <w:r>
+        <w:t>DPIEmpleado</w:t>
+      </w:r>
+      <w:proofErr w:type="spellEnd"/>
+      <w:r>
+        <w:t xml:space="preserve">, </w:t>
+      </w:r>
+      <w:proofErr w:type="spellStart"/>
+      <w:r>
+        <w:t>nombreEmpleado</w:t>
+      </w:r>
+      <w:proofErr w:type="spellEnd"/>
+      <w:r>
+        <w:t xml:space="preserve">, </w:t>
+      </w:r>
+      <w:proofErr w:type="spellStart"/>
+      <w:r>
+        <w:t>apellidoEmpleado</w:t>
+      </w:r>
+      <w:proofErr w:type="spellEnd"/>
+      <w:r>
+        <w:t xml:space="preserve">, </w:t>
+      </w:r>
+      <w:proofErr w:type="spellStart"/>
+      <w:r>
+        <w:t>telefonoEmpleado</w:t>
+      </w:r>
+      <w:proofErr w:type="spellEnd"/>
+      <w:r>
+        <w:t xml:space="preserve">, usuario, </w:t>
+      </w:r>
+      <w:proofErr w:type="spellStart"/>
+      <w:r>
+        <w:t>codigoCargo</w:t>
+      </w:r>
+      <w:proofErr w:type="spellEnd"/>
+      <w:r>
+        <w:t xml:space="preserve">, </w:t>
+      </w:r>
+      <w:proofErr w:type="spellStart"/>
+      <w:r>
+        <w:t>codigoSucursal</w:t>
       </w:r>
       <w:proofErr w:type="spellEnd"/>
       <w:r>
@@ -5237,6 +6262,7 @@
     </w:p>
     <w:p>
       <w:r>
+        <w:lastRenderedPageBreak/>
         <w:tab/>
       </w:r>
       <w:proofErr w:type="spellStart"/>
@@ -5245,15 +6271,7 @@
       </w:r>
       <w:proofErr w:type="spellEnd"/>
       <w:r>
-        <w:t xml:space="preserve"> ('5854758589523', 'Pedro', 'Armas', '3ra </w:t>
-      </w:r>
-      <w:proofErr w:type="spellStart"/>
-      <w:r>
-        <w:t>av</w:t>
-      </w:r>
-      <w:proofErr w:type="spellEnd"/>
-      <w:r>
-        <w:t xml:space="preserve"> 11-05 zona 4 Guatemala', '85787896', '01');</w:t>
+        <w:t xml:space="preserve"> ('2547856589589', 'Angel' , 'Villanueva', '54747858', 'avillanueva', '1', '1');</w:t>
       </w:r>
     </w:p>
     <w:p>
@@ -5271,55 +6289,55 @@
       </w:r>
       <w:proofErr w:type="spellEnd"/>
       <w:r>
-        <w:t xml:space="preserve"> Clientes (</w:t>
-      </w:r>
-      <w:proofErr w:type="spellStart"/>
-      <w:r>
-        <w:t>DPICliente</w:t>
-      </w:r>
-      <w:proofErr w:type="spellEnd"/>
-      <w:r>
-        <w:t xml:space="preserve">, </w:t>
-      </w:r>
-      <w:proofErr w:type="spellStart"/>
-      <w:r>
-        <w:t>nombresCliente</w:t>
-      </w:r>
-      <w:proofErr w:type="spellEnd"/>
-      <w:r>
-        <w:t xml:space="preserve">, </w:t>
-      </w:r>
-      <w:proofErr w:type="spellStart"/>
-      <w:r>
-        <w:t>apellidosCliente</w:t>
-      </w:r>
-      <w:proofErr w:type="spellEnd"/>
-      <w:r>
-        <w:t xml:space="preserve">, </w:t>
-      </w:r>
-      <w:proofErr w:type="spellStart"/>
-      <w:r>
-        <w:t>direccionCliente</w:t>
-      </w:r>
-      <w:proofErr w:type="spellEnd"/>
-      <w:r>
-        <w:t xml:space="preserve">, </w:t>
-      </w:r>
-      <w:proofErr w:type="spellStart"/>
-      <w:r>
-        <w:t>telefonoCliente</w:t>
-      </w:r>
-      <w:proofErr w:type="spellEnd"/>
-      <w:r>
-        <w:t xml:space="preserve">, </w:t>
-      </w:r>
-      <w:proofErr w:type="spellStart"/>
-      <w:r>
-        <w:t>codigoMembresia</w:t>
-      </w:r>
-      <w:proofErr w:type="spellEnd"/>
-      <w:r>
-        <w:t>)</w:t>
+        <w:t xml:space="preserve"> Empleados (</w:t>
+      </w:r>
+      <w:proofErr w:type="spellStart"/>
+      <w:r>
+        <w:t>DPIEmpleado</w:t>
+      </w:r>
+      <w:proofErr w:type="spellEnd"/>
+      <w:r>
+        <w:t xml:space="preserve">, </w:t>
+      </w:r>
+      <w:proofErr w:type="spellStart"/>
+      <w:r>
+        <w:t>nombreEmpleado</w:t>
+      </w:r>
+      <w:proofErr w:type="spellEnd"/>
+      <w:r>
+        <w:t xml:space="preserve">, </w:t>
+      </w:r>
+      <w:proofErr w:type="spellStart"/>
+      <w:r>
+        <w:t>apellidoEmpleado</w:t>
+      </w:r>
+      <w:proofErr w:type="spellEnd"/>
+      <w:r>
+        <w:t xml:space="preserve">, </w:t>
+      </w:r>
+      <w:proofErr w:type="spellStart"/>
+      <w:r>
+        <w:t>telefonoEmpleado</w:t>
+      </w:r>
+      <w:proofErr w:type="spellEnd"/>
+      <w:r>
+        <w:t xml:space="preserve">, usuario, </w:t>
+      </w:r>
+      <w:proofErr w:type="spellStart"/>
+      <w:r>
+        <w:t>codigoCargo</w:t>
+      </w:r>
+      <w:proofErr w:type="spellEnd"/>
+      <w:r>
+        <w:t xml:space="preserve">, </w:t>
+      </w:r>
+      <w:proofErr w:type="spellStart"/>
+      <w:r>
+        <w:t>codigoSucursal</w:t>
+      </w:r>
+      <w:proofErr w:type="spellEnd"/>
+      <w:r>
+        <w:t xml:space="preserve">) </w:t>
       </w:r>
     </w:p>
     <w:p>
@@ -5332,15 +6350,15 @@
       </w:r>
       <w:proofErr w:type="spellEnd"/>
       <w:r>
-        <w:t xml:space="preserve"> ('8547574858565', 'Alexander' , 'Alessandro', '5ta </w:t>
-      </w:r>
-      <w:proofErr w:type="spellStart"/>
-      <w:r>
-        <w:t>av</w:t>
-      </w:r>
-      <w:proofErr w:type="spellEnd"/>
-      <w:r>
-        <w:t xml:space="preserve"> 12-10 zona 14 Guatemala', '85685475', '02');</w:t>
+        <w:t xml:space="preserve"> ('5889658568965', 'Patrick', 'Villatoro', '58547478', '</w:t>
+      </w:r>
+      <w:proofErr w:type="spellStart"/>
+      <w:r>
+        <w:t>pvillatoro</w:t>
+      </w:r>
+      <w:proofErr w:type="spellEnd"/>
+      <w:r>
+        <w:t>', '2', '2');</w:t>
       </w:r>
     </w:p>
     <w:p>
@@ -5358,55 +6376,55 @@
       </w:r>
       <w:proofErr w:type="spellEnd"/>
       <w:r>
-        <w:t xml:space="preserve"> Clientes (</w:t>
-      </w:r>
-      <w:proofErr w:type="spellStart"/>
-      <w:r>
-        <w:t>DPICliente</w:t>
-      </w:r>
-      <w:proofErr w:type="spellEnd"/>
-      <w:r>
-        <w:t xml:space="preserve">, </w:t>
-      </w:r>
-      <w:proofErr w:type="spellStart"/>
-      <w:r>
-        <w:t>nombresCliente</w:t>
-      </w:r>
-      <w:proofErr w:type="spellEnd"/>
-      <w:r>
-        <w:t xml:space="preserve">, </w:t>
-      </w:r>
-      <w:proofErr w:type="spellStart"/>
-      <w:r>
-        <w:t>apellidosCliente</w:t>
-      </w:r>
-      <w:proofErr w:type="spellEnd"/>
-      <w:r>
-        <w:t xml:space="preserve">, </w:t>
-      </w:r>
-      <w:proofErr w:type="spellStart"/>
-      <w:r>
-        <w:t>direccionCliente</w:t>
-      </w:r>
-      <w:proofErr w:type="spellEnd"/>
-      <w:r>
-        <w:t xml:space="preserve">, </w:t>
-      </w:r>
-      <w:proofErr w:type="spellStart"/>
-      <w:r>
-        <w:t>telefonoCliente</w:t>
-      </w:r>
-      <w:proofErr w:type="spellEnd"/>
-      <w:r>
-        <w:t xml:space="preserve">, </w:t>
-      </w:r>
-      <w:proofErr w:type="spellStart"/>
-      <w:r>
-        <w:t>codigoMembresia</w:t>
-      </w:r>
-      <w:proofErr w:type="spellEnd"/>
-      <w:r>
-        <w:t>)</w:t>
+        <w:t xml:space="preserve"> Empleados (</w:t>
+      </w:r>
+      <w:proofErr w:type="spellStart"/>
+      <w:r>
+        <w:t>DPIEmpleado</w:t>
+      </w:r>
+      <w:proofErr w:type="spellEnd"/>
+      <w:r>
+        <w:t xml:space="preserve">, </w:t>
+      </w:r>
+      <w:proofErr w:type="spellStart"/>
+      <w:r>
+        <w:t>nombreEmpleado</w:t>
+      </w:r>
+      <w:proofErr w:type="spellEnd"/>
+      <w:r>
+        <w:t xml:space="preserve">, </w:t>
+      </w:r>
+      <w:proofErr w:type="spellStart"/>
+      <w:r>
+        <w:t>apellidoEmpleado</w:t>
+      </w:r>
+      <w:proofErr w:type="spellEnd"/>
+      <w:r>
+        <w:t xml:space="preserve">, </w:t>
+      </w:r>
+      <w:proofErr w:type="spellStart"/>
+      <w:r>
+        <w:t>telefonoEmpleado</w:t>
+      </w:r>
+      <w:proofErr w:type="spellEnd"/>
+      <w:r>
+        <w:t xml:space="preserve">, usuario, </w:t>
+      </w:r>
+      <w:proofErr w:type="spellStart"/>
+      <w:r>
+        <w:t>codigoCargo</w:t>
+      </w:r>
+      <w:proofErr w:type="spellEnd"/>
+      <w:r>
+        <w:t xml:space="preserve">, </w:t>
+      </w:r>
+      <w:proofErr w:type="spellStart"/>
+      <w:r>
+        <w:t>codigoSucursal</w:t>
+      </w:r>
+      <w:proofErr w:type="spellEnd"/>
+      <w:r>
+        <w:t xml:space="preserve">) </w:t>
       </w:r>
     </w:p>
     <w:p>
@@ -5419,23 +6437,23 @@
       </w:r>
       <w:proofErr w:type="spellEnd"/>
       <w:r>
-        <w:t xml:space="preserve"> ('5857856896585', 'Pablo', 'Diaz', '7ma </w:t>
-      </w:r>
-      <w:proofErr w:type="spellStart"/>
-      <w:r>
-        <w:t>av</w:t>
-      </w:r>
-      <w:proofErr w:type="spellEnd"/>
-      <w:r>
-        <w:t xml:space="preserve"> 18-02 zona 6 </w:t>
-      </w:r>
-      <w:proofErr w:type="spellStart"/>
-      <w:r>
-        <w:t>Tecpan</w:t>
-      </w:r>
-      <w:proofErr w:type="spellEnd"/>
-      <w:r>
-        <w:t>', '58965845', '03');</w:t>
+        <w:t xml:space="preserve"> ('4585896589658', 'Marcelino', '</w:t>
+      </w:r>
+      <w:proofErr w:type="spellStart"/>
+      <w:r>
+        <w:t>vasquez</w:t>
+      </w:r>
+      <w:proofErr w:type="spellEnd"/>
+      <w:r>
+        <w:t>', '54747859', '</w:t>
+      </w:r>
+      <w:proofErr w:type="spellStart"/>
+      <w:r>
+        <w:t>mvasquez</w:t>
+      </w:r>
+      <w:proofErr w:type="spellEnd"/>
+      <w:r>
+        <w:t>', '3', '3');</w:t>
       </w:r>
     </w:p>
     <w:p>
@@ -5453,55 +6471,55 @@
       </w:r>
       <w:proofErr w:type="spellEnd"/>
       <w:r>
-        <w:t xml:space="preserve"> Clientes (</w:t>
-      </w:r>
-      <w:proofErr w:type="spellStart"/>
-      <w:r>
-        <w:t>DPICliente</w:t>
-      </w:r>
-      <w:proofErr w:type="spellEnd"/>
-      <w:r>
-        <w:t xml:space="preserve">, </w:t>
-      </w:r>
-      <w:proofErr w:type="spellStart"/>
-      <w:r>
-        <w:t>nombresCliente</w:t>
-      </w:r>
-      <w:proofErr w:type="spellEnd"/>
-      <w:r>
-        <w:t xml:space="preserve">, </w:t>
-      </w:r>
-      <w:proofErr w:type="spellStart"/>
-      <w:r>
-        <w:t>apellidosCliente</w:t>
-      </w:r>
-      <w:proofErr w:type="spellEnd"/>
-      <w:r>
-        <w:t xml:space="preserve">, </w:t>
-      </w:r>
-      <w:proofErr w:type="spellStart"/>
-      <w:r>
-        <w:t>direccionCliente</w:t>
-      </w:r>
-      <w:proofErr w:type="spellEnd"/>
-      <w:r>
-        <w:t xml:space="preserve">, </w:t>
-      </w:r>
-      <w:proofErr w:type="spellStart"/>
-      <w:r>
-        <w:t>telefonoCliente</w:t>
-      </w:r>
-      <w:proofErr w:type="spellEnd"/>
-      <w:r>
-        <w:t xml:space="preserve">, </w:t>
-      </w:r>
-      <w:proofErr w:type="spellStart"/>
-      <w:r>
-        <w:t>codigoMembresia</w:t>
-      </w:r>
-      <w:proofErr w:type="spellEnd"/>
-      <w:r>
-        <w:t>)</w:t>
+        <w:t xml:space="preserve"> Empleados (</w:t>
+      </w:r>
+      <w:proofErr w:type="spellStart"/>
+      <w:r>
+        <w:t>DPIEmpleado</w:t>
+      </w:r>
+      <w:proofErr w:type="spellEnd"/>
+      <w:r>
+        <w:t xml:space="preserve">, </w:t>
+      </w:r>
+      <w:proofErr w:type="spellStart"/>
+      <w:r>
+        <w:t>nombreEmpleado</w:t>
+      </w:r>
+      <w:proofErr w:type="spellEnd"/>
+      <w:r>
+        <w:t xml:space="preserve">, </w:t>
+      </w:r>
+      <w:proofErr w:type="spellStart"/>
+      <w:r>
+        <w:t>apellidoEmpleado</w:t>
+      </w:r>
+      <w:proofErr w:type="spellEnd"/>
+      <w:r>
+        <w:t xml:space="preserve">, </w:t>
+      </w:r>
+      <w:proofErr w:type="spellStart"/>
+      <w:r>
+        <w:t>telefonoEmpleado</w:t>
+      </w:r>
+      <w:proofErr w:type="spellEnd"/>
+      <w:r>
+        <w:t xml:space="preserve">, usuario, </w:t>
+      </w:r>
+      <w:proofErr w:type="spellStart"/>
+      <w:r>
+        <w:t>codigoCargo</w:t>
+      </w:r>
+      <w:proofErr w:type="spellEnd"/>
+      <w:r>
+        <w:t xml:space="preserve">, </w:t>
+      </w:r>
+      <w:proofErr w:type="spellStart"/>
+      <w:r>
+        <w:t>codigoSucursal</w:t>
+      </w:r>
+      <w:proofErr w:type="spellEnd"/>
+      <w:r>
+        <w:t xml:space="preserve">) </w:t>
       </w:r>
     </w:p>
     <w:p>
@@ -5514,31 +6532,15 @@
       </w:r>
       <w:proofErr w:type="spellEnd"/>
       <w:r>
-        <w:t xml:space="preserve"> ('2547858965856', 'Estuardo',  '</w:t>
-      </w:r>
-      <w:proofErr w:type="spellStart"/>
-      <w:r>
-        <w:t>Gomez</w:t>
-      </w:r>
-      <w:proofErr w:type="spellEnd"/>
-      <w:r>
-        <w:t xml:space="preserve">', '2da </w:t>
-      </w:r>
-      <w:proofErr w:type="spellStart"/>
-      <w:r>
-        <w:t>av</w:t>
-      </w:r>
-      <w:proofErr w:type="spellEnd"/>
-      <w:r>
-        <w:t xml:space="preserve"> 20-45 zona 2 </w:t>
-      </w:r>
-      <w:proofErr w:type="spellStart"/>
-      <w:r>
-        <w:t>Amatitlan</w:t>
-      </w:r>
-      <w:proofErr w:type="spellEnd"/>
-      <w:r>
-        <w:t>', '54214585', '04');</w:t>
+        <w:t xml:space="preserve"> ('1254785545856', 'Eduardo', 'Salazar', '54789652', '</w:t>
+      </w:r>
+      <w:proofErr w:type="spellStart"/>
+      <w:r>
+        <w:t>dsalazar</w:t>
+      </w:r>
+      <w:proofErr w:type="spellEnd"/>
+      <w:r>
+        <w:t>', '4', '4');</w:t>
       </w:r>
     </w:p>
     <w:p>
@@ -5556,699 +6558,6 @@
       </w:r>
       <w:proofErr w:type="spellEnd"/>
       <w:r>
-        <w:t xml:space="preserve"> Clientes (</w:t>
-      </w:r>
-      <w:proofErr w:type="spellStart"/>
-      <w:r>
-        <w:t>DPICliente</w:t>
-      </w:r>
-      <w:proofErr w:type="spellEnd"/>
-      <w:r>
-        <w:t xml:space="preserve">, </w:t>
-      </w:r>
-      <w:proofErr w:type="spellStart"/>
-      <w:r>
-        <w:t>nombresCliente</w:t>
-      </w:r>
-      <w:proofErr w:type="spellEnd"/>
-      <w:r>
-        <w:t xml:space="preserve">, </w:t>
-      </w:r>
-      <w:proofErr w:type="spellStart"/>
-      <w:r>
-        <w:t>apellidosCliente</w:t>
-      </w:r>
-      <w:proofErr w:type="spellEnd"/>
-      <w:r>
-        <w:t xml:space="preserve">, </w:t>
-      </w:r>
-      <w:proofErr w:type="spellStart"/>
-      <w:r>
-        <w:t>direccionCliente</w:t>
-      </w:r>
-      <w:proofErr w:type="spellEnd"/>
-      <w:r>
-        <w:t xml:space="preserve">, </w:t>
-      </w:r>
-      <w:proofErr w:type="spellStart"/>
-      <w:r>
-        <w:t>telefonoCliente</w:t>
-      </w:r>
-      <w:proofErr w:type="spellEnd"/>
-      <w:r>
-        <w:t xml:space="preserve">, </w:t>
-      </w:r>
-      <w:proofErr w:type="spellStart"/>
-      <w:r>
-        <w:t>codigoMembresia</w:t>
-      </w:r>
-      <w:proofErr w:type="spellEnd"/>
-      <w:r>
-        <w:t>)</w:t>
-      </w:r>
-    </w:p>
-    <w:p>
-      <w:r>
-        <w:tab/>
-      </w:r>
-      <w:proofErr w:type="spellStart"/>
-      <w:r>
-        <w:t>values</w:t>
-      </w:r>
-      <w:proofErr w:type="spellEnd"/>
-      <w:r>
-        <w:t xml:space="preserve"> ('5232415214520', 'Antonio', '</w:t>
-      </w:r>
-      <w:proofErr w:type="spellStart"/>
-      <w:r>
-        <w:t>Garcia</w:t>
-      </w:r>
-      <w:proofErr w:type="spellEnd"/>
-      <w:r>
-        <w:t xml:space="preserve">', '4ta </w:t>
-      </w:r>
-      <w:proofErr w:type="spellStart"/>
-      <w:r>
-        <w:t>av</w:t>
-      </w:r>
-      <w:proofErr w:type="spellEnd"/>
-      <w:r>
-        <w:t xml:space="preserve"> 15-20 zona 5Villanueva', '85696325', '05');</w:t>
-      </w:r>
-    </w:p>
-    <w:p/>
-    <w:p>
-      <w:proofErr w:type="spellStart"/>
-      <w:r>
-        <w:t>select</w:t>
-      </w:r>
-      <w:proofErr w:type="spellEnd"/>
-      <w:r>
-        <w:t xml:space="preserve"> * </w:t>
-      </w:r>
-      <w:proofErr w:type="spellStart"/>
-      <w:r>
-        <w:t>from</w:t>
-      </w:r>
-      <w:proofErr w:type="spellEnd"/>
-      <w:r>
-        <w:t xml:space="preserve"> Clientes;</w:t>
-      </w:r>
-    </w:p>
-    <w:p/>
-    <w:p>
-      <w:proofErr w:type="spellStart"/>
-      <w:r>
-        <w:t>insert</w:t>
-      </w:r>
-      <w:proofErr w:type="spellEnd"/>
-      <w:r>
-        <w:t xml:space="preserve"> </w:t>
-      </w:r>
-      <w:proofErr w:type="spellStart"/>
-      <w:r>
-        <w:t>into</w:t>
-      </w:r>
-      <w:proofErr w:type="spellEnd"/>
-      <w:r>
-        <w:t xml:space="preserve"> Marcas (</w:t>
-      </w:r>
-      <w:proofErr w:type="spellStart"/>
-      <w:r>
-        <w:t>nombreMarca</w:t>
-      </w:r>
-      <w:proofErr w:type="spellEnd"/>
-      <w:r>
-        <w:t xml:space="preserve">, </w:t>
-      </w:r>
-      <w:proofErr w:type="spellStart"/>
-      <w:r>
-        <w:t>codigoProveedor</w:t>
-      </w:r>
-      <w:proofErr w:type="spellEnd"/>
-      <w:r>
-        <w:t xml:space="preserve">) </w:t>
-      </w:r>
-    </w:p>
-    <w:p>
-      <w:r>
-        <w:tab/>
-      </w:r>
-      <w:proofErr w:type="spellStart"/>
-      <w:r>
-        <w:t>values</w:t>
-      </w:r>
-      <w:proofErr w:type="spellEnd"/>
-      <w:r>
-        <w:t xml:space="preserve"> ('</w:t>
-      </w:r>
-      <w:proofErr w:type="spellStart"/>
-      <w:r>
-        <w:t>Pops</w:t>
-      </w:r>
-      <w:proofErr w:type="spellEnd"/>
-      <w:r>
-        <w:t>', '1');</w:t>
-      </w:r>
-    </w:p>
-    <w:p>
-      <w:proofErr w:type="spellStart"/>
-      <w:r>
-        <w:t>insert</w:t>
-      </w:r>
-      <w:proofErr w:type="spellEnd"/>
-      <w:r>
-        <w:t xml:space="preserve"> </w:t>
-      </w:r>
-      <w:proofErr w:type="spellStart"/>
-      <w:r>
-        <w:t>into</w:t>
-      </w:r>
-      <w:proofErr w:type="spellEnd"/>
-      <w:r>
-        <w:t xml:space="preserve"> Marcas (</w:t>
-      </w:r>
-      <w:proofErr w:type="spellStart"/>
-      <w:r>
-        <w:t>nombreMarca</w:t>
-      </w:r>
-      <w:proofErr w:type="spellEnd"/>
-      <w:r>
-        <w:t xml:space="preserve">, </w:t>
-      </w:r>
-      <w:proofErr w:type="spellStart"/>
-      <w:r>
-        <w:t>codigoProveedor</w:t>
-      </w:r>
-      <w:proofErr w:type="spellEnd"/>
-      <w:r>
-        <w:t xml:space="preserve">) </w:t>
-      </w:r>
-    </w:p>
-    <w:p>
-      <w:r>
-        <w:tab/>
-      </w:r>
-      <w:proofErr w:type="spellStart"/>
-      <w:r>
-        <w:t>values</w:t>
-      </w:r>
-      <w:proofErr w:type="spellEnd"/>
-      <w:r>
-        <w:t xml:space="preserve"> ('Doña Lupe', '2');</w:t>
-      </w:r>
-    </w:p>
-    <w:p>
-      <w:proofErr w:type="spellStart"/>
-      <w:r>
-        <w:t>insert</w:t>
-      </w:r>
-      <w:proofErr w:type="spellEnd"/>
-      <w:r>
-        <w:t xml:space="preserve"> </w:t>
-      </w:r>
-      <w:proofErr w:type="spellStart"/>
-      <w:r>
-        <w:t>into</w:t>
-      </w:r>
-      <w:proofErr w:type="spellEnd"/>
-      <w:r>
-        <w:t xml:space="preserve"> Marcas (</w:t>
-      </w:r>
-      <w:proofErr w:type="spellStart"/>
-      <w:r>
-        <w:t>nombreMarca</w:t>
-      </w:r>
-      <w:proofErr w:type="spellEnd"/>
-      <w:r>
-        <w:t xml:space="preserve">, </w:t>
-      </w:r>
-      <w:proofErr w:type="spellStart"/>
-      <w:r>
-        <w:t>codigoProveedor</w:t>
-      </w:r>
-      <w:proofErr w:type="spellEnd"/>
-      <w:r>
-        <w:t xml:space="preserve">) </w:t>
-      </w:r>
-    </w:p>
-    <w:p>
-      <w:r>
-        <w:tab/>
-      </w:r>
-      <w:proofErr w:type="spellStart"/>
-      <w:r>
-        <w:t>values</w:t>
-      </w:r>
-      <w:proofErr w:type="spellEnd"/>
-      <w:r>
-        <w:t xml:space="preserve"> ('Sonrisas', '3');</w:t>
-      </w:r>
-    </w:p>
-    <w:p>
-      <w:proofErr w:type="spellStart"/>
-      <w:r>
-        <w:t>insert</w:t>
-      </w:r>
-      <w:proofErr w:type="spellEnd"/>
-      <w:r>
-        <w:t xml:space="preserve"> </w:t>
-      </w:r>
-      <w:proofErr w:type="spellStart"/>
-      <w:r>
-        <w:t>into</w:t>
-      </w:r>
-      <w:proofErr w:type="spellEnd"/>
-      <w:r>
-        <w:t xml:space="preserve"> Marcas (</w:t>
-      </w:r>
-      <w:proofErr w:type="spellStart"/>
-      <w:r>
-        <w:t>nombreMarca</w:t>
-      </w:r>
-      <w:proofErr w:type="spellEnd"/>
-      <w:r>
-        <w:t xml:space="preserve">, </w:t>
-      </w:r>
-      <w:proofErr w:type="spellStart"/>
-      <w:r>
-        <w:t>codigoProveedor</w:t>
-      </w:r>
-      <w:proofErr w:type="spellEnd"/>
-      <w:r>
-        <w:t xml:space="preserve">) </w:t>
-      </w:r>
-    </w:p>
-    <w:p>
-      <w:r>
-        <w:tab/>
-      </w:r>
-      <w:proofErr w:type="spellStart"/>
-      <w:r>
-        <w:t>values</w:t>
-      </w:r>
-      <w:proofErr w:type="spellEnd"/>
-      <w:r>
-        <w:t xml:space="preserve"> ('</w:t>
-      </w:r>
-      <w:proofErr w:type="spellStart"/>
-      <w:r>
-        <w:t>Delipostres</w:t>
-      </w:r>
-      <w:proofErr w:type="spellEnd"/>
-      <w:r>
-        <w:t>', '4');</w:t>
-      </w:r>
-    </w:p>
-    <w:p>
-      <w:proofErr w:type="spellStart"/>
-      <w:r>
-        <w:t>insert</w:t>
-      </w:r>
-      <w:proofErr w:type="spellEnd"/>
-      <w:r>
-        <w:t xml:space="preserve"> </w:t>
-      </w:r>
-      <w:proofErr w:type="spellStart"/>
-      <w:r>
-        <w:t>into</w:t>
-      </w:r>
-      <w:proofErr w:type="spellEnd"/>
-      <w:r>
-        <w:t xml:space="preserve"> Marcas (</w:t>
-      </w:r>
-      <w:proofErr w:type="spellStart"/>
-      <w:r>
-        <w:t>nombreMarca</w:t>
-      </w:r>
-      <w:proofErr w:type="spellEnd"/>
-      <w:r>
-        <w:t xml:space="preserve">, </w:t>
-      </w:r>
-      <w:proofErr w:type="spellStart"/>
-      <w:r>
-        <w:t>codigoProveedor</w:t>
-      </w:r>
-      <w:proofErr w:type="spellEnd"/>
-      <w:r>
-        <w:t xml:space="preserve">) </w:t>
-      </w:r>
-    </w:p>
-    <w:p>
-      <w:r>
-        <w:tab/>
-      </w:r>
-      <w:proofErr w:type="spellStart"/>
-      <w:r>
-        <w:t>values</w:t>
-      </w:r>
-      <w:proofErr w:type="spellEnd"/>
-      <w:r>
-        <w:t xml:space="preserve"> ('La granja', '5');</w:t>
-      </w:r>
-    </w:p>
-    <w:p>
-      <w:r>
-        <w:t xml:space="preserve">    </w:t>
-      </w:r>
-    </w:p>
-    <w:p>
-      <w:proofErr w:type="spellStart"/>
-      <w:r>
-        <w:t>select</w:t>
-      </w:r>
-      <w:proofErr w:type="spellEnd"/>
-      <w:r>
-        <w:t xml:space="preserve"> * </w:t>
-      </w:r>
-      <w:proofErr w:type="spellStart"/>
-      <w:r>
-        <w:t>from</w:t>
-      </w:r>
-      <w:proofErr w:type="spellEnd"/>
-      <w:r>
-        <w:t xml:space="preserve"> Marcas;</w:t>
-      </w:r>
-    </w:p>
-    <w:p>
-      <w:r>
-        <w:t xml:space="preserve">    </w:t>
-      </w:r>
-    </w:p>
-    <w:p>
-      <w:proofErr w:type="spellStart"/>
-      <w:r>
-        <w:t>insert</w:t>
-      </w:r>
-      <w:proofErr w:type="spellEnd"/>
-      <w:r>
-        <w:t xml:space="preserve"> </w:t>
-      </w:r>
-      <w:proofErr w:type="spellStart"/>
-      <w:r>
-        <w:t>into</w:t>
-      </w:r>
-      <w:proofErr w:type="spellEnd"/>
-      <w:r>
-        <w:t xml:space="preserve"> Productos (</w:t>
-      </w:r>
-      <w:proofErr w:type="spellStart"/>
-      <w:r>
-        <w:t>nombreProducto</w:t>
-      </w:r>
-      <w:proofErr w:type="spellEnd"/>
-      <w:r>
-        <w:t xml:space="preserve">, precio, stock, </w:t>
-      </w:r>
-      <w:proofErr w:type="spellStart"/>
-      <w:r>
-        <w:t>codigoMarca</w:t>
-      </w:r>
-      <w:proofErr w:type="spellEnd"/>
-      <w:r>
-        <w:t xml:space="preserve">, </w:t>
-      </w:r>
-      <w:proofErr w:type="spellStart"/>
-      <w:r>
-        <w:t>codigoCategoria</w:t>
-      </w:r>
-      <w:proofErr w:type="spellEnd"/>
-      <w:r>
-        <w:t xml:space="preserve">) </w:t>
-      </w:r>
-    </w:p>
-    <w:p>
-      <w:r>
-        <w:tab/>
-      </w:r>
-      <w:proofErr w:type="spellStart"/>
-      <w:r>
-        <w:t>values</w:t>
-      </w:r>
-      <w:proofErr w:type="spellEnd"/>
-      <w:r>
-        <w:t xml:space="preserve"> ('Huevos Rancheros', '900.00', '30', '1', '1');</w:t>
-      </w:r>
-    </w:p>
-    <w:p>
-      <w:proofErr w:type="spellStart"/>
-      <w:r>
-        <w:t>insert</w:t>
-      </w:r>
-      <w:proofErr w:type="spellEnd"/>
-      <w:r>
-        <w:t xml:space="preserve"> </w:t>
-      </w:r>
-      <w:proofErr w:type="spellStart"/>
-      <w:r>
-        <w:t>into</w:t>
-      </w:r>
-      <w:proofErr w:type="spellEnd"/>
-      <w:r>
-        <w:t xml:space="preserve"> Productos (</w:t>
-      </w:r>
-      <w:proofErr w:type="spellStart"/>
-      <w:r>
-        <w:t>nombreProducto</w:t>
-      </w:r>
-      <w:proofErr w:type="spellEnd"/>
-      <w:r>
-        <w:t xml:space="preserve">, precio, stock, </w:t>
-      </w:r>
-      <w:proofErr w:type="spellStart"/>
-      <w:r>
-        <w:t>codigoMarca</w:t>
-      </w:r>
-      <w:proofErr w:type="spellEnd"/>
-      <w:r>
-        <w:t xml:space="preserve">, </w:t>
-      </w:r>
-      <w:proofErr w:type="spellStart"/>
-      <w:r>
-        <w:t>codigoCategoria</w:t>
-      </w:r>
-      <w:proofErr w:type="spellEnd"/>
-      <w:r>
-        <w:t xml:space="preserve">) </w:t>
-      </w:r>
-    </w:p>
-    <w:p>
-      <w:r>
-        <w:tab/>
-      </w:r>
-      <w:proofErr w:type="spellStart"/>
-      <w:r>
-        <w:t>values</w:t>
-      </w:r>
-      <w:proofErr w:type="spellEnd"/>
-      <w:r>
-        <w:t xml:space="preserve"> ('Divorciados', '500.00', '20', '2', '2');</w:t>
-      </w:r>
-    </w:p>
-    <w:p>
-      <w:proofErr w:type="spellStart"/>
-      <w:r>
-        <w:t>insert</w:t>
-      </w:r>
-      <w:proofErr w:type="spellEnd"/>
-      <w:r>
-        <w:t xml:space="preserve"> </w:t>
-      </w:r>
-      <w:proofErr w:type="spellStart"/>
-      <w:r>
-        <w:t>into</w:t>
-      </w:r>
-      <w:proofErr w:type="spellEnd"/>
-      <w:r>
-        <w:t xml:space="preserve"> Productos (</w:t>
-      </w:r>
-      <w:proofErr w:type="spellStart"/>
-      <w:r>
-        <w:t>nombreProducto</w:t>
-      </w:r>
-      <w:proofErr w:type="spellEnd"/>
-      <w:r>
-        <w:t xml:space="preserve">, precio, stock, </w:t>
-      </w:r>
-      <w:proofErr w:type="spellStart"/>
-      <w:r>
-        <w:t>codigoMarca</w:t>
-      </w:r>
-      <w:proofErr w:type="spellEnd"/>
-      <w:r>
-        <w:t xml:space="preserve">, </w:t>
-      </w:r>
-      <w:proofErr w:type="spellStart"/>
-      <w:r>
-        <w:t>codigoCategoria</w:t>
-      </w:r>
-      <w:proofErr w:type="spellEnd"/>
-      <w:r>
-        <w:t xml:space="preserve">) </w:t>
-      </w:r>
-    </w:p>
-    <w:p>
-      <w:r>
-        <w:tab/>
-      </w:r>
-      <w:proofErr w:type="spellStart"/>
-      <w:r>
-        <w:t>values</w:t>
-      </w:r>
-      <w:proofErr w:type="spellEnd"/>
-      <w:r>
-        <w:t xml:space="preserve"> ('Pollo en Crema', '450.00', '30', '3', '3');</w:t>
-      </w:r>
-    </w:p>
-    <w:p>
-      <w:proofErr w:type="spellStart"/>
-      <w:r>
-        <w:t>insert</w:t>
-      </w:r>
-      <w:proofErr w:type="spellEnd"/>
-      <w:r>
-        <w:t xml:space="preserve"> </w:t>
-      </w:r>
-      <w:proofErr w:type="spellStart"/>
-      <w:r>
-        <w:t>into</w:t>
-      </w:r>
-      <w:proofErr w:type="spellEnd"/>
-      <w:r>
-        <w:t xml:space="preserve"> Productos (</w:t>
-      </w:r>
-      <w:proofErr w:type="spellStart"/>
-      <w:r>
-        <w:t>nombreProducto</w:t>
-      </w:r>
-      <w:proofErr w:type="spellEnd"/>
-      <w:r>
-        <w:t xml:space="preserve">, precio, stock, </w:t>
-      </w:r>
-      <w:proofErr w:type="spellStart"/>
-      <w:r>
-        <w:t>codigoMarca</w:t>
-      </w:r>
-      <w:proofErr w:type="spellEnd"/>
-      <w:r>
-        <w:t xml:space="preserve">, </w:t>
-      </w:r>
-      <w:proofErr w:type="spellStart"/>
-      <w:r>
-        <w:t>codigoCategoria</w:t>
-      </w:r>
-      <w:proofErr w:type="spellEnd"/>
-      <w:r>
-        <w:t xml:space="preserve">) </w:t>
-      </w:r>
-    </w:p>
-    <w:p>
-      <w:r>
-        <w:tab/>
-      </w:r>
-      <w:proofErr w:type="spellStart"/>
-      <w:r>
-        <w:t>values</w:t>
-      </w:r>
-      <w:proofErr w:type="spellEnd"/>
-      <w:r>
-        <w:t xml:space="preserve"> ('Costilla', '1500.00', '25', '4', '4');</w:t>
-      </w:r>
-    </w:p>
-    <w:p>
-      <w:proofErr w:type="spellStart"/>
-      <w:r>
-        <w:t>insert</w:t>
-      </w:r>
-      <w:proofErr w:type="spellEnd"/>
-      <w:r>
-        <w:t xml:space="preserve"> </w:t>
-      </w:r>
-      <w:proofErr w:type="spellStart"/>
-      <w:r>
-        <w:t>into</w:t>
-      </w:r>
-      <w:proofErr w:type="spellEnd"/>
-      <w:r>
-        <w:t xml:space="preserve"> Productos (</w:t>
-      </w:r>
-      <w:proofErr w:type="spellStart"/>
-      <w:r>
-        <w:t>nombreProducto</w:t>
-      </w:r>
-      <w:proofErr w:type="spellEnd"/>
-      <w:r>
-        <w:t xml:space="preserve">, precio, stock, </w:t>
-      </w:r>
-      <w:proofErr w:type="spellStart"/>
-      <w:r>
-        <w:t>codigoMarca</w:t>
-      </w:r>
-      <w:proofErr w:type="spellEnd"/>
-      <w:r>
-        <w:t xml:space="preserve">, </w:t>
-      </w:r>
-      <w:proofErr w:type="spellStart"/>
-      <w:r>
-        <w:t>codigoCategoria</w:t>
-      </w:r>
-      <w:proofErr w:type="spellEnd"/>
-      <w:r>
-        <w:t xml:space="preserve">) </w:t>
-      </w:r>
-    </w:p>
-    <w:p>
-      <w:r>
-        <w:tab/>
-      </w:r>
-      <w:proofErr w:type="spellStart"/>
-      <w:r>
-        <w:t>values</w:t>
-      </w:r>
-      <w:proofErr w:type="spellEnd"/>
-      <w:r>
-        <w:t xml:space="preserve"> ('Pastelitos', '500.00', '50', '5', '5');</w:t>
-      </w:r>
-    </w:p>
-    <w:p>
-      <w:r>
-        <w:t xml:space="preserve">    </w:t>
-      </w:r>
-    </w:p>
-    <w:p>
-      <w:proofErr w:type="spellStart"/>
-      <w:r>
-        <w:t>select</w:t>
-      </w:r>
-      <w:proofErr w:type="spellEnd"/>
-      <w:r>
-        <w:t xml:space="preserve"> * </w:t>
-      </w:r>
-      <w:proofErr w:type="spellStart"/>
-      <w:r>
-        <w:t>from</w:t>
-      </w:r>
-      <w:proofErr w:type="spellEnd"/>
-      <w:r>
-        <w:t xml:space="preserve"> Productos;</w:t>
-      </w:r>
-    </w:p>
-    <w:p/>
-    <w:p>
-      <w:proofErr w:type="spellStart"/>
-      <w:r>
-        <w:t>insert</w:t>
-      </w:r>
-      <w:proofErr w:type="spellEnd"/>
-      <w:r>
-        <w:t xml:space="preserve"> </w:t>
-      </w:r>
-      <w:proofErr w:type="spellStart"/>
-      <w:r>
-        <w:t>into</w:t>
-      </w:r>
-      <w:proofErr w:type="spellEnd"/>
-      <w:r>
         <w:t xml:space="preserve"> Empleados (</w:t>
       </w:r>
       <w:proofErr w:type="spellStart"/>
@@ -6261,364 +6570,15 @@
       </w:r>
       <w:proofErr w:type="spellStart"/>
       <w:r>
-        <w:t>nombresEmpleado</w:t>
-      </w:r>
-      <w:proofErr w:type="spellEnd"/>
-      <w:r>
-        <w:t xml:space="preserve">, </w:t>
-      </w:r>
-      <w:proofErr w:type="spellStart"/>
-      <w:r>
-        <w:t>apellidosEmpleado</w:t>
-      </w:r>
-      <w:proofErr w:type="spellEnd"/>
-      <w:r>
-        <w:t xml:space="preserve">, </w:t>
-      </w:r>
-      <w:proofErr w:type="spellStart"/>
-      <w:r>
-        <w:t>telefonoEmpleado</w:t>
-      </w:r>
-      <w:proofErr w:type="spellEnd"/>
-      <w:r>
-        <w:t xml:space="preserve">, usuario, </w:t>
-      </w:r>
-      <w:proofErr w:type="spellStart"/>
-      <w:r>
-        <w:t>codigoCargo</w:t>
-      </w:r>
-      <w:proofErr w:type="spellEnd"/>
-      <w:r>
-        <w:t xml:space="preserve">, </w:t>
-      </w:r>
-      <w:proofErr w:type="spellStart"/>
-      <w:r>
-        <w:t>codigoSucursal</w:t>
-      </w:r>
-      <w:proofErr w:type="spellEnd"/>
-      <w:r>
-        <w:t xml:space="preserve">) </w:t>
-      </w:r>
-    </w:p>
-    <w:p>
-      <w:r>
-        <w:lastRenderedPageBreak/>
-        <w:tab/>
-      </w:r>
-      <w:proofErr w:type="spellStart"/>
-      <w:r>
-        <w:t>values</w:t>
-      </w:r>
-      <w:proofErr w:type="spellEnd"/>
-      <w:r>
-        <w:t xml:space="preserve"> ('2547856589589', 'Angel' , 'Villanueva', '54747858', 'avillanueva', '1', '1');</w:t>
-      </w:r>
-    </w:p>
-    <w:p>
-      <w:proofErr w:type="spellStart"/>
-      <w:r>
-        <w:t>insert</w:t>
-      </w:r>
-      <w:proofErr w:type="spellEnd"/>
-      <w:r>
-        <w:t xml:space="preserve"> </w:t>
-      </w:r>
-      <w:proofErr w:type="spellStart"/>
-      <w:r>
-        <w:t>into</w:t>
-      </w:r>
-      <w:proofErr w:type="spellEnd"/>
-      <w:r>
-        <w:t xml:space="preserve"> Empleados (</w:t>
-      </w:r>
-      <w:proofErr w:type="spellStart"/>
-      <w:r>
-        <w:t>DPIEmpleado</w:t>
-      </w:r>
-      <w:proofErr w:type="spellEnd"/>
-      <w:r>
-        <w:t xml:space="preserve">, </w:t>
-      </w:r>
-      <w:proofErr w:type="spellStart"/>
-      <w:r>
-        <w:t>nombresEmpleado</w:t>
-      </w:r>
-      <w:proofErr w:type="spellEnd"/>
-      <w:r>
-        <w:t xml:space="preserve">, </w:t>
-      </w:r>
-      <w:proofErr w:type="spellStart"/>
-      <w:r>
-        <w:t>apellidosEmpleado</w:t>
-      </w:r>
-      <w:proofErr w:type="spellEnd"/>
-      <w:r>
-        <w:t xml:space="preserve">, </w:t>
-      </w:r>
-      <w:proofErr w:type="spellStart"/>
-      <w:r>
-        <w:t>telefonoEmpleado</w:t>
-      </w:r>
-      <w:proofErr w:type="spellEnd"/>
-      <w:r>
-        <w:t xml:space="preserve">, usuario, </w:t>
-      </w:r>
-      <w:proofErr w:type="spellStart"/>
-      <w:r>
-        <w:t>codigoCargo</w:t>
-      </w:r>
-      <w:proofErr w:type="spellEnd"/>
-      <w:r>
-        <w:t xml:space="preserve">, </w:t>
-      </w:r>
-      <w:proofErr w:type="spellStart"/>
-      <w:r>
-        <w:t>codigoSucursal</w:t>
-      </w:r>
-      <w:proofErr w:type="spellEnd"/>
-      <w:r>
-        <w:t xml:space="preserve">) </w:t>
-      </w:r>
-    </w:p>
-    <w:p>
-      <w:r>
-        <w:tab/>
-      </w:r>
-      <w:proofErr w:type="spellStart"/>
-      <w:r>
-        <w:t>values</w:t>
-      </w:r>
-      <w:proofErr w:type="spellEnd"/>
-      <w:r>
-        <w:t xml:space="preserve"> ('5889658568965', 'Patrick', 'Villatoro', '58547478', '</w:t>
-      </w:r>
-      <w:proofErr w:type="spellStart"/>
-      <w:r>
-        <w:t>pvillatoro</w:t>
-      </w:r>
-      <w:proofErr w:type="spellEnd"/>
-      <w:r>
-        <w:t>', '2', '2');</w:t>
-      </w:r>
-    </w:p>
-    <w:p>
-      <w:proofErr w:type="spellStart"/>
-      <w:r>
-        <w:t>insert</w:t>
-      </w:r>
-      <w:proofErr w:type="spellEnd"/>
-      <w:r>
-        <w:t xml:space="preserve"> </w:t>
-      </w:r>
-      <w:proofErr w:type="spellStart"/>
-      <w:r>
-        <w:t>into</w:t>
-      </w:r>
-      <w:proofErr w:type="spellEnd"/>
-      <w:r>
-        <w:t xml:space="preserve"> Empleados (</w:t>
-      </w:r>
-      <w:proofErr w:type="spellStart"/>
-      <w:r>
-        <w:t>DPIEmpleado</w:t>
-      </w:r>
-      <w:proofErr w:type="spellEnd"/>
-      <w:r>
-        <w:t xml:space="preserve">, </w:t>
-      </w:r>
-      <w:proofErr w:type="spellStart"/>
-      <w:r>
-        <w:t>nombresEmpleado</w:t>
-      </w:r>
-      <w:proofErr w:type="spellEnd"/>
-      <w:r>
-        <w:t xml:space="preserve">, </w:t>
-      </w:r>
-      <w:proofErr w:type="spellStart"/>
-      <w:r>
-        <w:t>apellidosEmpleado</w:t>
-      </w:r>
-      <w:proofErr w:type="spellEnd"/>
-      <w:r>
-        <w:t xml:space="preserve">, </w:t>
-      </w:r>
-      <w:proofErr w:type="spellStart"/>
-      <w:r>
-        <w:t>telefonoEmpleado</w:t>
-      </w:r>
-      <w:proofErr w:type="spellEnd"/>
-      <w:r>
-        <w:t xml:space="preserve">, usuario, </w:t>
-      </w:r>
-      <w:proofErr w:type="spellStart"/>
-      <w:r>
-        <w:t>codigoCargo</w:t>
-      </w:r>
-      <w:proofErr w:type="spellEnd"/>
-      <w:r>
-        <w:t xml:space="preserve">, </w:t>
-      </w:r>
-      <w:proofErr w:type="spellStart"/>
-      <w:r>
-        <w:t>codigoSucursal</w:t>
-      </w:r>
-      <w:proofErr w:type="spellEnd"/>
-      <w:r>
-        <w:t xml:space="preserve">) </w:t>
-      </w:r>
-    </w:p>
-    <w:p>
-      <w:r>
-        <w:tab/>
-      </w:r>
-      <w:proofErr w:type="spellStart"/>
-      <w:r>
-        <w:t>values</w:t>
-      </w:r>
-      <w:proofErr w:type="spellEnd"/>
-      <w:r>
-        <w:t xml:space="preserve"> ('4585896589658', 'Marcelino', '</w:t>
-      </w:r>
-      <w:proofErr w:type="spellStart"/>
-      <w:r>
-        <w:t>vasquez</w:t>
-      </w:r>
-      <w:proofErr w:type="spellEnd"/>
-      <w:r>
-        <w:t>', '54747859', '</w:t>
-      </w:r>
-      <w:proofErr w:type="spellStart"/>
-      <w:r>
-        <w:t>mvasquez</w:t>
-      </w:r>
-      <w:proofErr w:type="spellEnd"/>
-      <w:r>
-        <w:t>', '3', '3');</w:t>
-      </w:r>
-    </w:p>
-    <w:p>
-      <w:proofErr w:type="spellStart"/>
-      <w:r>
-        <w:t>insert</w:t>
-      </w:r>
-      <w:proofErr w:type="spellEnd"/>
-      <w:r>
-        <w:t xml:space="preserve"> </w:t>
-      </w:r>
-      <w:proofErr w:type="spellStart"/>
-      <w:r>
-        <w:t>into</w:t>
-      </w:r>
-      <w:proofErr w:type="spellEnd"/>
-      <w:r>
-        <w:t xml:space="preserve"> Empleados (</w:t>
-      </w:r>
-      <w:proofErr w:type="spellStart"/>
-      <w:r>
-        <w:t>DPIEmpleado</w:t>
-      </w:r>
-      <w:proofErr w:type="spellEnd"/>
-      <w:r>
-        <w:t xml:space="preserve">, </w:t>
-      </w:r>
-      <w:proofErr w:type="spellStart"/>
-      <w:r>
-        <w:t>nombresEmpleado</w:t>
-      </w:r>
-      <w:proofErr w:type="spellEnd"/>
-      <w:r>
-        <w:t xml:space="preserve">, </w:t>
-      </w:r>
-      <w:proofErr w:type="spellStart"/>
-      <w:r>
-        <w:t>apellidosEmpleado</w:t>
-      </w:r>
-      <w:proofErr w:type="spellEnd"/>
-      <w:r>
-        <w:t xml:space="preserve">, </w:t>
-      </w:r>
-      <w:proofErr w:type="spellStart"/>
-      <w:r>
-        <w:t>telefonoEmpleado</w:t>
-      </w:r>
-      <w:proofErr w:type="spellEnd"/>
-      <w:r>
-        <w:t xml:space="preserve">, usuario, </w:t>
-      </w:r>
-      <w:proofErr w:type="spellStart"/>
-      <w:r>
-        <w:t>codigoCargo</w:t>
-      </w:r>
-      <w:proofErr w:type="spellEnd"/>
-      <w:r>
-        <w:t xml:space="preserve">, </w:t>
-      </w:r>
-      <w:proofErr w:type="spellStart"/>
-      <w:r>
-        <w:t>codigoSucursal</w:t>
-      </w:r>
-      <w:proofErr w:type="spellEnd"/>
-      <w:r>
-        <w:t xml:space="preserve">) </w:t>
-      </w:r>
-    </w:p>
-    <w:p>
-      <w:r>
-        <w:tab/>
-      </w:r>
-      <w:proofErr w:type="spellStart"/>
-      <w:r>
-        <w:t>values</w:t>
-      </w:r>
-      <w:proofErr w:type="spellEnd"/>
-      <w:r>
-        <w:t xml:space="preserve"> ('1254785545856', 'Eduardo', 'Salazar', '54789652', '</w:t>
-      </w:r>
-      <w:proofErr w:type="spellStart"/>
-      <w:r>
-        <w:t>dsalazar</w:t>
-      </w:r>
-      <w:proofErr w:type="spellEnd"/>
-      <w:r>
-        <w:t>', '4', '4');</w:t>
-      </w:r>
-    </w:p>
-    <w:p>
-      <w:proofErr w:type="spellStart"/>
-      <w:r>
-        <w:t>insert</w:t>
-      </w:r>
-      <w:proofErr w:type="spellEnd"/>
-      <w:r>
-        <w:t xml:space="preserve"> </w:t>
-      </w:r>
-      <w:proofErr w:type="spellStart"/>
-      <w:r>
-        <w:t>into</w:t>
-      </w:r>
-      <w:proofErr w:type="spellEnd"/>
-      <w:r>
-        <w:t xml:space="preserve"> Empleados (</w:t>
-      </w:r>
-      <w:proofErr w:type="spellStart"/>
-      <w:r>
-        <w:t>DPIEmpleado</w:t>
-      </w:r>
-      <w:proofErr w:type="spellEnd"/>
-      <w:r>
-        <w:t xml:space="preserve">, </w:t>
-      </w:r>
-      <w:proofErr w:type="spellStart"/>
-      <w:r>
-        <w:t>nombresEmpleado</w:t>
-      </w:r>
-      <w:proofErr w:type="spellEnd"/>
-      <w:r>
-        <w:t xml:space="preserve">, </w:t>
-      </w:r>
-      <w:proofErr w:type="spellStart"/>
-      <w:r>
-        <w:t>apellidosEmpleado</w:t>
+        <w:t>nombreEmpleado</w:t>
+      </w:r>
+      <w:proofErr w:type="spellEnd"/>
+      <w:r>
+        <w:t xml:space="preserve">, </w:t>
+      </w:r>
+      <w:proofErr w:type="spellStart"/>
+      <w:r>
+        <w:t>apellidoEmpleado</w:t>
       </w:r>
       <w:proofErr w:type="spellEnd"/>
       <w:r>

</xml_diff>

<commit_message>
Actualización de modelo entidades
</commit_message>
<xml_diff>
--- a/modelo_entidades.docx
+++ b/modelo_entidades.docx
@@ -26,9 +26,9 @@
           <w:u w:val="single"/>
         </w:rPr>
         <w:drawing>
-          <wp:inline distT="0" distB="0" distL="0" distR="0" wp14:anchorId="2CE05730" wp14:editId="386F3DD9">
-            <wp:extent cx="5768428" cy="4465320"/>
-            <wp:effectExtent l="0" t="0" r="3810" b="0"/>
+          <wp:inline distT="0" distB="0" distL="0" distR="0" wp14:anchorId="730592C8" wp14:editId="6CDD7019">
+            <wp:extent cx="5612130" cy="4437380"/>
+            <wp:effectExtent l="0" t="0" r="7620" b="1270"/>
             <wp:docPr id="1" name="Imagen 1"/>
             <wp:cNvGraphicFramePr>
               <a:graphicFrameLocks xmlns:a="http://schemas.openxmlformats.org/drawingml/2006/main" noChangeAspect="1"/>
@@ -40,27 +40,20 @@
                     <pic:cNvPr id="1" name=""/>
                     <pic:cNvPicPr/>
                   </pic:nvPicPr>
-                  <pic:blipFill rotWithShape="1">
+                  <pic:blipFill>
                     <a:blip r:embed="rId4"/>
-                    <a:srcRect b="963"/>
-                    <a:stretch/>
+                    <a:stretch>
+                      <a:fillRect/>
+                    </a:stretch>
                   </pic:blipFill>
-                  <pic:spPr bwMode="auto">
+                  <pic:spPr>
                     <a:xfrm>
                       <a:off x="0" y="0"/>
-                      <a:ext cx="5770629" cy="4467024"/>
+                      <a:ext cx="5612130" cy="4437380"/>
                     </a:xfrm>
                     <a:prstGeom prst="rect">
                       <a:avLst/>
                     </a:prstGeom>
-                    <a:ln>
-                      <a:noFill/>
-                    </a:ln>
-                    <a:extLst>
-                      <a:ext uri="{53640926-AAD7-44D8-BBD7-CCE9431645EC}">
-                        <a14:shadowObscured xmlns:a14="http://schemas.microsoft.com/office/drawing/2010/main"/>
-                      </a:ext>
-                    </a:extLst>
                   </pic:spPr>
                 </pic:pic>
               </a:graphicData>

</xml_diff>